<commit_message>
tranlated the engineering method to english and minor changes
</commit_message>
<xml_diff>
--- a/Documentation/engineering-method.docx
+++ b/Documentation/engineering-method.docx
@@ -23,7 +23,7 @@
           <w:szCs w:val="24"/>
           <w:rtl w:val="0"/>
         </w:rPr>
-        <w:t xml:space="preserve">FASE 1: IDENTIFICACIÓN DEL PROBLEMA </w:t>
+        <w:t xml:space="preserve">PHASE 1: PROBLEM IDENTIFICATION</w:t>
       </w:r>
     </w:p>
     <w:p>
@@ -66,7 +66,7 @@
           <w:szCs w:val="24"/>
           <w:rtl w:val="0"/>
         </w:rPr>
-        <w:t xml:space="preserve">Definición de contexto: </w:t>
+        <w:t xml:space="preserve">context:</w:t>
       </w:r>
     </w:p>
     <w:p>
@@ -106,7 +106,7 @@
           <w:szCs w:val="24"/>
           <w:rtl w:val="0"/>
         </w:rPr>
-        <w:t xml:space="preserve">El proyecto consiste en el desarrollo de un sistema de gestión de tareas y recordatorios. El objetivo principal es permitir a los usuarios agregar, organizar y administrar sus tareas pendientes y recordatorios de manera eficiente y efectiva. Este sistema se basará en el uso de una tabla hash para el almacenamiento de datos, una interfaz de usuario amigable que incluye funciones de agregar, modificar y eliminar tareas, así como la capacidad de ver una lista de tareas y recordatorios ordenados por fecha límite o prioridad. Además, se incorpora una función de gestión de prioridades que distingue entre tareas prioritarias y no prioritarias, utilizando una cola de prioridades para la administración de tareas importantes y un enfoque FIFO para las tareas menos prioritarias. Finalmente, se implementa una función de “deshacer” que utiliza una pila LIFO, para permitir a los usuarios revertir acciones previas en el sistema. Este contexto proporciona una base clara para el diseño y el desarrollo del sistema de gestión de tareas y recordatorios.</w:t>
+        <w:t xml:space="preserve">The project consists of the development of a task and reminder management system. The main goal is to allow users to add, organize and manage their to-dos and reminders efficiently and effectively. This system will be based on the use of a hash table for data storage, a friendly user interface that includes add, modify and delete tasks functions, as well as the ability to view a list of tasks and reminders sorted by priority. Additionally, a priority management function is incorporated that distinguishes between priority and non-priority tasks, using a priority queue for the management of important tasks and a FIFO approach for lower priority tasks. Finally, an “undo” function that uses a LIFO stack is implemented to allow users to revert previous actions in the system. This context provides a clear basis for the design and development of the task and reminder management system.</w:t>
       </w:r>
     </w:p>
     <w:p>
@@ -148,7 +148,7 @@
           <w:szCs w:val="24"/>
           <w:rtl w:val="0"/>
         </w:rPr>
-        <w:t xml:space="preserve">Desarrollo de solución </w:t>
+        <w:t xml:space="preserve">Development solution </w:t>
       </w:r>
     </w:p>
     <w:p>
@@ -170,7 +170,7 @@
           <w:szCs w:val="24"/>
           <w:rtl w:val="0"/>
         </w:rPr>
-        <w:t xml:space="preserve">Para  resolver  la  situación  anterior  se  eligió  el  Método  de  la  Ingeniería  para  desarrollar  la solución  siguiendo  un  enfoque  sistemático  y  acorde  con  la  situación  problemática  planteada. Con  base  en  la  descripción  del  Método  de  la  Ingeniería  del  libro  “Introduction  to Engineering”  de  Paul  Wright,  se  definió  el  siguiente  diagrama  de  flujo,  cuyos  pasos seguiremos  en  el  desarrollo  de  la  solución.</w:t>
+        <w:t xml:space="preserve">To resolve the previous situation, the Engineering Method was chosen to develop the solution following a systematic approach and in accordance with the problematic situation posed. Based on the description of the Engineering Method from the book “Introduction to Engineering” by Paul Wright, the following flow diagram was defined, whose steps we will follow in the development of the solution.</w:t>
       </w:r>
     </w:p>
     <w:p>
@@ -372,7 +372,7 @@
                 <w:szCs w:val="24"/>
                 <w:rtl w:val="0"/>
               </w:rPr>
-              <w:t xml:space="preserve">Creación de tareas y recordatorios</w:t>
+              <w:t xml:space="preserve">Creating tasks and reminders</w:t>
             </w:r>
           </w:p>
         </w:tc>
@@ -421,7 +421,7 @@
                 <w:szCs w:val="24"/>
                 <w:rtl w:val="0"/>
               </w:rPr>
-              <w:t xml:space="preserve">Diseñar una función que permita a los usuarios crear nuevas tareas o recordatorios.</w:t>
+              <w:t xml:space="preserve">Design a feature that allows users to create new tasks or reminders.</w:t>
             </w:r>
           </w:p>
           <w:p>
@@ -458,7 +458,7 @@
                 <w:szCs w:val="24"/>
                 <w:rtl w:val="0"/>
               </w:rPr>
-              <w:t xml:space="preserve">Utilizar una tabla hash para almacenar estas tareas y recordatorios, con un identificador único como clave y la información  como valor </w:t>
+              <w:t xml:space="preserve">Use a hash table to store these tasks and reminders, with a unique identifier as the key and the information as the value</w:t>
             </w:r>
           </w:p>
         </w:tc>
@@ -511,7 +511,7 @@
                 <w:szCs w:val="24"/>
                 <w:rtl w:val="0"/>
               </w:rPr>
-              <w:t xml:space="preserve">Interfaz de Usuario Amigable:</w:t>
+              <w:t xml:space="preserve">Friendly User Interface:</w:t>
             </w:r>
           </w:p>
         </w:tc>
@@ -560,7 +560,7 @@
                 <w:szCs w:val="24"/>
                 <w:rtl w:val="0"/>
               </w:rPr>
-              <w:t xml:space="preserve">Desarrollar una interfaz de usuario intuitiva con JavaFx, Swing o en la terminal que permita a los usuarios agregar, modificar y eliminar tareas o recordatorios de forma sencilla.</w:t>
+              <w:t xml:space="preserve">Develop an intuitive user interface with JavaFx, Swing or in the terminal that allows users to easily add, modify and delete tasks or reminders.</w:t>
             </w:r>
           </w:p>
           <w:p>
@@ -597,7 +597,7 @@
                 <w:szCs w:val="24"/>
                 <w:rtl w:val="0"/>
               </w:rPr>
-              <w:t xml:space="preserve">Proporcionar</w:t>
+              <w:t xml:space="preserve">Provide</w:t>
             </w:r>
           </w:p>
         </w:tc>
@@ -650,7 +650,7 @@
                 <w:szCs w:val="24"/>
                 <w:rtl w:val="0"/>
               </w:rPr>
-              <w:t xml:space="preserve">Gestión de prioridades de las tareas.</w:t>
+              <w:t xml:space="preserve">Task priority management.</w:t>
             </w:r>
           </w:p>
         </w:tc>
@@ -699,7 +699,7 @@
                 <w:szCs w:val="24"/>
                 <w:rtl w:val="0"/>
               </w:rPr>
-              <w:t xml:space="preserve">Implementar un sistema de priorización que distinga entre las tareas prioritarias y no prioritarias. </w:t>
+              <w:t xml:space="preserve">Implement a prioritization system that distinguishes between priority and non-priority tasks.</w:t>
             </w:r>
           </w:p>
           <w:p>
@@ -736,7 +736,7 @@
                 <w:szCs w:val="24"/>
                 <w:rtl w:val="0"/>
               </w:rPr>
-              <w:t xml:space="preserve">Utilizar una cola de prioridades para organizar las tareas prioritarias de acuerdo a su nivel de importancia.</w:t>
+              <w:t xml:space="preserve">Use a priority queue to organize priority tasks according to their level of importance.</w:t>
             </w:r>
           </w:p>
           <w:p>
@@ -773,7 +773,7 @@
                 <w:szCs w:val="24"/>
                 <w:rtl w:val="0"/>
               </w:rPr>
-              <w:t xml:space="preserve">Para las tareas no prioritarias, asegurarse de que manejan en orden de llegada (FIFO).</w:t>
+              <w:t xml:space="preserve">For non-priority tasks, make sure they handle them on a first-in, first-out(FIFO) basis.</w:t>
             </w:r>
           </w:p>
         </w:tc>
@@ -826,7 +826,7 @@
                 <w:szCs w:val="24"/>
                 <w:rtl w:val="0"/>
               </w:rPr>
-              <w:t xml:space="preserve">Función de deshacer a través de las estructuras de Colas</w:t>
+              <w:t xml:space="preserve">Undo function through Queue structures</w:t>
             </w:r>
           </w:p>
         </w:tc>
@@ -875,7 +875,7 @@
                 <w:szCs w:val="24"/>
                 <w:rtl w:val="0"/>
               </w:rPr>
-              <w:t xml:space="preserve">Crear una estructura de cola para rastrear las acciones realizadas por los usuarios.</w:t>
+              <w:t xml:space="preserve">Create a queue structure to track actions performed by users.</w:t>
             </w:r>
           </w:p>
           <w:p>
@@ -912,7 +912,7 @@
                 <w:szCs w:val="24"/>
                 <w:rtl w:val="0"/>
               </w:rPr>
-              <w:t xml:space="preserve">Cada vez que se realice una acción (agregar, modificar o eliminar una tarea), registra la acción y los detalles relacionados en la cola.</w:t>
+              <w:t xml:space="preserve">Every time an action is performed (add, modify, or delete a task), log the action and related details in the queue.</w:t>
             </w:r>
           </w:p>
         </w:tc>
@@ -965,7 +965,7 @@
                 <w:szCs w:val="24"/>
                 <w:rtl w:val="0"/>
               </w:rPr>
-              <w:t xml:space="preserve">Ordenación de Tareas y Recordatorios: </w:t>
+              <w:t xml:space="preserve">Ordering of Tasks and Reminders:</w:t>
             </w:r>
           </w:p>
         </w:tc>
@@ -1014,7 +1014,7 @@
                 <w:szCs w:val="24"/>
                 <w:rtl w:val="0"/>
               </w:rPr>
-              <w:t xml:space="preserve">Proporcionar la función de ordenar la lista de tareas y recordatorios por fecha límite o prioridad en la interfaz de usuario. </w:t>
+              <w:t xml:space="preserve">Provide the feature of sorting the list of tasks and reminders by deadline or priority in the user interface.</w:t>
             </w:r>
           </w:p>
         </w:tc>
@@ -1067,7 +1067,7 @@
                 <w:szCs w:val="24"/>
                 <w:rtl w:val="0"/>
               </w:rPr>
-              <w:t xml:space="preserve">Almacenamiento eficiente de datos</w:t>
+              <w:t xml:space="preserve">Efficient data storage</w:t>
             </w:r>
           </w:p>
         </w:tc>
@@ -1116,7 +1116,7 @@
                 <w:szCs w:val="24"/>
                 <w:rtl w:val="0"/>
               </w:rPr>
-              <w:t xml:space="preserve">El software debe tener un diseño e implementación de un sistema de almacenamiento eficiente para las tareas y recordatorios en la tabla hash.</w:t>
+              <w:t xml:space="preserve">The software must have a design and implementation of an efficient storage system for tasks and reminders in the hash table.</w:t>
             </w:r>
           </w:p>
         </w:tc>
@@ -1169,7 +1169,7 @@
                 <w:szCs w:val="24"/>
                 <w:rtl w:val="0"/>
               </w:rPr>
-              <w:t xml:space="preserve">Documentación </w:t>
+              <w:t xml:space="preserve">Documentation</w:t>
             </w:r>
           </w:p>
         </w:tc>
@@ -1218,7 +1218,7 @@
                 <w:szCs w:val="24"/>
                 <w:rtl w:val="0"/>
               </w:rPr>
-              <w:t xml:space="preserve">Proporcionar documentación clara y recursos de capacitación para que los usuarios comprendan cómo utilizar las funciones del sistema de gestión de tareas y recordatorios.</w:t>
+              <w:t xml:space="preserve">Provide clear documentation and training resources so that users understand how to use the functions of the task and reminder management system.</w:t>
             </w:r>
           </w:p>
         </w:tc>
@@ -1271,7 +1271,7 @@
                 <w:szCs w:val="24"/>
                 <w:rtl w:val="0"/>
               </w:rPr>
-              <w:t xml:space="preserve">Pruebas y depuración </w:t>
+              <w:t xml:space="preserve">Testing and debugging</w:t>
             </w:r>
           </w:p>
         </w:tc>
@@ -1320,7 +1320,7 @@
                 <w:szCs w:val="24"/>
                 <w:rtl w:val="0"/>
               </w:rPr>
-              <w:t xml:space="preserve">El proyecto se debe realizar pruebas del sistema para identificar y corregir posibles errores o problemas de funcionamiento. </w:t>
+              <w:t xml:space="preserve">The project must perform system testing to identify and correct possible errors or operational problems.</w:t>
             </w:r>
           </w:p>
         </w:tc>
@@ -1373,7 +1373,7 @@
                 <w:szCs w:val="24"/>
                 <w:rtl w:val="0"/>
               </w:rPr>
-              <w:t xml:space="preserve">Optimización de rendimiento</w:t>
+              <w:t xml:space="preserve">Performance optimization</w:t>
             </w:r>
           </w:p>
         </w:tc>
@@ -1422,7 +1422,7 @@
                 <w:szCs w:val="24"/>
                 <w:rtl w:val="0"/>
               </w:rPr>
-              <w:t xml:space="preserve">Optimizar el rendimiento del sistema para que sea rápido y eficiente cuando se trabaja con grandes cantidades de tareas y recordatorios.</w:t>
+              <w:t xml:space="preserve">Optimize system performance to be fast and efficient when working with large amounts of tasks and reminders.</w:t>
             </w:r>
           </w:p>
         </w:tc>
@@ -1470,7 +1470,7 @@
           <w:szCs w:val="24"/>
           <w:rtl w:val="0"/>
         </w:rPr>
-        <w:t xml:space="preserve">El sistema debe permitir crear tareas o recordatorios (en una tabla hash).</w:t>
+        <w:t xml:space="preserve">The system must allow you to create tasks or reminders (in a hash table).</w:t>
       </w:r>
     </w:p>
     <w:p>
@@ -1496,25 +1496,7 @@
           <w:szCs w:val="24"/>
           <w:rtl w:val="0"/>
         </w:rPr>
-        <w:t xml:space="preserve">La interfaz debe </w:t>
-      </w:r>
-      <w:r>
-        <w:rPr>
-          <w:rFonts w:ascii="Times New Roman" w:cs="Times New Roman" w:eastAsia="Times New Roman" w:hAnsi="Times New Roman"/>
-          <w:sz w:val="24"/>
-          <w:szCs w:val="24"/>
-          <w:rtl w:val="0"/>
-        </w:rPr>
-        <w:t xml:space="preserve">permi</w:t>
-      </w:r>
-      <w:r>
-        <w:rPr>
-          <w:rFonts w:ascii="Times New Roman" w:cs="Times New Roman" w:eastAsia="Times New Roman" w:hAnsi="Times New Roman"/>
-          <w:sz w:val="24"/>
-          <w:szCs w:val="24"/>
-          <w:rtl w:val="0"/>
-        </w:rPr>
-        <w:t xml:space="preserve">tir al usuario: crear, modificar y eliminar recordatorios o tareas.</w:t>
+        <w:t xml:space="preserve">The interface must allow to: create, modify and delete reminders or tasks.</w:t>
       </w:r>
     </w:p>
     <w:p>
@@ -1540,7 +1522,7 @@
           <w:szCs w:val="24"/>
           <w:rtl w:val="0"/>
         </w:rPr>
-        <w:t xml:space="preserve">El software debe permitir gestionar las prioridades de las tareas: Hacer primero las tareas de tipo prioritarias y las no prioritarias hacerlas en orden de llegada (FIFO).</w:t>
+        <w:t xml:space="preserve">The software must manage tasks by priorities: Do priority type tasks first, and do non-priority tasks in order of arrival (FIFO).</w:t>
       </w:r>
     </w:p>
     <w:p>
@@ -1566,7 +1548,7 @@
           <w:szCs w:val="24"/>
           <w:rtl w:val="0"/>
         </w:rPr>
-        <w:t xml:space="preserve">Permitir al usuario, mediante la interfaz, deshacer la última acción hecha mediante el uso de la estructura de colas.</w:t>
+        <w:t xml:space="preserve">Allow the user, through the interface, to undo the last action done by using the queue structure.</w:t>
       </w:r>
     </w:p>
     <w:p>
@@ -1589,7 +1571,7 @@
           <w:szCs w:val="24"/>
           <w:rtl w:val="0"/>
         </w:rPr>
-        <w:t xml:space="preserve">FASE 2: RECOPILACIÓN DE LA INFORMACIÓN NECESARIA</w:t>
+        <w:t xml:space="preserve">PHASE 2: COLLECTION OF THE NECESSARY INFORMATION</w:t>
       </w:r>
       <w:r>
         <w:rPr>
@@ -1616,7 +1598,7 @@
           <w:szCs w:val="24"/>
           <w:rtl w:val="0"/>
         </w:rPr>
-        <w:t xml:space="preserve">Estructuras a usar:</w:t>
+        <w:t xml:space="preserve">Structures to use:</w:t>
       </w:r>
     </w:p>
     <w:p>
@@ -1642,7 +1624,7 @@
           <w:szCs w:val="24"/>
           <w:rtl w:val="0"/>
         </w:rPr>
-        <w:t xml:space="preserve">Tabla hash: Son estructuras de datos que se basan en asociar una clave o llave a un valor dentro de la tabla hash, para esto se usa una función hash que convierte la clave en un valor numérico que es la llave, posición dentro de la tabla hash del valor. Esta estructura es muy eficiente en búsqueda pues tiene una complejidad O(1), es decir, una complejidad que no varía según la cantidad de elementos. Para no reservar demasiados espacios de memoria, dentro de la función hash, se usa el operador módulo limitando la cantidad de posibles resultados. Para solucionar colisiones, cuando varios valores se guardan en la misma llave, se usan listas enlazadas convirtiendo esa posición en la cabeza de esta lista. </w:t>
+        <w:t xml:space="preserve">Hash table: These are data structures that are based on associating a key with a value within the hash table. For this, a hash function is used that converts the key into a numerical value that is the position within the table. hash of the value. This structure is very efficient in search because it has an O(1) complexity, that is, a complexity that does not vary depending on the number of elements. In order not to reserve too many memory spaces, within the hash function, the mod operator (in java %) is used, limiting the number of possible results. To resolve collisions, when several values ​​are stored in the same position, linked lists are used by making that position the head of this list.</w:t>
       </w:r>
     </w:p>
     <w:p>
@@ -1667,12 +1649,12 @@
           <wp:inline distB="114300" distT="114300" distL="114300" distR="114300">
             <wp:extent cx="3087525" cy="1416938"/>
             <wp:effectExtent b="0" l="0" r="0" t="0"/>
-            <wp:docPr id="4" name="image1.png"/>
+            <wp:docPr id="4" name="image4.png"/>
             <a:graphic>
               <a:graphicData uri="http://schemas.openxmlformats.org/drawingml/2006/picture">
                 <pic:pic>
                   <pic:nvPicPr>
-                    <pic:cNvPr id="0" name="image1.png"/>
+                    <pic:cNvPr id="0" name="image4.png"/>
                     <pic:cNvPicPr preferRelativeResize="0"/>
                   </pic:nvPicPr>
                   <pic:blipFill>
@@ -1761,7 +1743,7 @@
           <w:szCs w:val="24"/>
           <w:rtl w:val="0"/>
         </w:rPr>
-        <w:t xml:space="preserve">Oracle. (2014). Class Hashtable. Recuperado de </w:t>
+        <w:t xml:space="preserve">Oracle. (2014). Class Hashtable. Recovered from</w:t>
       </w:r>
       <w:hyperlink r:id="rId8">
         <w:r>
@@ -1808,7 +1790,7 @@
           <w:szCs w:val="24"/>
           <w:rtl w:val="0"/>
         </w:rPr>
-        <w:t xml:space="preserve">Lista enlazada: Es una estructura de datos lineal en la que cada uno de los datos tiene una referencia al siguiente, así solo se tiene que tener referencia al primer elemento de la lista, la cabeza, para guardar toda la lista.</w:t>
+        <w:t xml:space="preserve">Linked list: It is a linear data structure in which each of the elements has a reference to the next, so you only have to have a reference to the first element of the list, the head, to save the entire list.</w:t>
       </w:r>
     </w:p>
     <w:p>
@@ -1833,12 +1815,12 @@
           <wp:inline distB="114300" distT="114300" distL="114300" distR="114300">
             <wp:extent cx="4714875" cy="1638923"/>
             <wp:effectExtent b="0" l="0" r="0" t="0"/>
-            <wp:docPr id="3" name="image3.png"/>
+            <wp:docPr id="3" name="image5.png"/>
             <a:graphic>
               <a:graphicData uri="http://schemas.openxmlformats.org/drawingml/2006/picture">
                 <pic:pic>
                   <pic:nvPicPr>
-                    <pic:cNvPr id="0" name="image3.png"/>
+                    <pic:cNvPr id="0" name="image5.png"/>
                     <pic:cNvPicPr preferRelativeResize="0"/>
                   </pic:nvPicPr>
                   <pic:blipFill>
@@ -1911,7 +1893,7 @@
           <w:szCs w:val="24"/>
           <w:rtl w:val="0"/>
         </w:rPr>
-        <w:t xml:space="preserve">Lista doblemente enlazada: Es una variación de la estructura de lista enlazada, la única diferencia es que, aparte de tener referencia al siguiente, todos los datos tienen una referencia al dato anterior.</w:t>
+        <w:t xml:space="preserve">Doubly linked list: It is a variation of the linked list structure, the only difference is that, apart from having a reference to the next one, all the data has a reference to the previous element.</w:t>
       </w:r>
     </w:p>
     <w:p>
@@ -1932,7 +1914,7 @@
           <w:szCs w:val="24"/>
           <w:rtl w:val="0"/>
         </w:rPr>
-        <w:t xml:space="preserve">GeeksforGeeks. (s.f.). Introduction and Insertion in a Doubly Linked List. Recuperado de </w:t>
+        <w:t xml:space="preserve">GeeksforGeeks. (s.f.). Introduction and Insertion in a Doubly Linked List. Recovered from </w:t>
       </w:r>
       <w:hyperlink r:id="rId10">
         <w:r>
@@ -1971,7 +1953,7 @@
           <w:szCs w:val="24"/>
           <w:rtl w:val="0"/>
         </w:rPr>
-        <w:t xml:space="preserve">Oracle. (2014). Class LinkedList. Recuperado de </w:t>
+        <w:t xml:space="preserve">Oracle. (2014). Class LinkedList. Recovered from </w:t>
       </w:r>
       <w:hyperlink r:id="rId11">
         <w:r>
@@ -2024,25 +2006,25 @@
           <w:szCs w:val="24"/>
           <w:rtl w:val="0"/>
         </w:rPr>
-        <w:t xml:space="preserve">Pilas: Estructura de datos en la que solo se tiene referencia al último elemento añadido, usa el principio de LIFO (“last in, first out” </w:t>
-      </w:r>
-      <w:r>
-        <w:rPr>
-          <w:rFonts w:ascii="Times New Roman" w:cs="Times New Roman" w:eastAsia="Times New Roman" w:hAnsi="Times New Roman"/>
-          <w:sz w:val="24"/>
-          <w:szCs w:val="24"/>
-          <w:rtl w:val="0"/>
-        </w:rPr>
-        <w:t xml:space="preserve">o ultimo</w:t>
-      </w:r>
-      <w:r>
-        <w:rPr>
-          <w:rFonts w:ascii="Times New Roman" w:cs="Times New Roman" w:eastAsia="Times New Roman" w:hAnsi="Times New Roman"/>
-          <w:sz w:val="24"/>
-          <w:szCs w:val="24"/>
-          <w:rtl w:val="0"/>
-        </w:rPr>
-        <w:t xml:space="preserve"> en entrar primero en salir). Una forma de entenderlo es una pila de platos, solo se ponen platos uno encima del último, al igual que solo se saca el último plato en la pila.</w:t>
+        <w:t xml:space="preserve">Stacks: Data structure in which only the last added element is referenced, uses the LIFO principle (“last in, first out”</w:t>
+      </w:r>
+      <w:r>
+        <w:rPr>
+          <w:rFonts w:ascii="Times New Roman" w:cs="Times New Roman" w:eastAsia="Times New Roman" w:hAnsi="Times New Roman"/>
+          <w:sz w:val="24"/>
+          <w:szCs w:val="24"/>
+          <w:rtl w:val="0"/>
+        </w:rPr>
+        <w:t xml:space="preserve">or last</w:t>
+      </w:r>
+      <w:r>
+        <w:rPr>
+          <w:rFonts w:ascii="Times New Roman" w:cs="Times New Roman" w:eastAsia="Times New Roman" w:hAnsi="Times New Roman"/>
+          <w:sz w:val="24"/>
+          <w:szCs w:val="24"/>
+          <w:rtl w:val="0"/>
+        </w:rPr>
+        <w:t xml:space="preserve"> in first out). One way to understand it is a stack of plates, you only put one on top of the last, just like you only take out the last plate in the stack.</w:t>
       </w:r>
     </w:p>
     <w:p>
@@ -2067,12 +2049,12 @@
           <wp:inline distB="114300" distT="114300" distL="114300" distR="114300">
             <wp:extent cx="1984538" cy="1289949"/>
             <wp:effectExtent b="0" l="0" r="0" t="0"/>
-            <wp:docPr id="1" name="image5.png"/>
+            <wp:docPr id="1" name="image3.png"/>
             <a:graphic>
               <a:graphicData uri="http://schemas.openxmlformats.org/drawingml/2006/picture">
                 <pic:pic>
                   <pic:nvPicPr>
-                    <pic:cNvPr id="0" name="image5.png"/>
+                    <pic:cNvPr id="0" name="image3.png"/>
                     <pic:cNvPicPr preferRelativeResize="0"/>
                   </pic:nvPicPr>
                   <pic:blipFill>
@@ -2121,7 +2103,7 @@
           <w:szCs w:val="24"/>
           <w:rtl w:val="0"/>
         </w:rPr>
-        <w:t xml:space="preserve">GeeksforGeeks. (s.f.). Stack Data Structure. Recuperado de </w:t>
+        <w:t xml:space="preserve">GeeksforGeeks. (s.f.). Stack Data Structure. Recovered from </w:t>
       </w:r>
       <w:hyperlink r:id="rId13">
         <w:r>
@@ -2165,7 +2147,7 @@
           <w:szCs w:val="24"/>
           <w:rtl w:val="0"/>
         </w:rPr>
-        <w:t xml:space="preserve">Oracle. (2014). Class Stack. Recuperado de </w:t>
+        <w:t xml:space="preserve">Oracle. (2014). ClassStack. Recovered from </w:t>
       </w:r>
       <w:hyperlink r:id="rId14">
         <w:r>
@@ -2213,7 +2195,7 @@
           <w:szCs w:val="24"/>
           <w:rtl w:val="0"/>
         </w:rPr>
-        <w:t xml:space="preserve">Colas: Son un tipo de estructura en la cual solo se puede eliminar el último elemento de la cola y que solo se pueden añadir datos al principio de la cola, cumple el principio de FIFO (“first in, first out” o primero en entrar, primero en salir). Un ejemplo bien podría ser una fila de cualquier local o servicio, asumiendo que las personas no se colen, siempre el primero en llegar será el primero en salir.</w:t>
+        <w:t xml:space="preserve">Queues: They are a type of structure in which only the last element of the queue can be removed and data can only be added to the beginning of the queue, complying with the FIFO principle (“first in, first out” or first in , first out). An example could well be a line at any store or service, normally, the first to arrive will always be the first to leave.</w:t>
       </w:r>
     </w:p>
     <w:p>
@@ -2238,12 +2220,12 @@
           <wp:inline distB="114300" distT="114300" distL="114300" distR="114300">
             <wp:extent cx="3219450" cy="1342963"/>
             <wp:effectExtent b="0" l="0" r="0" t="0"/>
-            <wp:docPr id="2" name="image4.png"/>
+            <wp:docPr id="2" name="image1.png"/>
             <a:graphic>
               <a:graphicData uri="http://schemas.openxmlformats.org/drawingml/2006/picture">
                 <pic:pic>
                   <pic:nvPicPr>
-                    <pic:cNvPr id="0" name="image4.png"/>
+                    <pic:cNvPr id="0" name="image1.png"/>
                     <pic:cNvPicPr preferRelativeResize="0"/>
                   </pic:nvPicPr>
                   <pic:blipFill>
@@ -2292,7 +2274,7 @@
           <w:szCs w:val="24"/>
           <w:rtl w:val="0"/>
         </w:rPr>
-        <w:t xml:space="preserve">GeeksforGeeks. (s.f.). Queue Data Structure. Recuperado de </w:t>
+        <w:t xml:space="preserve">GeeksforGeeks. (s.f.). Queue Data Structure. Recovered from  </w:t>
       </w:r>
       <w:hyperlink r:id="rId16">
         <w:r>
@@ -2336,7 +2318,7 @@
           <w:szCs w:val="24"/>
           <w:rtl w:val="0"/>
         </w:rPr>
-        <w:t xml:space="preserve">Oracle. (2014). Interface Queue. Recuperado de </w:t>
+        <w:t xml:space="preserve">Oracle. (2014). InterfaceQueue. Recovered from </w:t>
       </w:r>
       <w:hyperlink r:id="rId17">
         <w:r>
@@ -2384,7 +2366,7 @@
           <w:szCs w:val="24"/>
           <w:rtl w:val="0"/>
         </w:rPr>
-        <w:t xml:space="preserve">Colas de prioridad: Es un tipo especial de cola en la que se agrupan los datos según su valor de prioridad haciendo que los valores con mayor prioridad salgan primero, en caso de que dos valores tengan la misma prioridad saldrá primero el que entró primero. Un ejemplo de esto sería la fila de atención de un hospital, se le da prioridad a enfermedades más graves, a mujeres embarazadas, niños y personas de la tercera edad; en este ejemplo se puede ver la complejidad con la que dar la prioridad a las personas si hay varias personas con características diferentes o peor aún si hay personas con varias de estas características.</w:t>
+        <w:t xml:space="preserve">Priority queues: It is a special type of queue in which data is grouped according to its priority value, making the values ​​with the highest priority come out first. If two values ​​have the same priority, the one that entered first will come out first. An example of this would be the queue for care in a hospital, priority is given to more serious illnesses, pregnant women, children and the elderly; In this example you can see the complexity how to distribute priority to people if there are several people with different characteristics or worse if there are people with several of these characteristics.</w:t>
       </w:r>
     </w:p>
     <w:p>
@@ -2406,7 +2388,7 @@
           <w:szCs w:val="24"/>
           <w:rtl w:val="0"/>
         </w:rPr>
-        <w:t xml:space="preserve">GeeksforGeeks. (s.f.). Priority Queue - Introduction. Recuperado de </w:t>
+        <w:t xml:space="preserve">GeeksforGeeks. (s.f.). Priority Queue - Introduction. Recovered from  </w:t>
       </w:r>
       <w:hyperlink r:id="rId18">
         <w:r>
@@ -2446,7 +2428,7 @@
           <w:szCs w:val="24"/>
           <w:rtl w:val="0"/>
         </w:rPr>
-        <w:t xml:space="preserve">Oracle. (2014). Class PriorityQueue. Recuperado de </w:t>
+        <w:t xml:space="preserve">Oracle. (2014). Class PriorityQueue. Recovered from </w:t>
       </w:r>
       <w:hyperlink r:id="rId19">
         <w:r>
@@ -2499,7 +2481,7 @@
           <w:szCs w:val="24"/>
           <w:rtl w:val="0"/>
         </w:rPr>
-        <w:t xml:space="preserve">Heaps: Es una estructura de datos que se modela como un árbol binario pero, al contrario de un BST que guarda referencias a los hijos, este puede guardarse en un arraylist o un array común. Este puede ser un Max Heap que el padre siempre es mayor a sus hijos o  un Min Heap en el cual el padre siempre es menor a sus hijos. Los elementos que guarda el heap deben ser comparables. Existen varias funciones de esta estructura: Heapify (crea un heap dado un array 0 (log n)), insertion (inserta un valor en el heap), eliminación (Elimina la raiz y acomoda nuevamente el heap), etc</w:t>
+        <w:t xml:space="preserve">Heaps: It is a data structure that is modeled as a binary tree, but it can also be stored in an arraylist or a common array. This can be a Max Heap in which the father is always bigger than his children or a Min Heap in which the father is always smaller than his children. The elements stored in the heap must be comparable. There are several functions of this structure: Heapify (creates a heap given a 0 (log n) array), insertion (inserts a value into the heap), elimination (Deletes the root and rearranges the heap), etc.</w:t>
       </w:r>
       <w:r>
         <w:rPr>
@@ -2565,7 +2547,7 @@
           <w:szCs w:val="24"/>
           <w:rtl w:val="0"/>
         </w:rPr>
-        <w:t xml:space="preserve">GeeksforGeeks. (s.f.). Heap Data Structure. GeeksforGeeks. Recuperado de </w:t>
+        <w:t xml:space="preserve">GeeksforGeeks. (s.f.). Heap Data Structure. GeeksforGeeks. Recovered from  </w:t>
       </w:r>
       <w:hyperlink r:id="rId21">
         <w:r>
@@ -2604,7 +2586,7 @@
           <w:szCs w:val="24"/>
           <w:rtl w:val="0"/>
         </w:rPr>
-        <w:t xml:space="preserve">Oracle. (2014). Class PriorityQueue. Recuperado de </w:t>
+        <w:t xml:space="preserve">Oracle. (2014). Class PriorityQueue. Recovered from </w:t>
       </w:r>
       <w:hyperlink r:id="rId22">
         <w:r>
@@ -2649,7 +2631,7 @@
           <w:szCs w:val="24"/>
           <w:rtl w:val="0"/>
         </w:rPr>
-        <w:t xml:space="preserve">FASE 3: BÚSQUEDA DE SOLUCIONES CREATIVAS</w:t>
+        <w:t xml:space="preserve">PHASE 3: SEARCH FOR CREATIVE SOLUTIONS</w:t>
       </w:r>
     </w:p>
     <w:p>
@@ -2671,7 +2653,7 @@
           <w:szCs w:val="24"/>
           <w:rtl w:val="0"/>
         </w:rPr>
-        <w:t xml:space="preserve">través de una lluvia de ideas se encontraron las siguientes soluciones para cada uno de los requerimientos del sistema</w:t>
+        <w:t xml:space="preserve">Through brainstorming, the following solutions were found for each of the system requirements.</w:t>
       </w:r>
     </w:p>
     <w:p>
@@ -2704,7 +2686,7 @@
           <w:szCs w:val="24"/>
           <w:rtl w:val="0"/>
         </w:rPr>
-        <w:t xml:space="preserve">Almacenar tareas y recordatorios</w:t>
+        <w:t xml:space="preserve">Store tasks and reminders</w:t>
       </w:r>
     </w:p>
     <w:p>
@@ -2844,7 +2826,7 @@
           <w:szCs w:val="24"/>
           <w:rtl w:val="0"/>
         </w:rPr>
-        <w:t xml:space="preserve">Interfaz de usuario</w:t>
+        <w:t xml:space="preserve">User interface</w:t>
       </w:r>
     </w:p>
     <w:p>
@@ -2910,7 +2892,7 @@
           <w:szCs w:val="24"/>
           <w:rtl w:val="0"/>
         </w:rPr>
-        <w:t xml:space="preserve">Consola</w:t>
+        <w:t xml:space="preserve">Console</w:t>
       </w:r>
     </w:p>
     <w:p>
@@ -2974,7 +2956,7 @@
           <w:szCs w:val="24"/>
           <w:rtl w:val="0"/>
         </w:rPr>
-        <w:t xml:space="preserve">Gestion tareas prioritarias</w:t>
+        <w:t xml:space="preserve">Management of priority tasks</w:t>
       </w:r>
     </w:p>
     <w:p>
@@ -3104,7 +3086,7 @@
           <w:szCs w:val="24"/>
           <w:rtl w:val="0"/>
         </w:rPr>
-        <w:t xml:space="preserve">Gestión no prioritarias</w:t>
+        <w:t xml:space="preserve">Non-priority management</w:t>
       </w:r>
     </w:p>
     <w:p>
@@ -3244,7 +3226,7 @@
           <w:szCs w:val="24"/>
           <w:rtl w:val="0"/>
         </w:rPr>
-        <w:t xml:space="preserve">Metodo deshacer</w:t>
+        <w:t xml:space="preserve">undo method</w:t>
       </w:r>
     </w:p>
     <w:p>
@@ -3261,30 +3243,34 @@
       </w:pPr>
       <w:r>
         <w:rPr>
-          <w:rFonts w:ascii="Courier New" w:cs="Courier New" w:eastAsia="Courier New" w:hAnsi="Courier New"/>
-          <w:sz w:val="24"/>
-          <w:szCs w:val="24"/>
-          <w:rtl w:val="0"/>
-        </w:rPr>
-        <w:t xml:space="preserve">o</w:t>
-      </w:r>
-      <w:r>
-        <w:rPr>
-          <w:rFonts w:ascii="Times New Roman" w:cs="Times New Roman" w:eastAsia="Times New Roman" w:hAnsi="Times New Roman"/>
-          <w:sz w:val="14"/>
-          <w:szCs w:val="14"/>
-          <w:rtl w:val="0"/>
-        </w:rPr>
-        <w:t xml:space="preserve">   </w:t>
-      </w:r>
-      <w:r>
-        <w:rPr>
           <w:rFonts w:ascii="Times New Roman" w:cs="Times New Roman" w:eastAsia="Times New Roman" w:hAnsi="Times New Roman"/>
           <w:sz w:val="24"/>
           <w:szCs w:val="24"/>
           <w:rtl w:val="0"/>
         </w:rPr>
         <w:t xml:space="preserve">Stack</w:t>
+      </w:r>
+    </w:p>
+    <w:p>
+      <w:pPr>
+        <w:widowControl w:val="0"/>
+        <w:spacing w:before="220" w:line="280.80000000000007" w:lineRule="auto"/>
+        <w:ind w:left="1460" w:firstLine="0"/>
+        <w:jc w:val="both"/>
+        <w:rPr>
+          <w:rFonts w:ascii="Times New Roman" w:cs="Times New Roman" w:eastAsia="Times New Roman" w:hAnsi="Times New Roman"/>
+          <w:sz w:val="24"/>
+          <w:szCs w:val="24"/>
+        </w:rPr>
+      </w:pPr>
+      <w:r>
+        <w:rPr>
+          <w:rFonts w:ascii="Times New Roman" w:cs="Times New Roman" w:eastAsia="Times New Roman" w:hAnsi="Times New Roman"/>
+          <w:sz w:val="24"/>
+          <w:szCs w:val="24"/>
+          <w:rtl w:val="0"/>
+        </w:rPr>
+        <w:t xml:space="preserve">Accion register + Stack</w:t>
       </w:r>
     </w:p>
     <w:p>
@@ -3301,64 +3287,6 @@
       </w:pPr>
       <w:r>
         <w:rPr>
-          <w:rFonts w:ascii="Courier New" w:cs="Courier New" w:eastAsia="Courier New" w:hAnsi="Courier New"/>
-          <w:sz w:val="24"/>
-          <w:szCs w:val="24"/>
-          <w:rtl w:val="0"/>
-        </w:rPr>
-        <w:t xml:space="preserve">o</w:t>
-      </w:r>
-      <w:r>
-        <w:rPr>
-          <w:rFonts w:ascii="Times New Roman" w:cs="Times New Roman" w:eastAsia="Times New Roman" w:hAnsi="Times New Roman"/>
-          <w:sz w:val="14"/>
-          <w:szCs w:val="14"/>
-          <w:rtl w:val="0"/>
-        </w:rPr>
-        <w:t xml:space="preserve">   </w:t>
-      </w:r>
-      <w:r>
-        <w:rPr>
-          <w:rFonts w:ascii="Times New Roman" w:cs="Times New Roman" w:eastAsia="Times New Roman" w:hAnsi="Times New Roman"/>
-          <w:sz w:val="24"/>
-          <w:szCs w:val="24"/>
-          <w:rtl w:val="0"/>
-        </w:rPr>
-        <w:t xml:space="preserve">Accion register + Stack</w:t>
-      </w:r>
-    </w:p>
-    <w:p>
-      <w:pPr>
-        <w:widowControl w:val="0"/>
-        <w:spacing w:before="220" w:line="280.80000000000007" w:lineRule="auto"/>
-        <w:ind w:left="1820" w:hanging="360"/>
-        <w:jc w:val="both"/>
-        <w:rPr>
-          <w:rFonts w:ascii="Times New Roman" w:cs="Times New Roman" w:eastAsia="Times New Roman" w:hAnsi="Times New Roman"/>
-          <w:sz w:val="24"/>
-          <w:szCs w:val="24"/>
-        </w:rPr>
-      </w:pPr>
-      <w:r>
-        <w:rPr>
-          <w:rFonts w:ascii="Courier New" w:cs="Courier New" w:eastAsia="Courier New" w:hAnsi="Courier New"/>
-          <w:sz w:val="24"/>
-          <w:szCs w:val="24"/>
-          <w:rtl w:val="0"/>
-        </w:rPr>
-        <w:t xml:space="preserve">o</w:t>
-      </w:r>
-      <w:r>
-        <w:rPr>
-          <w:rFonts w:ascii="Times New Roman" w:cs="Times New Roman" w:eastAsia="Times New Roman" w:hAnsi="Times New Roman"/>
-          <w:sz w:val="14"/>
-          <w:szCs w:val="14"/>
-          <w:rtl w:val="0"/>
-        </w:rPr>
-        <w:t xml:space="preserve">   </w:t>
-      </w:r>
-      <w:r>
-        <w:rPr>
           <w:rFonts w:ascii="Times New Roman" w:cs="Times New Roman" w:eastAsia="Times New Roman" w:hAnsi="Times New Roman"/>
           <w:sz w:val="24"/>
           <w:szCs w:val="24"/>
@@ -3385,7 +3313,7 @@
           <w:szCs w:val="24"/>
           <w:rtl w:val="0"/>
         </w:rPr>
-        <w:t xml:space="preserve">FASE 4: </w:t>
+        <w:t xml:space="preserve">PHASE 4:</w:t>
       </w:r>
       <w:r>
         <w:rPr>
@@ -3393,7 +3321,7 @@
           <w:b w:val="1"/>
           <w:rtl w:val="0"/>
         </w:rPr>
-        <w:t xml:space="preserve">TRANSICIÓN DE LA FORMULACIÓN DE IDEAS A LOS DISEÑOS PRELIMINARES </w:t>
+        <w:t xml:space="preserve">TRANSITION FROM IDEA FORMULATION TO PRELIMINARY DESIGNS</w:t>
       </w:r>
     </w:p>
     <w:p>
@@ -3415,7 +3343,7 @@
           <w:szCs w:val="24"/>
           <w:rtl w:val="0"/>
         </w:rPr>
-        <w:t xml:space="preserve"> A. Almacenar tareas y recordatorios</w:t>
+        <w:t xml:space="preserve"> A. Store tasks and reminders</w:t>
       </w:r>
       <w:r>
         <w:rPr>
@@ -3445,7 +3373,7 @@
           <w:szCs w:val="24"/>
           <w:rtl w:val="0"/>
         </w:rPr>
-        <w:t xml:space="preserve">En el almacenamiento de tareas y recordatorios se escogió finalmente una Hash Table, debido a que la double linkedList y los arrays no nos permitía tener una unión tan clara y fija del identificador con su información a diferencia que la tabla hash ya tenía implementado esta forma de unir las dos secciones de clave y valor (identificador e información).</w:t>
+        <w:t xml:space="preserve">In the storage of tasks and reminders, a Hash Table was finally chosen, because the double linkedList and the arrays did not allow us to have such a clear and fixed union of the identifier with its information, unlike the hash table already had this form of implementation implemented. join the two sections of key and value (identifier and information).</w:t>
       </w:r>
     </w:p>
     <w:p>
@@ -3468,7 +3396,7 @@
           <w:szCs w:val="24"/>
           <w:rtl w:val="0"/>
         </w:rPr>
-        <w:t xml:space="preserve">b. Interfaz de Usuario:</w:t>
+        <w:t xml:space="preserve">b. User Interface:</w:t>
       </w:r>
     </w:p>
     <w:p>
@@ -3489,7 +3417,7 @@
           <w:szCs w:val="24"/>
           <w:rtl w:val="0"/>
         </w:rPr>
-        <w:t xml:space="preserve">Decidimos que JavaFX sera la librería que nos ayudará a crear la interfaz gráfica que necesitamos puesto a que la consola no nos da los bonus útiles para nuestra implementación, swing tiene un uso demasiado básico y AWT no es una forma de interfaces gráficas que trabajaremos mucho en el futuro, por ende, JavaFX es más fácil de utilizar y mejor de utilizar en nuestro contexto..</w:t>
+        <w:t xml:space="preserve">We decided that Swing will be the library that will help us create the graphical interface we need since the console does not give us useful bonuses for our implementation, it is too basic but it is so easy to implement, more than javaFX and AWT. the future, therefore, Swing is easier to use and better to use in our context.</w:t>
       </w:r>
     </w:p>
     <w:p>
@@ -3512,7 +3440,7 @@
           <w:szCs w:val="24"/>
           <w:rtl w:val="0"/>
         </w:rPr>
-        <w:t xml:space="preserve">c. Gestión de Prioridades:</w:t>
+        <w:t xml:space="preserve">c. Priority Management:</w:t>
       </w:r>
     </w:p>
     <w:p>
@@ -3533,7 +3461,7 @@
           <w:szCs w:val="24"/>
           <w:rtl w:val="0"/>
         </w:rPr>
-        <w:t xml:space="preserve">La gestión de tareas prioritarias al necesitar organizar las tareas según su nivel de importancia, necesitamos que se ajuste a su nivel de importancia, por ende, para manejar primero las más importantes las otras estructuras, aunque pueden llegar a funcionar nos quedamos con Priority Queue por su estructura ideal para atender según la necesidad.</w:t>
+        <w:t xml:space="preserve">The management of priority tasks, when we need to organize the tasks according to their level of importance, we need them to adjust to their level of importance, therefore, to manage the most important ones first, the other structures, although they may work, we stick with Priority Queue for its ideal structure to serve according to need.</w:t>
       </w:r>
     </w:p>
     <w:p>
@@ -3554,7 +3482,7 @@
           <w:szCs w:val="24"/>
           <w:rtl w:val="0"/>
         </w:rPr>
-        <w:t xml:space="preserve">La gestión de tareas no prioritarias al solo tener que manejar el orden de llegada FIFO, solo es necesario utilizar un Queue que nos permita tomar las tareas en el orden de llegada que haya pasado, siendo así que el resto de estructuras serian peores de utilizar para este caso.</w:t>
+        <w:t xml:space="preserve">The management of non-priority tasks by only having to manage the FIFO order of arrival, it is only necessary to use a Queue that allows us to take the tasks in the order of arrival that has passed, thus the rest of the structures would be worse to use for this case.</w:t>
       </w:r>
     </w:p>
     <w:p>
@@ -3577,7 +3505,7 @@
           <w:szCs w:val="24"/>
           <w:rtl w:val="0"/>
         </w:rPr>
-        <w:t xml:space="preserve">d. Método para Deshacer:</w:t>
+        <w:t xml:space="preserve">d. Undo Method:</w:t>
       </w:r>
     </w:p>
     <w:p>
@@ -3598,7 +3526,7 @@
           <w:szCs w:val="24"/>
           <w:rtl w:val="0"/>
         </w:rPr>
-        <w:t xml:space="preserve">Implementar una pila (LIFO) para realizar un seguimiento de las acciones realizadas por el usuario en el sistema.</w:t>
+        <w:t xml:space="preserve">Implement a stack (LIFO) to track actions taken by the user in the system.</w:t>
       </w:r>
     </w:p>
     <w:p>
@@ -3619,7 +3547,7 @@
           <w:szCs w:val="24"/>
           <w:rtl w:val="0"/>
         </w:rPr>
-        <w:t xml:space="preserve">Registrar cada acción realizada por el usuario, incluyendo detalles como la acción específica ("Agregar tarea", "Modificar tarea", "Eliminar tarea") y los detalles de la tarea afectada.</w:t>
+        <w:t xml:space="preserve">Record every action performed by the user, including details such as the specific action ("Add Task", "Modify Task", "Delete Task") and the details of the affected task.</w:t>
       </w:r>
     </w:p>
     <w:p>
@@ -3640,7 +3568,7 @@
           <w:szCs w:val="24"/>
           <w:rtl w:val="0"/>
         </w:rPr>
-        <w:t xml:space="preserve">Para realizar el método de deshacer podemos utilizar un Stack que contenga un seguimiento de las acciones del usuario, creando y registrando las acciones hasta que se llame al método deshacer que quita la última acción del usuario, al contener el stack el historial de cambios no es necesario ningún register extra para solucionar el requerimiento.</w:t>
+        <w:t xml:space="preserve">To perform the undo method we can use a Stack that contains a trace of the user's actions, creating and recording the actions until the undo method is called, which removes the last user action.</w:t>
       </w:r>
     </w:p>
     <w:p>
@@ -3663,7 +3591,7 @@
           <w:szCs w:val="24"/>
           <w:rtl w:val="0"/>
         </w:rPr>
-        <w:t xml:space="preserve">f. Uso del Método de Deshacer:</w:t>
+        <w:t xml:space="preserve">F. Using the Undo Method:</w:t>
       </w:r>
     </w:p>
     <w:p>
@@ -3684,7 +3612,7 @@
           <w:szCs w:val="24"/>
           <w:rtl w:val="0"/>
         </w:rPr>
-        <w:t xml:space="preserve">En la interfaz de usuario, proporcionar a los usuarios la opción de deshacer la última acción realizada. Cuando el usuario selecciona la opción "Deshacer", se debe llamar al método deshacer(), lo que revertirá la última acción realizada.</w:t>
+        <w:t xml:space="preserve">In the user interface, provide users with the option to undo the last action performed. When the user selects the "Undo" option, the undo() method must be called, which will revert the last action performed.</w:t>
       </w:r>
     </w:p>
     <w:p>
@@ -3705,7 +3633,7 @@
           <w:szCs w:val="24"/>
           <w:rtl w:val="0"/>
         </w:rPr>
-        <w:t xml:space="preserve">Cada una de estas soluciones aborda una parte específica del problema y contribuye al diseño y desarrollo del sistema de gestión de tareas y recordatorios. Es importante tener en cuenta que estas soluciones pueden complementarse y adaptarse según las necesidades y requisitos específicos del proyecto.</w:t>
+        <w:t xml:space="preserve">Each of these solutions addresses a specific part of the problem and contributes to the design and development of the task and reminder management system. It is important to note that these solutions can complement and adapt according to the specific needs and requirements of the project.</w:t>
       </w:r>
     </w:p>
     <w:p>
@@ -3749,7 +3677,7 @@
           <w:szCs w:val="24"/>
           <w:rtl w:val="0"/>
         </w:rPr>
-        <w:t xml:space="preserve">Finalmente, en este escrito se realizará la selección de la mejor solución. Para ello se establecieron una serie de criterios que se calificarán del 1 al 5 (donde 5 es el puntaje más alto considerado excelente y 1 es el puntaje más bajo considerado regular) y permitirán elegir la mejor propuesta de solución. Los criterios son los siguientes:</w:t>
+        <w:t xml:space="preserve">Finally, in this writing the selection of the best solution will be made. For this purpose, a series of criteria were established that will be rated from 1 to 5 (where 5 is the highest score considered excellent and 1 is the lowest score considered average) and will allow the best solution proposal to be chosen. The criteria are the following:</w:t>
       </w:r>
     </w:p>
     <w:p>
@@ -3882,7 +3810,7 @@
           <w:szCs w:val="24"/>
           <w:rtl w:val="0"/>
         </w:rPr>
-        <w:t xml:space="preserve">Almacenar tareas y recordatorios</w:t>
+        <w:t xml:space="preserve">Store tasks and reminders</w:t>
       </w:r>
       <w:r>
         <w:rPr>
@@ -5384,7 +5312,7 @@
           <w:szCs w:val="24"/>
           <w:rtl w:val="0"/>
         </w:rPr>
-        <w:t xml:space="preserve">Interfaz de usuario</w:t>
+        <w:t xml:space="preserve">User interface</w:t>
       </w:r>
     </w:p>
     <w:p>
@@ -6014,39 +5942,39 @@
                 <w:szCs w:val="24"/>
                 <w:rtl w:val="0"/>
               </w:rPr>
-              <w:t xml:space="preserve">3</w:t>
-            </w:r>
-          </w:p>
-        </w:tc>
-        <w:tc>
-          <w:tcPr>
-            <w:shd w:fill="auto" w:val="clear"/>
-            <w:tcMar>
-              <w:top w:w="100.0" w:type="dxa"/>
-              <w:left w:w="100.0" w:type="dxa"/>
-              <w:bottom w:w="100.0" w:type="dxa"/>
-              <w:right w:w="100.0" w:type="dxa"/>
-            </w:tcMar>
-            <w:vAlign w:val="top"/>
-          </w:tcPr>
-          <w:p>
-            <w:pPr>
-              <w:widowControl w:val="0"/>
-              <w:spacing w:line="240" w:lineRule="auto"/>
-              <w:rPr>
-                <w:rFonts w:ascii="Times New Roman" w:cs="Times New Roman" w:eastAsia="Times New Roman" w:hAnsi="Times New Roman"/>
-                <w:sz w:val="24"/>
-                <w:szCs w:val="24"/>
-              </w:rPr>
-            </w:pPr>
-            <w:r>
-              <w:rPr>
-                <w:rFonts w:ascii="Times New Roman" w:cs="Times New Roman" w:eastAsia="Times New Roman" w:hAnsi="Times New Roman"/>
-                <w:sz w:val="24"/>
-                <w:szCs w:val="24"/>
-                <w:rtl w:val="0"/>
-              </w:rPr>
-              <w:t xml:space="preserve">10</w:t>
+              <w:t xml:space="preserve">5</w:t>
+            </w:r>
+          </w:p>
+        </w:tc>
+        <w:tc>
+          <w:tcPr>
+            <w:shd w:fill="auto" w:val="clear"/>
+            <w:tcMar>
+              <w:top w:w="100.0" w:type="dxa"/>
+              <w:left w:w="100.0" w:type="dxa"/>
+              <w:bottom w:w="100.0" w:type="dxa"/>
+              <w:right w:w="100.0" w:type="dxa"/>
+            </w:tcMar>
+            <w:vAlign w:val="top"/>
+          </w:tcPr>
+          <w:p>
+            <w:pPr>
+              <w:widowControl w:val="0"/>
+              <w:spacing w:line="240" w:lineRule="auto"/>
+              <w:rPr>
+                <w:rFonts w:ascii="Times New Roman" w:cs="Times New Roman" w:eastAsia="Times New Roman" w:hAnsi="Times New Roman"/>
+                <w:sz w:val="24"/>
+                <w:szCs w:val="24"/>
+              </w:rPr>
+            </w:pPr>
+            <w:r>
+              <w:rPr>
+                <w:rFonts w:ascii="Times New Roman" w:cs="Times New Roman" w:eastAsia="Times New Roman" w:hAnsi="Times New Roman"/>
+                <w:sz w:val="24"/>
+                <w:szCs w:val="24"/>
+                <w:rtl w:val="0"/>
+              </w:rPr>
+              <w:t xml:space="preserve">12</w:t>
             </w:r>
           </w:p>
         </w:tc>
@@ -6084,7 +6012,7 @@
                 <w:szCs w:val="24"/>
                 <w:rtl w:val="0"/>
               </w:rPr>
-              <w:t xml:space="preserve">Consola</w:t>
+              <w:t xml:space="preserve">Console</w:t>
             </w:r>
           </w:p>
         </w:tc>
@@ -6314,135 +6242,135 @@
                 <w:szCs w:val="24"/>
                 <w:rtl w:val="0"/>
               </w:rPr>
-              <w:t xml:space="preserve">5</w:t>
-            </w:r>
-          </w:p>
-        </w:tc>
-        <w:tc>
-          <w:tcPr>
-            <w:shd w:fill="auto" w:val="clear"/>
-            <w:tcMar>
-              <w:top w:w="100.0" w:type="dxa"/>
-              <w:left w:w="100.0" w:type="dxa"/>
-              <w:bottom w:w="100.0" w:type="dxa"/>
-              <w:right w:w="100.0" w:type="dxa"/>
-            </w:tcMar>
-            <w:vAlign w:val="top"/>
-          </w:tcPr>
-          <w:p>
-            <w:pPr>
-              <w:widowControl w:val="0"/>
-              <w:spacing w:line="240" w:lineRule="auto"/>
-              <w:rPr>
-                <w:rFonts w:ascii="Times New Roman" w:cs="Times New Roman" w:eastAsia="Times New Roman" w:hAnsi="Times New Roman"/>
-                <w:sz w:val="24"/>
-                <w:szCs w:val="24"/>
-              </w:rPr>
-            </w:pPr>
-            <w:r>
-              <w:rPr>
-                <w:rFonts w:ascii="Times New Roman" w:cs="Times New Roman" w:eastAsia="Times New Roman" w:hAnsi="Times New Roman"/>
-                <w:sz w:val="24"/>
-                <w:szCs w:val="24"/>
-                <w:rtl w:val="0"/>
-              </w:rPr>
-              <w:t xml:space="preserve">5</w:t>
-            </w:r>
-          </w:p>
-        </w:tc>
-        <w:tc>
-          <w:tcPr>
-            <w:shd w:fill="auto" w:val="clear"/>
-            <w:tcMar>
-              <w:top w:w="100.0" w:type="dxa"/>
-              <w:left w:w="100.0" w:type="dxa"/>
-              <w:bottom w:w="100.0" w:type="dxa"/>
-              <w:right w:w="100.0" w:type="dxa"/>
-            </w:tcMar>
-            <w:vAlign w:val="top"/>
-          </w:tcPr>
-          <w:p>
-            <w:pPr>
-              <w:widowControl w:val="0"/>
-              <w:spacing w:line="240" w:lineRule="auto"/>
-              <w:rPr>
-                <w:rFonts w:ascii="Times New Roman" w:cs="Times New Roman" w:eastAsia="Times New Roman" w:hAnsi="Times New Roman"/>
-                <w:sz w:val="24"/>
-                <w:szCs w:val="24"/>
-              </w:rPr>
-            </w:pPr>
-            <w:r>
-              <w:rPr>
-                <w:rFonts w:ascii="Times New Roman" w:cs="Times New Roman" w:eastAsia="Times New Roman" w:hAnsi="Times New Roman"/>
-                <w:sz w:val="24"/>
-                <w:szCs w:val="24"/>
-                <w:rtl w:val="0"/>
-              </w:rPr>
-              <w:t xml:space="preserve">5</w:t>
-            </w:r>
-          </w:p>
-        </w:tc>
-        <w:tc>
-          <w:tcPr>
-            <w:shd w:fill="auto" w:val="clear"/>
-            <w:tcMar>
-              <w:top w:w="100.0" w:type="dxa"/>
-              <w:left w:w="100.0" w:type="dxa"/>
-              <w:bottom w:w="100.0" w:type="dxa"/>
-              <w:right w:w="100.0" w:type="dxa"/>
-            </w:tcMar>
-            <w:vAlign w:val="top"/>
-          </w:tcPr>
-          <w:p>
-            <w:pPr>
-              <w:widowControl w:val="0"/>
-              <w:spacing w:line="240" w:lineRule="auto"/>
-              <w:rPr>
-                <w:rFonts w:ascii="Times New Roman" w:cs="Times New Roman" w:eastAsia="Times New Roman" w:hAnsi="Times New Roman"/>
-                <w:sz w:val="24"/>
-                <w:szCs w:val="24"/>
-              </w:rPr>
-            </w:pPr>
-            <w:r>
-              <w:rPr>
-                <w:rFonts w:ascii="Times New Roman" w:cs="Times New Roman" w:eastAsia="Times New Roman" w:hAnsi="Times New Roman"/>
-                <w:sz w:val="24"/>
-                <w:szCs w:val="24"/>
-                <w:rtl w:val="0"/>
-              </w:rPr>
-              <w:t xml:space="preserve">4</w:t>
-            </w:r>
-          </w:p>
-        </w:tc>
-        <w:tc>
-          <w:tcPr>
-            <w:shd w:fill="auto" w:val="clear"/>
-            <w:tcMar>
-              <w:top w:w="100.0" w:type="dxa"/>
-              <w:left w:w="100.0" w:type="dxa"/>
-              <w:bottom w:w="100.0" w:type="dxa"/>
-              <w:right w:w="100.0" w:type="dxa"/>
-            </w:tcMar>
-            <w:vAlign w:val="top"/>
-          </w:tcPr>
-          <w:p>
-            <w:pPr>
-              <w:widowControl w:val="0"/>
-              <w:spacing w:line="240" w:lineRule="auto"/>
-              <w:rPr>
-                <w:rFonts w:ascii="Times New Roman" w:cs="Times New Roman" w:eastAsia="Times New Roman" w:hAnsi="Times New Roman"/>
-                <w:sz w:val="24"/>
-                <w:szCs w:val="24"/>
-              </w:rPr>
-            </w:pPr>
-            <w:r>
-              <w:rPr>
-                <w:rFonts w:ascii="Times New Roman" w:cs="Times New Roman" w:eastAsia="Times New Roman" w:hAnsi="Times New Roman"/>
-                <w:sz w:val="24"/>
-                <w:szCs w:val="24"/>
-                <w:rtl w:val="0"/>
-              </w:rPr>
-              <w:t xml:space="preserve">19</w:t>
+              <w:t xml:space="preserve">3</w:t>
+            </w:r>
+          </w:p>
+        </w:tc>
+        <w:tc>
+          <w:tcPr>
+            <w:shd w:fill="auto" w:val="clear"/>
+            <w:tcMar>
+              <w:top w:w="100.0" w:type="dxa"/>
+              <w:left w:w="100.0" w:type="dxa"/>
+              <w:bottom w:w="100.0" w:type="dxa"/>
+              <w:right w:w="100.0" w:type="dxa"/>
+            </w:tcMar>
+            <w:vAlign w:val="top"/>
+          </w:tcPr>
+          <w:p>
+            <w:pPr>
+              <w:widowControl w:val="0"/>
+              <w:spacing w:line="240" w:lineRule="auto"/>
+              <w:rPr>
+                <w:rFonts w:ascii="Times New Roman" w:cs="Times New Roman" w:eastAsia="Times New Roman" w:hAnsi="Times New Roman"/>
+                <w:sz w:val="24"/>
+                <w:szCs w:val="24"/>
+              </w:rPr>
+            </w:pPr>
+            <w:r>
+              <w:rPr>
+                <w:rFonts w:ascii="Times New Roman" w:cs="Times New Roman" w:eastAsia="Times New Roman" w:hAnsi="Times New Roman"/>
+                <w:sz w:val="24"/>
+                <w:szCs w:val="24"/>
+                <w:rtl w:val="0"/>
+              </w:rPr>
+              <w:t xml:space="preserve">3</w:t>
+            </w:r>
+          </w:p>
+        </w:tc>
+        <w:tc>
+          <w:tcPr>
+            <w:shd w:fill="auto" w:val="clear"/>
+            <w:tcMar>
+              <w:top w:w="100.0" w:type="dxa"/>
+              <w:left w:w="100.0" w:type="dxa"/>
+              <w:bottom w:w="100.0" w:type="dxa"/>
+              <w:right w:w="100.0" w:type="dxa"/>
+            </w:tcMar>
+            <w:vAlign w:val="top"/>
+          </w:tcPr>
+          <w:p>
+            <w:pPr>
+              <w:widowControl w:val="0"/>
+              <w:spacing w:line="240" w:lineRule="auto"/>
+              <w:rPr>
+                <w:rFonts w:ascii="Times New Roman" w:cs="Times New Roman" w:eastAsia="Times New Roman" w:hAnsi="Times New Roman"/>
+                <w:sz w:val="24"/>
+                <w:szCs w:val="24"/>
+              </w:rPr>
+            </w:pPr>
+            <w:r>
+              <w:rPr>
+                <w:rFonts w:ascii="Times New Roman" w:cs="Times New Roman" w:eastAsia="Times New Roman" w:hAnsi="Times New Roman"/>
+                <w:sz w:val="24"/>
+                <w:szCs w:val="24"/>
+                <w:rtl w:val="0"/>
+              </w:rPr>
+              <w:t xml:space="preserve">3</w:t>
+            </w:r>
+          </w:p>
+        </w:tc>
+        <w:tc>
+          <w:tcPr>
+            <w:shd w:fill="auto" w:val="clear"/>
+            <w:tcMar>
+              <w:top w:w="100.0" w:type="dxa"/>
+              <w:left w:w="100.0" w:type="dxa"/>
+              <w:bottom w:w="100.0" w:type="dxa"/>
+              <w:right w:w="100.0" w:type="dxa"/>
+            </w:tcMar>
+            <w:vAlign w:val="top"/>
+          </w:tcPr>
+          <w:p>
+            <w:pPr>
+              <w:widowControl w:val="0"/>
+              <w:spacing w:line="240" w:lineRule="auto"/>
+              <w:rPr>
+                <w:rFonts w:ascii="Times New Roman" w:cs="Times New Roman" w:eastAsia="Times New Roman" w:hAnsi="Times New Roman"/>
+                <w:sz w:val="24"/>
+                <w:szCs w:val="24"/>
+              </w:rPr>
+            </w:pPr>
+            <w:r>
+              <w:rPr>
+                <w:rFonts w:ascii="Times New Roman" w:cs="Times New Roman" w:eastAsia="Times New Roman" w:hAnsi="Times New Roman"/>
+                <w:sz w:val="24"/>
+                <w:szCs w:val="24"/>
+                <w:rtl w:val="0"/>
+              </w:rPr>
+              <w:t xml:space="preserve">1</w:t>
+            </w:r>
+          </w:p>
+        </w:tc>
+        <w:tc>
+          <w:tcPr>
+            <w:shd w:fill="auto" w:val="clear"/>
+            <w:tcMar>
+              <w:top w:w="100.0" w:type="dxa"/>
+              <w:left w:w="100.0" w:type="dxa"/>
+              <w:bottom w:w="100.0" w:type="dxa"/>
+              <w:right w:w="100.0" w:type="dxa"/>
+            </w:tcMar>
+            <w:vAlign w:val="top"/>
+          </w:tcPr>
+          <w:p>
+            <w:pPr>
+              <w:widowControl w:val="0"/>
+              <w:spacing w:line="240" w:lineRule="auto"/>
+              <w:rPr>
+                <w:rFonts w:ascii="Times New Roman" w:cs="Times New Roman" w:eastAsia="Times New Roman" w:hAnsi="Times New Roman"/>
+                <w:sz w:val="24"/>
+                <w:szCs w:val="24"/>
+              </w:rPr>
+            </w:pPr>
+            <w:r>
+              <w:rPr>
+                <w:rFonts w:ascii="Times New Roman" w:cs="Times New Roman" w:eastAsia="Times New Roman" w:hAnsi="Times New Roman"/>
+                <w:sz w:val="24"/>
+                <w:szCs w:val="24"/>
+                <w:rtl w:val="0"/>
+              </w:rPr>
+              <w:t xml:space="preserve">10</w:t>
             </w:r>
           </w:p>
         </w:tc>
@@ -6488,7 +6416,7 @@
           <w:szCs w:val="24"/>
           <w:rtl w:val="0"/>
         </w:rPr>
-        <w:t xml:space="preserve">Gestión tareas prioritarias</w:t>
+        <w:t xml:space="preserve">Management of priority tasks</w:t>
       </w:r>
     </w:p>
     <w:tbl>
@@ -7573,7 +7501,7 @@
           <w:szCs w:val="24"/>
           <w:rtl w:val="0"/>
         </w:rPr>
-        <w:t xml:space="preserve">Gestión no prioritarias</w:t>
+        <w:t xml:space="preserve">Non-priority management</w:t>
       </w:r>
     </w:p>
     <w:tbl>
@@ -8676,7 +8604,7 @@
           <w:szCs w:val="24"/>
           <w:rtl w:val="0"/>
         </w:rPr>
-        <w:t xml:space="preserve">Método deshacer</w:t>
+        <w:t xml:space="preserve">undo method</w:t>
       </w:r>
     </w:p>
     <w:tbl>
@@ -9159,7 +9087,7 @@
                 <w:szCs w:val="24"/>
                 <w:rtl w:val="0"/>
               </w:rPr>
-              <w:t xml:space="preserve">Stack + acción register</w:t>
+              <w:t xml:space="preserve">Stack + register action</w:t>
             </w:r>
           </w:p>
         </w:tc>
@@ -9560,7 +9488,7 @@
           <w:szCs w:val="24"/>
           <w:rtl w:val="0"/>
         </w:rPr>
-        <w:t xml:space="preserve">Por las evaluaciones anteriores se llegó a la conclusión que las mejores soluciones son:  </w:t>
+        <w:t xml:space="preserve">Based on previous evaluations, it was concluded that the best solutions are: </w:t>
       </w:r>
       <w:r>
         <w:rPr>
@@ -9578,7 +9506,7 @@
           <w:szCs w:val="24"/>
           <w:rtl w:val="0"/>
         </w:rPr>
-        <w:t xml:space="preserve"> para almacenar tareas y recordatorios, para la interfaz javaFX, priority queue para las tareas prioritarias, queue para no prioritarias y para deshacer la última acción Stack + accion register. Todos fueron escogidos por tener la suma de puntajes más alta en su respectivo problema además de que algunos también representan de mejor manera el problema.</w:t>
+        <w:t xml:space="preserve"> to store tasks and reminders, for the java swing interface, priority queue for priority tasks, queue for non-priority tasks and to undo the last action, we are going to use a Stack + register  structure. All were chosen for having the highest sum of scores in their respective problem, in addition to the fact that some also represent in a better way the problem.</w:t>
       </w:r>
     </w:p>
     <w:p>
@@ -10995,7 +10923,7 @@
         <w:rFonts w:ascii="Arial" w:cs="Arial" w:eastAsia="Arial" w:hAnsi="Arial"/>
         <w:sz w:val="22"/>
         <w:szCs w:val="22"/>
-        <w:lang w:val="es"/>
+        <w:lang w:val="en"/>
       </w:rPr>
     </w:rPrDefault>
     <w:pPrDefault>

</xml_diff>

<commit_message>
Little changes in documentation 2
</commit_message>
<xml_diff>
--- a/Documentation/engineering-method.docx
+++ b/Documentation/engineering-method.docx
@@ -3602,32 +3602,16 @@
           <w:sz w:val="24"/>
           <w:szCs w:val="24"/>
         </w:rPr>
-        <w:t xml:space="preserve">PHASE </w:t>
-      </w:r>
-      <w:proofErr w:type="gramStart"/>
-      <w:r>
-        <w:rPr>
-          <w:rFonts w:ascii="Times New Roman" w:eastAsia="Times New Roman" w:hAnsi="Times New Roman" w:cs="Times New Roman"/>
-          <w:b/>
-          <w:sz w:val="24"/>
-          <w:szCs w:val="24"/>
-        </w:rPr>
-        <w:t>4:</w:t>
-      </w:r>
+        <w:t xml:space="preserve">PHASE 4: </w:t>
+      </w:r>
+      <w:bookmarkStart w:id="0" w:name="_GoBack"/>
+      <w:bookmarkEnd w:id="0"/>
       <w:r>
         <w:rPr>
           <w:rFonts w:ascii="Trebuchet MS" w:eastAsia="Trebuchet MS" w:hAnsi="Trebuchet MS" w:cs="Trebuchet MS"/>
           <w:b/>
         </w:rPr>
-        <w:t>TRANSITION</w:t>
-      </w:r>
-      <w:proofErr w:type="gramEnd"/>
-      <w:r>
-        <w:rPr>
-          <w:rFonts w:ascii="Trebuchet MS" w:eastAsia="Trebuchet MS" w:hAnsi="Trebuchet MS" w:cs="Trebuchet MS"/>
-          <w:b/>
-        </w:rPr>
-        <w:t xml:space="preserve"> FROM IDEA FORMULATION TO PRELIMINARY DESIGNS</w:t>
+        <w:t>TRANSITION FROM IDEA FORMULATION TO PRELIMINARY DESIGNS</w:t>
       </w:r>
     </w:p>
     <w:p>
@@ -3946,18 +3930,8 @@
           <w:szCs w:val="24"/>
         </w:rPr>
         <w:lastRenderedPageBreak/>
-        <w:t xml:space="preserve">To perform the undo </w:t>
-      </w:r>
-      <w:proofErr w:type="gramStart"/>
-      <w:r>
-        <w:rPr>
-          <w:rFonts w:ascii="Times New Roman" w:eastAsia="Times New Roman" w:hAnsi="Times New Roman" w:cs="Times New Roman"/>
-          <w:sz w:val="24"/>
-          <w:szCs w:val="24"/>
-        </w:rPr>
-        <w:t>method</w:t>
-      </w:r>
-      <w:proofErr w:type="gramEnd"/>
+        <w:t>To perform the undo method,</w:t>
+      </w:r>
       <w:r>
         <w:rPr>
           <w:rFonts w:ascii="Times New Roman" w:eastAsia="Times New Roman" w:hAnsi="Times New Roman" w:cs="Times New Roman"/>
@@ -3986,7 +3960,16 @@
           <w:sz w:val="24"/>
           <w:szCs w:val="24"/>
         </w:rPr>
-        <w:t>F.</w:t>
+        <w:t>E</w:t>
+      </w:r>
+      <w:r>
+        <w:rPr>
+          <w:rFonts w:ascii="Times New Roman" w:eastAsia="Times New Roman" w:hAnsi="Times New Roman" w:cs="Times New Roman"/>
+          <w:b/>
+          <w:sz w:val="24"/>
+          <w:szCs w:val="24"/>
+        </w:rPr>
+        <w:t>.</w:t>
       </w:r>
       <w:r>
         <w:rPr>
@@ -4084,7 +4067,6 @@
           <w:szCs w:val="24"/>
         </w:rPr>
       </w:pPr>
-      <w:proofErr w:type="spellStart"/>
       <w:r>
         <w:rPr>
           <w:rFonts w:ascii="Times New Roman" w:eastAsia="Times New Roman" w:hAnsi="Times New Roman" w:cs="Times New Roman"/>
@@ -4092,9 +4074,8 @@
           <w:sz w:val="24"/>
           <w:szCs w:val="24"/>
         </w:rPr>
-        <w:t>Fase</w:t>
-      </w:r>
-      <w:proofErr w:type="spellEnd"/>
+        <w:t>Ph</w:t>
+      </w:r>
       <w:r>
         <w:rPr>
           <w:rFonts w:ascii="Times New Roman" w:eastAsia="Times New Roman" w:hAnsi="Times New Roman" w:cs="Times New Roman"/>
@@ -4102,7 +4083,7 @@
           <w:sz w:val="24"/>
           <w:szCs w:val="24"/>
         </w:rPr>
-        <w:t xml:space="preserve"> 5: Evaluation and Selection of the Best Solution:</w:t>
+        <w:t>ase 5: Evaluation and Selection of the Best Solution:</w:t>
       </w:r>
     </w:p>
     <w:p>
@@ -9428,7 +9409,15 @@
           <w:sz w:val="24"/>
           <w:szCs w:val="24"/>
         </w:rPr>
-        <w:t xml:space="preserve">Hash table to store tasks and reminders, for the java swing interface, priority queue for priority tasks, queue for non-priority tasks and to undo the last action, we are going to use a Stack + register </w:t>
+        <w:t>Hash table to store tasks and reminders, for the java swing interface, priority queue for priority tasks, queue for non-priority tasks and to undo the last action, we are g</w:t>
+      </w:r>
+      <w:r>
+        <w:rPr>
+          <w:rFonts w:ascii="Times New Roman" w:eastAsia="Times New Roman" w:hAnsi="Times New Roman" w:cs="Times New Roman"/>
+          <w:sz w:val="24"/>
+          <w:szCs w:val="24"/>
+        </w:rPr>
+        <w:t xml:space="preserve">oing to use a Stack + register </w:t>
       </w:r>
       <w:r>
         <w:rPr>
@@ -9470,7 +9459,6 @@
           <w:szCs w:val="24"/>
         </w:rPr>
       </w:pPr>
-      <w:proofErr w:type="spellStart"/>
       <w:r>
         <w:rPr>
           <w:rFonts w:ascii="Times New Roman" w:eastAsia="Times New Roman" w:hAnsi="Times New Roman" w:cs="Times New Roman"/>
@@ -9478,9 +9466,8 @@
           <w:sz w:val="24"/>
           <w:szCs w:val="24"/>
         </w:rPr>
-        <w:t>Fase</w:t>
-      </w:r>
-      <w:proofErr w:type="spellEnd"/>
+        <w:t>Ph</w:t>
+      </w:r>
       <w:r>
         <w:rPr>
           <w:rFonts w:ascii="Times New Roman" w:eastAsia="Times New Roman" w:hAnsi="Times New Roman" w:cs="Times New Roman"/>
@@ -9488,10 +9475,8 @@
           <w:sz w:val="24"/>
           <w:szCs w:val="24"/>
         </w:rPr>
-        <w:t xml:space="preserve"> 6 and 7 are already in the documentation folder</w:t>
-      </w:r>
-      <w:bookmarkStart w:id="0" w:name="_GoBack"/>
-      <w:bookmarkEnd w:id="0"/>
+        <w:t>ase 6 and 7 are already in the documentation folder</w:t>
+      </w:r>
     </w:p>
     <w:sectPr>
       <w:pgSz w:w="11909" w:h="16834"/>

</xml_diff>

<commit_message>
fix the analysis of the project
</commit_message>
<xml_diff>
--- a/Documentation/engineering-method.docx
+++ b/Documentation/engineering-method.docx
@@ -2,6 +2,29 @@
 <file path=word/document.xml><?xml version="1.0" encoding="utf-8"?>
 <w:document xmlns:wpc="http://schemas.microsoft.com/office/word/2010/wordprocessingCanvas" xmlns:cx="http://schemas.microsoft.com/office/drawing/2014/chartex" xmlns:mc="http://schemas.openxmlformats.org/markup-compatibility/2006" xmlns:o="urn:schemas-microsoft-com:office:office" xmlns:r="http://schemas.openxmlformats.org/officeDocument/2006/relationships" xmlns:m="http://schemas.openxmlformats.org/officeDocument/2006/math" xmlns:v="urn:schemas-microsoft-com:vml" xmlns:wp14="http://schemas.microsoft.com/office/word/2010/wordprocessingDrawing" xmlns:wp="http://schemas.openxmlformats.org/drawingml/2006/wordprocessingDrawing" xmlns:w10="urn:schemas-microsoft-com:office:word" xmlns:w="http://schemas.openxmlformats.org/wordprocessingml/2006/main" xmlns:w14="http://schemas.microsoft.com/office/word/2010/wordml" xmlns:w15="http://schemas.microsoft.com/office/word/2012/wordml" xmlns:w16se="http://schemas.microsoft.com/office/word/2015/wordml/symex" xmlns:wpg="http://schemas.microsoft.com/office/word/2010/wordprocessingGroup" xmlns:wpi="http://schemas.microsoft.com/office/word/2010/wordprocessingInk" xmlns:wne="http://schemas.microsoft.com/office/word/2006/wordml" xmlns:wps="http://schemas.microsoft.com/office/word/2010/wordprocessingShape" mc:Ignorable="w14 w15 w16se wp14">
   <w:body>
+    <w:p>
+      <w:pPr>
+        <w:widowControl w:val="0"/>
+        <w:spacing w:before="253" w:line="240" w:lineRule="auto"/>
+        <w:ind w:left="15"/>
+        <w:jc w:val="center"/>
+        <w:rPr>
+          <w:rFonts w:ascii="Times New Roman" w:eastAsia="Times New Roman" w:hAnsi="Times New Roman" w:cs="Times New Roman"/>
+          <w:b/>
+          <w:sz w:val="36"/>
+          <w:szCs w:val="24"/>
+        </w:rPr>
+      </w:pPr>
+      <w:r>
+        <w:rPr>
+          <w:rFonts w:ascii="Times New Roman" w:eastAsia="Times New Roman" w:hAnsi="Times New Roman" w:cs="Times New Roman"/>
+          <w:b/>
+          <w:sz w:val="36"/>
+          <w:szCs w:val="24"/>
+        </w:rPr>
+        <w:t>Engineering method</w:t>
+      </w:r>
+    </w:p>
     <w:p>
       <w:pPr>
         <w:widowControl w:val="0"/>
@@ -466,25 +489,7 @@
                 <w:sz w:val="24"/>
                 <w:szCs w:val="24"/>
               </w:rPr>
-              <w:t xml:space="preserve">Develop an intuitive user interface with </w:t>
-            </w:r>
-            <w:proofErr w:type="spellStart"/>
-            <w:r>
-              <w:rPr>
-                <w:rFonts w:ascii="Times New Roman" w:eastAsia="Times New Roman" w:hAnsi="Times New Roman" w:cs="Times New Roman"/>
-                <w:sz w:val="24"/>
-                <w:szCs w:val="24"/>
-              </w:rPr>
-              <w:t>JavaFx</w:t>
-            </w:r>
-            <w:proofErr w:type="spellEnd"/>
-            <w:r>
-              <w:rPr>
-                <w:rFonts w:ascii="Times New Roman" w:eastAsia="Times New Roman" w:hAnsi="Times New Roman" w:cs="Times New Roman"/>
-                <w:sz w:val="24"/>
-                <w:szCs w:val="24"/>
-              </w:rPr>
-              <w:t>, Swing or in the terminal that allows users to easily add, modify and delete tasks or reminders.</w:t>
+              <w:t>Develop an intuitive user interface with JavaFx, Swing or in the terminal that allows users to easily add, modify and delete tasks or reminders.</w:t>
             </w:r>
           </w:p>
           <w:p>
@@ -663,7 +668,16 @@
                 <w:sz w:val="24"/>
                 <w:szCs w:val="24"/>
               </w:rPr>
-              <w:t>For non-priority tasks, make sure they handle them on a first-in, first-out(FIFO) basis.</w:t>
+              <w:t xml:space="preserve">For non-priority tasks, make sure they handle them on a first-in, first-out(FIFO) </w:t>
+            </w:r>
+            <w:r>
+              <w:rPr>
+                <w:rFonts w:ascii="Times New Roman" w:eastAsia="Times New Roman" w:hAnsi="Times New Roman" w:cs="Times New Roman"/>
+                <w:sz w:val="24"/>
+                <w:szCs w:val="24"/>
+              </w:rPr>
+              <w:lastRenderedPageBreak/>
+              <w:t>basis.</w:t>
             </w:r>
           </w:p>
         </w:tc>
@@ -1481,41 +1495,13 @@
           <w:lang w:val="es-MX"/>
         </w:rPr>
       </w:pPr>
-      <w:proofErr w:type="spellStart"/>
-      <w:r>
-        <w:rPr>
-          <w:rFonts w:ascii="Times New Roman" w:eastAsia="Times New Roman" w:hAnsi="Times New Roman" w:cs="Times New Roman"/>
-          <w:sz w:val="24"/>
-          <w:szCs w:val="24"/>
-        </w:rPr>
-        <w:t>GeeksforGeeks</w:t>
-      </w:r>
-      <w:proofErr w:type="spellEnd"/>
-      <w:r>
-        <w:rPr>
-          <w:rFonts w:ascii="Times New Roman" w:eastAsia="Times New Roman" w:hAnsi="Times New Roman" w:cs="Times New Roman"/>
-          <w:sz w:val="24"/>
-          <w:szCs w:val="24"/>
-        </w:rPr>
-        <w:t>. (</w:t>
-      </w:r>
-      <w:proofErr w:type="spellStart"/>
-      <w:r>
-        <w:rPr>
-          <w:rFonts w:ascii="Times New Roman" w:eastAsia="Times New Roman" w:hAnsi="Times New Roman" w:cs="Times New Roman"/>
-          <w:sz w:val="24"/>
-          <w:szCs w:val="24"/>
-        </w:rPr>
-        <w:t>s.f.</w:t>
-      </w:r>
-      <w:proofErr w:type="spellEnd"/>
-      <w:r>
-        <w:rPr>
-          <w:rFonts w:ascii="Times New Roman" w:eastAsia="Times New Roman" w:hAnsi="Times New Roman" w:cs="Times New Roman"/>
-          <w:sz w:val="24"/>
-          <w:szCs w:val="24"/>
-        </w:rPr>
-        <w:t xml:space="preserve">). Java Program to Implement Hash Tables Chaining with Doubly Linked Lists. </w:t>
+      <w:r>
+        <w:rPr>
+          <w:rFonts w:ascii="Times New Roman" w:eastAsia="Times New Roman" w:hAnsi="Times New Roman" w:cs="Times New Roman"/>
+          <w:sz w:val="24"/>
+          <w:szCs w:val="24"/>
+        </w:rPr>
+        <w:t xml:space="preserve">GeeksforGeeks. (s.f.). Java Program to Implement Hash Tables Chaining with Doubly Linked Lists. </w:t>
       </w:r>
       <w:r>
         <w:rPr>
@@ -1526,46 +1512,19 @@
         </w:rPr>
         <w:t xml:space="preserve">Recuperado de:  </w:t>
       </w:r>
-      <w:r>
-        <w:fldChar w:fldCharType="begin"/>
-      </w:r>
-      <w:r>
-        <w:rPr>
-          <w:lang w:val="es-MX"/>
-        </w:rPr>
-        <w:instrText xml:space="preserve"> HYPERLINK "https://www.geeksforgeeks.org/j</w:instrText>
-      </w:r>
-      <w:r>
-        <w:rPr>
-          <w:lang w:val="es-MX"/>
-        </w:rPr>
-        <w:instrText xml:space="preserve">ava-program-to-implement-hash-tables-chaining-with-doubly-linked-lists/" \h </w:instrText>
-      </w:r>
-      <w:r>
-        <w:fldChar w:fldCharType="separate"/>
-      </w:r>
-      <w:r>
-        <w:rPr>
-          <w:rFonts w:ascii="Times New Roman" w:eastAsia="Times New Roman" w:hAnsi="Times New Roman" w:cs="Times New Roman"/>
-          <w:color w:val="1155CC"/>
-          <w:sz w:val="24"/>
-          <w:szCs w:val="24"/>
-          <w:u w:val="single"/>
-          <w:lang w:val="es-MX"/>
-        </w:rPr>
-        <w:t>https://www.geeksforgeeks.org/java-program-to-implement-hash-tables-chaining-with-doubly-linked-lists/</w:t>
-      </w:r>
-      <w:r>
-        <w:rPr>
-          <w:rFonts w:ascii="Times New Roman" w:eastAsia="Times New Roman" w:hAnsi="Times New Roman" w:cs="Times New Roman"/>
-          <w:color w:val="1155CC"/>
-          <w:sz w:val="24"/>
-          <w:szCs w:val="24"/>
-          <w:u w:val="single"/>
-          <w:lang w:val="es-MX"/>
-        </w:rPr>
-        <w:fldChar w:fldCharType="end"/>
-      </w:r>
+      <w:hyperlink r:id="rId6">
+        <w:r>
+          <w:rPr>
+            <w:rFonts w:ascii="Times New Roman" w:eastAsia="Times New Roman" w:hAnsi="Times New Roman" w:cs="Times New Roman"/>
+            <w:color w:val="1155CC"/>
+            <w:sz w:val="24"/>
+            <w:szCs w:val="24"/>
+            <w:u w:val="single"/>
+            <w:lang w:val="es-MX"/>
+          </w:rPr>
+          <w:t>https://www.geeksforgeeks.org/java-program-to-implement-hash-tables-chaining-with-doubly-linked-lists/</w:t>
+        </w:r>
+      </w:hyperlink>
     </w:p>
     <w:p>
       <w:pPr>
@@ -1584,27 +1543,9 @@
           <w:sz w:val="24"/>
           <w:szCs w:val="24"/>
         </w:rPr>
-        <w:t xml:space="preserve">Oracle. (2014). Class </w:t>
-      </w:r>
-      <w:proofErr w:type="spellStart"/>
-      <w:r>
-        <w:rPr>
-          <w:rFonts w:ascii="Times New Roman" w:eastAsia="Times New Roman" w:hAnsi="Times New Roman" w:cs="Times New Roman"/>
-          <w:sz w:val="24"/>
-          <w:szCs w:val="24"/>
-        </w:rPr>
-        <w:t>Hashtable</w:t>
-      </w:r>
-      <w:proofErr w:type="spellEnd"/>
-      <w:r>
-        <w:rPr>
-          <w:rFonts w:ascii="Times New Roman" w:eastAsia="Times New Roman" w:hAnsi="Times New Roman" w:cs="Times New Roman"/>
-          <w:sz w:val="24"/>
-          <w:szCs w:val="24"/>
-        </w:rPr>
-        <w:t>. Recovered from</w:t>
-      </w:r>
-      <w:hyperlink r:id="rId6">
+        <w:t>Oracle. (2014). Class Hashtable. Recovered from</w:t>
+      </w:r>
+      <w:hyperlink r:id="rId7">
         <w:r>
           <w:rPr>
             <w:rFonts w:ascii="Times New Roman" w:eastAsia="Times New Roman" w:hAnsi="Times New Roman" w:cs="Times New Roman"/>
@@ -1681,7 +1622,7 @@
                     <pic:cNvPicPr preferRelativeResize="0"/>
                   </pic:nvPicPr>
                   <pic:blipFill>
-                    <a:blip r:embed="rId7"/>
+                    <a:blip r:embed="rId8"/>
                     <a:srcRect t="7596" b="19519"/>
                     <a:stretch>
                       <a:fillRect/>
@@ -1715,41 +1656,13 @@
           <w:lang w:val="es-MX"/>
         </w:rPr>
       </w:pPr>
-      <w:proofErr w:type="spellStart"/>
-      <w:r>
-        <w:rPr>
-          <w:rFonts w:ascii="Times New Roman" w:eastAsia="Times New Roman" w:hAnsi="Times New Roman" w:cs="Times New Roman"/>
-          <w:sz w:val="24"/>
-          <w:szCs w:val="24"/>
-        </w:rPr>
-        <w:t>GeeksforGeeks</w:t>
-      </w:r>
-      <w:proofErr w:type="spellEnd"/>
-      <w:r>
-        <w:rPr>
-          <w:rFonts w:ascii="Times New Roman" w:eastAsia="Times New Roman" w:hAnsi="Times New Roman" w:cs="Times New Roman"/>
-          <w:sz w:val="24"/>
-          <w:szCs w:val="24"/>
-        </w:rPr>
-        <w:t>. (</w:t>
-      </w:r>
-      <w:proofErr w:type="spellStart"/>
-      <w:r>
-        <w:rPr>
-          <w:rFonts w:ascii="Times New Roman" w:eastAsia="Times New Roman" w:hAnsi="Times New Roman" w:cs="Times New Roman"/>
-          <w:sz w:val="24"/>
-          <w:szCs w:val="24"/>
-        </w:rPr>
-        <w:t>s.f.</w:t>
-      </w:r>
-      <w:proofErr w:type="spellEnd"/>
-      <w:r>
-        <w:rPr>
-          <w:rFonts w:ascii="Times New Roman" w:eastAsia="Times New Roman" w:hAnsi="Times New Roman" w:cs="Times New Roman"/>
-          <w:sz w:val="24"/>
-          <w:szCs w:val="24"/>
-        </w:rPr>
-        <w:t xml:space="preserve">). Linked List. </w:t>
+      <w:r>
+        <w:rPr>
+          <w:rFonts w:ascii="Times New Roman" w:eastAsia="Times New Roman" w:hAnsi="Times New Roman" w:cs="Times New Roman"/>
+          <w:sz w:val="24"/>
+          <w:szCs w:val="24"/>
+        </w:rPr>
+        <w:t xml:space="preserve">GeeksforGeeks. (s.f.). Linked List. </w:t>
       </w:r>
       <w:r>
         <w:rPr>
@@ -1794,43 +1707,15 @@
           <w:szCs w:val="24"/>
         </w:rPr>
       </w:pPr>
-      <w:proofErr w:type="spellStart"/>
-      <w:r>
-        <w:rPr>
-          <w:rFonts w:ascii="Times New Roman" w:eastAsia="Times New Roman" w:hAnsi="Times New Roman" w:cs="Times New Roman"/>
-          <w:sz w:val="24"/>
-          <w:szCs w:val="24"/>
-        </w:rPr>
-        <w:t>GeeksforGeeks</w:t>
-      </w:r>
-      <w:proofErr w:type="spellEnd"/>
-      <w:r>
-        <w:rPr>
-          <w:rFonts w:ascii="Times New Roman" w:eastAsia="Times New Roman" w:hAnsi="Times New Roman" w:cs="Times New Roman"/>
-          <w:sz w:val="24"/>
-          <w:szCs w:val="24"/>
-        </w:rPr>
-        <w:t>. (</w:t>
-      </w:r>
-      <w:proofErr w:type="spellStart"/>
-      <w:r>
-        <w:rPr>
-          <w:rFonts w:ascii="Times New Roman" w:eastAsia="Times New Roman" w:hAnsi="Times New Roman" w:cs="Times New Roman"/>
-          <w:sz w:val="24"/>
-          <w:szCs w:val="24"/>
-        </w:rPr>
-        <w:t>s.f.</w:t>
-      </w:r>
-      <w:proofErr w:type="spellEnd"/>
-      <w:r>
-        <w:rPr>
-          <w:rFonts w:ascii="Times New Roman" w:eastAsia="Times New Roman" w:hAnsi="Times New Roman" w:cs="Times New Roman"/>
-          <w:sz w:val="24"/>
-          <w:szCs w:val="24"/>
-        </w:rPr>
-        <w:t xml:space="preserve">). Introduction and Insertion in a Doubly Linked List. Recovered from </w:t>
-      </w:r>
-      <w:hyperlink r:id="rId8">
+      <w:r>
+        <w:rPr>
+          <w:rFonts w:ascii="Times New Roman" w:eastAsia="Times New Roman" w:hAnsi="Times New Roman" w:cs="Times New Roman"/>
+          <w:sz w:val="24"/>
+          <w:szCs w:val="24"/>
+        </w:rPr>
+        <w:t xml:space="preserve">GeeksforGeeks. (s.f.). Introduction and Insertion in a Doubly Linked List. Recovered from </w:t>
+      </w:r>
+      <w:hyperlink r:id="rId9">
         <w:r>
           <w:rPr>
             <w:rFonts w:ascii="Times New Roman" w:eastAsia="Times New Roman" w:hAnsi="Times New Roman" w:cs="Times New Roman"/>
@@ -1859,27 +1744,9 @@
           <w:sz w:val="24"/>
           <w:szCs w:val="24"/>
         </w:rPr>
-        <w:t xml:space="preserve">Oracle. (2014). Class </w:t>
-      </w:r>
-      <w:proofErr w:type="spellStart"/>
-      <w:r>
-        <w:rPr>
-          <w:rFonts w:ascii="Times New Roman" w:eastAsia="Times New Roman" w:hAnsi="Times New Roman" w:cs="Times New Roman"/>
-          <w:sz w:val="24"/>
-          <w:szCs w:val="24"/>
-        </w:rPr>
-        <w:t>LinkedList</w:t>
-      </w:r>
-      <w:proofErr w:type="spellEnd"/>
-      <w:r>
-        <w:rPr>
-          <w:rFonts w:ascii="Times New Roman" w:eastAsia="Times New Roman" w:hAnsi="Times New Roman" w:cs="Times New Roman"/>
-          <w:sz w:val="24"/>
-          <w:szCs w:val="24"/>
-        </w:rPr>
-        <w:t xml:space="preserve">. Recovered from </w:t>
-      </w:r>
-      <w:hyperlink r:id="rId9">
+        <w:t xml:space="preserve">Oracle. (2014). Class LinkedList. Recovered from </w:t>
+      </w:r>
+      <w:hyperlink r:id="rId10">
         <w:r>
           <w:rPr>
             <w:rFonts w:ascii="Times New Roman" w:eastAsia="Times New Roman" w:hAnsi="Times New Roman" w:cs="Times New Roman"/>
@@ -1923,7 +1790,6 @@
         </w:rPr>
         <w:t xml:space="preserve">Stacks: Data structure in which only the last added element is referenced, uses the LIFO principle (“last in, first </w:t>
       </w:r>
-      <w:proofErr w:type="spellStart"/>
       <w:proofErr w:type="gramStart"/>
       <w:r>
         <w:rPr>
@@ -1933,7 +1799,6 @@
         </w:rPr>
         <w:t>out”or</w:t>
       </w:r>
-      <w:proofErr w:type="spellEnd"/>
       <w:proofErr w:type="gramEnd"/>
       <w:r>
         <w:rPr>
@@ -1979,7 +1844,7 @@
                     <pic:cNvPicPr preferRelativeResize="0"/>
                   </pic:nvPicPr>
                   <pic:blipFill>
-                    <a:blip r:embed="rId10"/>
+                    <a:blip r:embed="rId11"/>
                     <a:srcRect l="45084" t="14478" b="14061"/>
                     <a:stretch>
                       <a:fillRect/>
@@ -2013,43 +1878,15 @@
           <w:szCs w:val="24"/>
         </w:rPr>
       </w:pPr>
-      <w:proofErr w:type="spellStart"/>
-      <w:r>
-        <w:rPr>
-          <w:rFonts w:ascii="Times New Roman" w:eastAsia="Times New Roman" w:hAnsi="Times New Roman" w:cs="Times New Roman"/>
-          <w:sz w:val="24"/>
-          <w:szCs w:val="24"/>
-        </w:rPr>
-        <w:t>GeeksforGeeks</w:t>
-      </w:r>
-      <w:proofErr w:type="spellEnd"/>
-      <w:r>
-        <w:rPr>
-          <w:rFonts w:ascii="Times New Roman" w:eastAsia="Times New Roman" w:hAnsi="Times New Roman" w:cs="Times New Roman"/>
-          <w:sz w:val="24"/>
-          <w:szCs w:val="24"/>
-        </w:rPr>
-        <w:t>. (</w:t>
-      </w:r>
-      <w:proofErr w:type="spellStart"/>
-      <w:r>
-        <w:rPr>
-          <w:rFonts w:ascii="Times New Roman" w:eastAsia="Times New Roman" w:hAnsi="Times New Roman" w:cs="Times New Roman"/>
-          <w:sz w:val="24"/>
-          <w:szCs w:val="24"/>
-        </w:rPr>
-        <w:t>s.f.</w:t>
-      </w:r>
-      <w:proofErr w:type="spellEnd"/>
-      <w:r>
-        <w:rPr>
-          <w:rFonts w:ascii="Times New Roman" w:eastAsia="Times New Roman" w:hAnsi="Times New Roman" w:cs="Times New Roman"/>
-          <w:sz w:val="24"/>
-          <w:szCs w:val="24"/>
-        </w:rPr>
-        <w:t xml:space="preserve">). Stack Data Structure. Recovered from </w:t>
-      </w:r>
-      <w:hyperlink r:id="rId11">
+      <w:r>
+        <w:rPr>
+          <w:rFonts w:ascii="Times New Roman" w:eastAsia="Times New Roman" w:hAnsi="Times New Roman" w:cs="Times New Roman"/>
+          <w:sz w:val="24"/>
+          <w:szCs w:val="24"/>
+        </w:rPr>
+        <w:t xml:space="preserve">GeeksforGeeks. (s.f.). Stack Data Structure. Recovered from </w:t>
+      </w:r>
+      <w:hyperlink r:id="rId12">
         <w:r>
           <w:rPr>
             <w:rFonts w:ascii="Times New Roman" w:eastAsia="Times New Roman" w:hAnsi="Times New Roman" w:cs="Times New Roman"/>
@@ -2087,27 +1924,9 @@
           <w:sz w:val="24"/>
           <w:szCs w:val="24"/>
         </w:rPr>
-        <w:t xml:space="preserve">Oracle. (2014). </w:t>
-      </w:r>
-      <w:proofErr w:type="spellStart"/>
-      <w:r>
-        <w:rPr>
-          <w:rFonts w:ascii="Times New Roman" w:eastAsia="Times New Roman" w:hAnsi="Times New Roman" w:cs="Times New Roman"/>
-          <w:sz w:val="24"/>
-          <w:szCs w:val="24"/>
-        </w:rPr>
-        <w:t>ClassStack</w:t>
-      </w:r>
-      <w:proofErr w:type="spellEnd"/>
-      <w:r>
-        <w:rPr>
-          <w:rFonts w:ascii="Times New Roman" w:eastAsia="Times New Roman" w:hAnsi="Times New Roman" w:cs="Times New Roman"/>
-          <w:sz w:val="24"/>
-          <w:szCs w:val="24"/>
-        </w:rPr>
-        <w:t xml:space="preserve">. Recovered from </w:t>
-      </w:r>
-      <w:hyperlink r:id="rId12">
+        <w:t xml:space="preserve">Oracle. (2014). ClassStack. Recovered from </w:t>
+      </w:r>
+      <w:hyperlink r:id="rId13">
         <w:r>
           <w:rPr>
             <w:rFonts w:ascii="Times New Roman" w:eastAsia="Times New Roman" w:hAnsi="Times New Roman" w:cs="Times New Roman"/>
@@ -2204,7 +2023,7 @@
                     <pic:cNvPicPr preferRelativeResize="0"/>
                   </pic:nvPicPr>
                   <pic:blipFill>
-                    <a:blip r:embed="rId13"/>
+                    <a:blip r:embed="rId14"/>
                     <a:srcRect l="43853" t="25584" b="27572"/>
                     <a:stretch>
                       <a:fillRect/>
@@ -2238,43 +2057,15 @@
           <w:szCs w:val="24"/>
         </w:rPr>
       </w:pPr>
-      <w:proofErr w:type="spellStart"/>
-      <w:r>
-        <w:rPr>
-          <w:rFonts w:ascii="Times New Roman" w:eastAsia="Times New Roman" w:hAnsi="Times New Roman" w:cs="Times New Roman"/>
-          <w:sz w:val="24"/>
-          <w:szCs w:val="24"/>
-        </w:rPr>
-        <w:t>GeeksforGeeks</w:t>
-      </w:r>
-      <w:proofErr w:type="spellEnd"/>
-      <w:r>
-        <w:rPr>
-          <w:rFonts w:ascii="Times New Roman" w:eastAsia="Times New Roman" w:hAnsi="Times New Roman" w:cs="Times New Roman"/>
-          <w:sz w:val="24"/>
-          <w:szCs w:val="24"/>
-        </w:rPr>
-        <w:t>. (</w:t>
-      </w:r>
-      <w:proofErr w:type="spellStart"/>
-      <w:r>
-        <w:rPr>
-          <w:rFonts w:ascii="Times New Roman" w:eastAsia="Times New Roman" w:hAnsi="Times New Roman" w:cs="Times New Roman"/>
-          <w:sz w:val="24"/>
-          <w:szCs w:val="24"/>
-        </w:rPr>
-        <w:t>s.f.</w:t>
-      </w:r>
-      <w:proofErr w:type="spellEnd"/>
-      <w:r>
-        <w:rPr>
-          <w:rFonts w:ascii="Times New Roman" w:eastAsia="Times New Roman" w:hAnsi="Times New Roman" w:cs="Times New Roman"/>
-          <w:sz w:val="24"/>
-          <w:szCs w:val="24"/>
-        </w:rPr>
-        <w:t xml:space="preserve">). Queue Data Structure. Recovered from  </w:t>
-      </w:r>
-      <w:hyperlink r:id="rId14">
+      <w:r>
+        <w:rPr>
+          <w:rFonts w:ascii="Times New Roman" w:eastAsia="Times New Roman" w:hAnsi="Times New Roman" w:cs="Times New Roman"/>
+          <w:sz w:val="24"/>
+          <w:szCs w:val="24"/>
+        </w:rPr>
+        <w:t xml:space="preserve">GeeksforGeeks. (s.f.). Queue Data Structure. Recovered from  </w:t>
+      </w:r>
+      <w:hyperlink r:id="rId15">
         <w:r>
           <w:rPr>
             <w:rFonts w:ascii="Times New Roman" w:eastAsia="Times New Roman" w:hAnsi="Times New Roman" w:cs="Times New Roman"/>
@@ -2312,27 +2103,9 @@
           <w:sz w:val="24"/>
           <w:szCs w:val="24"/>
         </w:rPr>
-        <w:t xml:space="preserve">Oracle. (2014). </w:t>
-      </w:r>
-      <w:proofErr w:type="spellStart"/>
-      <w:r>
-        <w:rPr>
-          <w:rFonts w:ascii="Times New Roman" w:eastAsia="Times New Roman" w:hAnsi="Times New Roman" w:cs="Times New Roman"/>
-          <w:sz w:val="24"/>
-          <w:szCs w:val="24"/>
-        </w:rPr>
-        <w:t>InterfaceQueue</w:t>
-      </w:r>
-      <w:proofErr w:type="spellEnd"/>
-      <w:r>
-        <w:rPr>
-          <w:rFonts w:ascii="Times New Roman" w:eastAsia="Times New Roman" w:hAnsi="Times New Roman" w:cs="Times New Roman"/>
-          <w:sz w:val="24"/>
-          <w:szCs w:val="24"/>
-        </w:rPr>
-        <w:t xml:space="preserve">. Recovered from </w:t>
-      </w:r>
-      <w:hyperlink r:id="rId15">
+        <w:t xml:space="preserve">Oracle. (2014). InterfaceQueue. Recovered from </w:t>
+      </w:r>
+      <w:hyperlink r:id="rId16">
         <w:r>
           <w:rPr>
             <w:rFonts w:ascii="Times New Roman" w:eastAsia="Times New Roman" w:hAnsi="Times New Roman" w:cs="Times New Roman"/>
@@ -2388,43 +2161,15 @@
           <w:szCs w:val="24"/>
         </w:rPr>
       </w:pPr>
-      <w:proofErr w:type="spellStart"/>
-      <w:r>
-        <w:rPr>
-          <w:rFonts w:ascii="Times New Roman" w:eastAsia="Times New Roman" w:hAnsi="Times New Roman" w:cs="Times New Roman"/>
-          <w:sz w:val="24"/>
-          <w:szCs w:val="24"/>
-        </w:rPr>
-        <w:t>GeeksforGeeks</w:t>
-      </w:r>
-      <w:proofErr w:type="spellEnd"/>
-      <w:r>
-        <w:rPr>
-          <w:rFonts w:ascii="Times New Roman" w:eastAsia="Times New Roman" w:hAnsi="Times New Roman" w:cs="Times New Roman"/>
-          <w:sz w:val="24"/>
-          <w:szCs w:val="24"/>
-        </w:rPr>
-        <w:t>. (</w:t>
-      </w:r>
-      <w:proofErr w:type="spellStart"/>
-      <w:r>
-        <w:rPr>
-          <w:rFonts w:ascii="Times New Roman" w:eastAsia="Times New Roman" w:hAnsi="Times New Roman" w:cs="Times New Roman"/>
-          <w:sz w:val="24"/>
-          <w:szCs w:val="24"/>
-        </w:rPr>
-        <w:t>s.f.</w:t>
-      </w:r>
-      <w:proofErr w:type="spellEnd"/>
-      <w:r>
-        <w:rPr>
-          <w:rFonts w:ascii="Times New Roman" w:eastAsia="Times New Roman" w:hAnsi="Times New Roman" w:cs="Times New Roman"/>
-          <w:sz w:val="24"/>
-          <w:szCs w:val="24"/>
-        </w:rPr>
-        <w:t xml:space="preserve">). Priority Queue - Introduction. Recovered from  </w:t>
-      </w:r>
-      <w:hyperlink r:id="rId16">
+      <w:r>
+        <w:rPr>
+          <w:rFonts w:ascii="Times New Roman" w:eastAsia="Times New Roman" w:hAnsi="Times New Roman" w:cs="Times New Roman"/>
+          <w:sz w:val="24"/>
+          <w:szCs w:val="24"/>
+        </w:rPr>
+        <w:t xml:space="preserve">GeeksforGeeks. (s.f.). Priority Queue - Introduction. Recovered from  </w:t>
+      </w:r>
+      <w:hyperlink r:id="rId17">
         <w:r>
           <w:rPr>
             <w:rFonts w:ascii="Times New Roman" w:eastAsia="Times New Roman" w:hAnsi="Times New Roman" w:cs="Times New Roman"/>
@@ -2454,27 +2199,9 @@
           <w:sz w:val="24"/>
           <w:szCs w:val="24"/>
         </w:rPr>
-        <w:t xml:space="preserve">Oracle. (2014). Class </w:t>
-      </w:r>
-      <w:proofErr w:type="spellStart"/>
-      <w:r>
-        <w:rPr>
-          <w:rFonts w:ascii="Times New Roman" w:eastAsia="Times New Roman" w:hAnsi="Times New Roman" w:cs="Times New Roman"/>
-          <w:sz w:val="24"/>
-          <w:szCs w:val="24"/>
-        </w:rPr>
-        <w:t>PriorityQueue</w:t>
-      </w:r>
-      <w:proofErr w:type="spellEnd"/>
-      <w:r>
-        <w:rPr>
-          <w:rFonts w:ascii="Times New Roman" w:eastAsia="Times New Roman" w:hAnsi="Times New Roman" w:cs="Times New Roman"/>
-          <w:sz w:val="24"/>
-          <w:szCs w:val="24"/>
-        </w:rPr>
-        <w:t xml:space="preserve">. Recovered from </w:t>
-      </w:r>
-      <w:hyperlink r:id="rId17">
+        <w:t xml:space="preserve">Oracle. (2014). Class PriorityQueue. Recovered from </w:t>
+      </w:r>
+      <w:hyperlink r:id="rId18">
         <w:r>
           <w:rPr>
             <w:rFonts w:ascii="Times New Roman" w:eastAsia="Times New Roman" w:hAnsi="Times New Roman" w:cs="Times New Roman"/>
@@ -2516,25 +2243,7 @@
           <w:sz w:val="24"/>
           <w:szCs w:val="24"/>
         </w:rPr>
-        <w:t xml:space="preserve">Heaps: It is a data structure that is modeled as a binary tree, but it can also be stored in an </w:t>
-      </w:r>
-      <w:proofErr w:type="spellStart"/>
-      <w:r>
-        <w:rPr>
-          <w:rFonts w:ascii="Times New Roman" w:eastAsia="Times New Roman" w:hAnsi="Times New Roman" w:cs="Times New Roman"/>
-          <w:sz w:val="24"/>
-          <w:szCs w:val="24"/>
-        </w:rPr>
-        <w:t>arraylist</w:t>
-      </w:r>
-      <w:proofErr w:type="spellEnd"/>
-      <w:r>
-        <w:rPr>
-          <w:rFonts w:ascii="Times New Roman" w:eastAsia="Times New Roman" w:hAnsi="Times New Roman" w:cs="Times New Roman"/>
-          <w:sz w:val="24"/>
-          <w:szCs w:val="24"/>
-        </w:rPr>
-        <w:t xml:space="preserve"> or a common array. This can be a Max Heap in which the father is always bigger than his children or a Min Heap in which the father is always smaller than his children. The elements stored in the heap must be comparable. There are several </w:t>
+        <w:t xml:space="preserve">Heaps: It is a data structure that is modeled as a binary tree, but it can also be stored in an arraylist or a common array. This can be a Max Heap in which the father is always bigger than his children or a Min Heap in which the father is always smaller than his children. The elements stored in the heap must be comparable. There are several </w:t>
       </w:r>
       <w:r>
         <w:rPr>
@@ -2543,25 +2252,7 @@
           <w:szCs w:val="24"/>
         </w:rPr>
         <w:lastRenderedPageBreak/>
-        <w:t xml:space="preserve">functions of this structure: </w:t>
-      </w:r>
-      <w:proofErr w:type="spellStart"/>
-      <w:r>
-        <w:rPr>
-          <w:rFonts w:ascii="Times New Roman" w:eastAsia="Times New Roman" w:hAnsi="Times New Roman" w:cs="Times New Roman"/>
-          <w:sz w:val="24"/>
-          <w:szCs w:val="24"/>
-        </w:rPr>
-        <w:t>Heapify</w:t>
-      </w:r>
-      <w:proofErr w:type="spellEnd"/>
-      <w:r>
-        <w:rPr>
-          <w:rFonts w:ascii="Times New Roman" w:eastAsia="Times New Roman" w:hAnsi="Times New Roman" w:cs="Times New Roman"/>
-          <w:sz w:val="24"/>
-          <w:szCs w:val="24"/>
-        </w:rPr>
-        <w:t xml:space="preserve"> (creates a heap given a 0 (log n) array), insertion (inserts a value into the heap), elimination (Deletes the root and rearranges the heap), etc.</w:t>
+        <w:t>functions of this structure: Heapify (creates a heap given a 0 (log n) array), insertion (inserts a value into the heap), elimination (Deletes the root and rearranges the heap), etc.</w:t>
       </w:r>
       <w:r>
         <w:rPr>
@@ -2585,7 +2276,7 @@
                     <pic:cNvPicPr preferRelativeResize="0"/>
                   </pic:nvPicPr>
                   <pic:blipFill>
-                    <a:blip r:embed="rId18"/>
+                    <a:blip r:embed="rId19"/>
                     <a:srcRect/>
                     <a:stretch>
                       <a:fillRect/>
@@ -2619,61 +2310,15 @@
           <w:szCs w:val="24"/>
         </w:rPr>
       </w:pPr>
-      <w:proofErr w:type="spellStart"/>
-      <w:r>
-        <w:rPr>
-          <w:rFonts w:ascii="Times New Roman" w:eastAsia="Times New Roman" w:hAnsi="Times New Roman" w:cs="Times New Roman"/>
-          <w:sz w:val="24"/>
-          <w:szCs w:val="24"/>
-        </w:rPr>
-        <w:t>GeeksforGeeks</w:t>
-      </w:r>
-      <w:proofErr w:type="spellEnd"/>
-      <w:r>
-        <w:rPr>
-          <w:rFonts w:ascii="Times New Roman" w:eastAsia="Times New Roman" w:hAnsi="Times New Roman" w:cs="Times New Roman"/>
-          <w:sz w:val="24"/>
-          <w:szCs w:val="24"/>
-        </w:rPr>
-        <w:t>. (</w:t>
-      </w:r>
-      <w:proofErr w:type="spellStart"/>
-      <w:r>
-        <w:rPr>
-          <w:rFonts w:ascii="Times New Roman" w:eastAsia="Times New Roman" w:hAnsi="Times New Roman" w:cs="Times New Roman"/>
-          <w:sz w:val="24"/>
-          <w:szCs w:val="24"/>
-        </w:rPr>
-        <w:t>s.f.</w:t>
-      </w:r>
-      <w:proofErr w:type="spellEnd"/>
-      <w:r>
-        <w:rPr>
-          <w:rFonts w:ascii="Times New Roman" w:eastAsia="Times New Roman" w:hAnsi="Times New Roman" w:cs="Times New Roman"/>
-          <w:sz w:val="24"/>
-          <w:szCs w:val="24"/>
-        </w:rPr>
-        <w:t xml:space="preserve">). Heap Data Structure. </w:t>
-      </w:r>
-      <w:proofErr w:type="spellStart"/>
-      <w:r>
-        <w:rPr>
-          <w:rFonts w:ascii="Times New Roman" w:eastAsia="Times New Roman" w:hAnsi="Times New Roman" w:cs="Times New Roman"/>
-          <w:sz w:val="24"/>
-          <w:szCs w:val="24"/>
-        </w:rPr>
-        <w:t>GeeksforGeeks</w:t>
-      </w:r>
-      <w:proofErr w:type="spellEnd"/>
-      <w:r>
-        <w:rPr>
-          <w:rFonts w:ascii="Times New Roman" w:eastAsia="Times New Roman" w:hAnsi="Times New Roman" w:cs="Times New Roman"/>
-          <w:sz w:val="24"/>
-          <w:szCs w:val="24"/>
-        </w:rPr>
-        <w:t xml:space="preserve">. Recovered from  </w:t>
-      </w:r>
-      <w:hyperlink r:id="rId19">
+      <w:r>
+        <w:rPr>
+          <w:rFonts w:ascii="Times New Roman" w:eastAsia="Times New Roman" w:hAnsi="Times New Roman" w:cs="Times New Roman"/>
+          <w:sz w:val="24"/>
+          <w:szCs w:val="24"/>
+        </w:rPr>
+        <w:t xml:space="preserve">GeeksforGeeks. (s.f.). Heap Data Structure. GeeksforGeeks. Recovered from  </w:t>
+      </w:r>
+      <w:hyperlink r:id="rId20">
         <w:r>
           <w:rPr>
             <w:rFonts w:ascii="Times New Roman" w:eastAsia="Times New Roman" w:hAnsi="Times New Roman" w:cs="Times New Roman"/>
@@ -2703,27 +2348,9 @@
           <w:sz w:val="24"/>
           <w:szCs w:val="24"/>
         </w:rPr>
-        <w:t xml:space="preserve">Oracle. (2014). Class </w:t>
-      </w:r>
-      <w:proofErr w:type="spellStart"/>
-      <w:r>
-        <w:rPr>
-          <w:rFonts w:ascii="Times New Roman" w:eastAsia="Times New Roman" w:hAnsi="Times New Roman" w:cs="Times New Roman"/>
-          <w:sz w:val="24"/>
-          <w:szCs w:val="24"/>
-        </w:rPr>
-        <w:t>PriorityQueue</w:t>
-      </w:r>
-      <w:proofErr w:type="spellEnd"/>
-      <w:r>
-        <w:rPr>
-          <w:rFonts w:ascii="Times New Roman" w:eastAsia="Times New Roman" w:hAnsi="Times New Roman" w:cs="Times New Roman"/>
-          <w:sz w:val="24"/>
-          <w:szCs w:val="24"/>
-        </w:rPr>
-        <w:t xml:space="preserve">. Recovered from </w:t>
-      </w:r>
-      <w:hyperlink r:id="rId20">
+        <w:t xml:space="preserve">Oracle. (2014). Class PriorityQueue. Recovered from </w:t>
+      </w:r>
+      <w:hyperlink r:id="rId21">
         <w:r>
           <w:rPr>
             <w:rFonts w:ascii="Times New Roman" w:eastAsia="Times New Roman" w:hAnsi="Times New Roman" w:cs="Times New Roman"/>
@@ -2871,7 +2498,6 @@
           <w:szCs w:val="24"/>
         </w:rPr>
       </w:pPr>
-      <w:proofErr w:type="spellStart"/>
       <w:r>
         <w:rPr>
           <w:rFonts w:ascii="Times New Roman" w:eastAsia="Times New Roman" w:hAnsi="Times New Roman" w:cs="Times New Roman"/>
@@ -2880,7 +2506,6 @@
         </w:rPr>
         <w:t>Arraylist</w:t>
       </w:r>
-      <w:proofErr w:type="spellEnd"/>
     </w:p>
     <w:p>
       <w:pPr>
@@ -3482,25 +3107,7 @@
           <w:sz w:val="24"/>
           <w:szCs w:val="24"/>
         </w:rPr>
-        <w:t xml:space="preserve">In the storage of tasks and reminders, a Hash Table was finally chosen, because the double </w:t>
-      </w:r>
-      <w:proofErr w:type="spellStart"/>
-      <w:r>
-        <w:rPr>
-          <w:rFonts w:ascii="Times New Roman" w:eastAsia="Times New Roman" w:hAnsi="Times New Roman" w:cs="Times New Roman"/>
-          <w:sz w:val="24"/>
-          <w:szCs w:val="24"/>
-        </w:rPr>
-        <w:t>linkedList</w:t>
-      </w:r>
-      <w:proofErr w:type="spellEnd"/>
-      <w:r>
-        <w:rPr>
-          <w:rFonts w:ascii="Times New Roman" w:eastAsia="Times New Roman" w:hAnsi="Times New Roman" w:cs="Times New Roman"/>
-          <w:sz w:val="24"/>
-          <w:szCs w:val="24"/>
-        </w:rPr>
-        <w:t xml:space="preserve"> and the arrays did not allow us to have such a clear and fixed union of the identifier with its information, unlike the hash table already had this form of implementation implemented. join the two sections of key and value (identifier and information).</w:t>
+        <w:t>In the storage of tasks and reminders, a Hash Table was finally chosen, because the double linkedList and the arrays did not allow us to have such a clear and fixed union of the identifier with its information, unlike the hash table already had this form of implementation implemented. join the two sections of key and value (identifier and information).</w:t>
       </w:r>
     </w:p>
     <w:p>
@@ -3542,25 +3149,7 @@
           <w:sz w:val="24"/>
           <w:szCs w:val="24"/>
         </w:rPr>
-        <w:t xml:space="preserve">We decided that Swing will be the library that will help us create the graphical interface we need since the console does not give us useful bonuses for our implementation, it is too basic but it is so easy to implement, more than </w:t>
-      </w:r>
-      <w:proofErr w:type="spellStart"/>
-      <w:r>
-        <w:rPr>
-          <w:rFonts w:ascii="Times New Roman" w:eastAsia="Times New Roman" w:hAnsi="Times New Roman" w:cs="Times New Roman"/>
-          <w:sz w:val="24"/>
-          <w:szCs w:val="24"/>
-        </w:rPr>
-        <w:t>javaFX</w:t>
-      </w:r>
-      <w:proofErr w:type="spellEnd"/>
-      <w:r>
-        <w:rPr>
-          <w:rFonts w:ascii="Times New Roman" w:eastAsia="Times New Roman" w:hAnsi="Times New Roman" w:cs="Times New Roman"/>
-          <w:sz w:val="24"/>
-          <w:szCs w:val="24"/>
-        </w:rPr>
-        <w:t xml:space="preserve"> and AWT. the future, therefore, Swing is easier to use and better to use in our context.</w:t>
+        <w:t>We decided that Swing will be the library that will help us create the graphical interface we need since the console does not give us useful bonuses for our implementation, it is too basic but it is so easy to implement, more than javaFX and AWT. the future, therefore, Swing is easier to use and better to use in our context.</w:t>
       </w:r>
     </w:p>
     <w:p>
@@ -4747,7 +4336,6 @@
                 <w:szCs w:val="24"/>
               </w:rPr>
             </w:pPr>
-            <w:proofErr w:type="spellStart"/>
             <w:r>
               <w:rPr>
                 <w:rFonts w:ascii="Times New Roman" w:eastAsia="Times New Roman" w:hAnsi="Times New Roman" w:cs="Times New Roman"/>
@@ -4756,7 +4344,6 @@
               </w:rPr>
               <w:t>Arraylist</w:t>
             </w:r>
-            <w:proofErr w:type="spellEnd"/>
           </w:p>
         </w:tc>
         <w:tc>
@@ -9148,22 +8735,38 @@
       <w:pPr>
         <w:widowControl w:val="0"/>
         <w:spacing w:before="220" w:line="280" w:lineRule="auto"/>
-        <w:jc w:val="both"/>
-        <w:rPr>
-          <w:color w:val="000000"/>
-        </w:rPr>
-      </w:pPr>
-      <w:proofErr w:type="spellStart"/>
-      <w:r>
-        <w:rPr>
-          <w:color w:val="000000"/>
-        </w:rPr>
-        <w:t>Análisis</w:t>
-      </w:r>
-      <w:proofErr w:type="spellEnd"/>
-      <w:r>
-        <w:rPr>
-          <w:color w:val="000000"/>
+        <w:jc w:val="center"/>
+        <w:rPr>
+          <w:b/>
+          <w:color w:val="000000"/>
+          <w:sz w:val="40"/>
+          <w:lang w:val="en-US"/>
+        </w:rPr>
+      </w:pPr>
+      <w:r>
+        <w:rPr>
+          <w:b/>
+          <w:color w:val="000000"/>
+          <w:sz w:val="40"/>
+          <w:lang w:val="en-US"/>
+        </w:rPr>
+        <w:t xml:space="preserve">Step 2 </w:t>
+      </w:r>
+      <w:r>
+        <w:rPr>
+          <w:b/>
+          <w:color w:val="000000"/>
+          <w:sz w:val="40"/>
+          <w:lang w:val="en-US"/>
+        </w:rPr>
+        <w:t>Analysis</w:t>
+      </w:r>
+      <w:r>
+        <w:rPr>
+          <w:b/>
+          <w:color w:val="000000"/>
+          <w:sz w:val="40"/>
+          <w:lang w:val="en-US"/>
         </w:rPr>
         <w:t>:</w:t>
       </w:r>
@@ -9175,71 +8778,30 @@
         <w:jc w:val="both"/>
         <w:rPr>
           <w:color w:val="000000"/>
-          <w:lang w:val="es-MX"/>
-        </w:rPr>
-      </w:pPr>
-      <w:r>
-        <w:rPr>
-          <w:color w:val="000000"/>
-          <w:lang w:val="es-MX"/>
-        </w:rPr>
-        <w:t xml:space="preserve">#1 </w:t>
-      </w:r>
-      <w:proofErr w:type="spellStart"/>
-      <w:r>
-        <w:rPr>
-          <w:color w:val="000000"/>
-          <w:lang w:val="es-MX"/>
-        </w:rPr>
-        <w:t>Funcion</w:t>
-      </w:r>
-      <w:proofErr w:type="spellEnd"/>
-      <w:r>
-        <w:rPr>
-          <w:color w:val="000000"/>
-          <w:lang w:val="es-MX"/>
-        </w:rPr>
-        <w:t xml:space="preserve"> </w:t>
-      </w:r>
-      <w:proofErr w:type="spellStart"/>
-      <w:r>
-        <w:rPr>
-          <w:color w:val="000000"/>
-          <w:lang w:val="es-MX"/>
-        </w:rPr>
-        <w:t>sea</w:t>
-      </w:r>
-      <w:r>
-        <w:rPr>
-          <w:color w:val="000000"/>
-          <w:lang w:val="es-MX"/>
-        </w:rPr>
-        <w:t>r</w:t>
-      </w:r>
-      <w:r>
-        <w:rPr>
-          <w:color w:val="000000"/>
-          <w:lang w:val="es-MX"/>
-        </w:rPr>
-        <w:t>ch</w:t>
-      </w:r>
-      <w:proofErr w:type="spellEnd"/>
-      <w:r>
-        <w:rPr>
-          <w:color w:val="000000"/>
-          <w:lang w:val="es-MX"/>
-        </w:rPr>
-        <w:t xml:space="preserve"> de la clase </w:t>
-      </w:r>
-      <w:proofErr w:type="spellStart"/>
-      <w:r>
-        <w:rPr>
-          <w:color w:val="000000"/>
-          <w:lang w:val="es-MX"/>
+          <w:lang w:val="en-US"/>
+        </w:rPr>
+      </w:pPr>
+      <w:r>
+        <w:rPr>
+          <w:color w:val="000000"/>
+          <w:lang w:val="en-US"/>
+        </w:rPr>
+        <w:t xml:space="preserve">#1 Search function of </w:t>
+      </w:r>
+      <w:r>
+        <w:rPr>
+          <w:color w:val="000000"/>
+          <w:lang w:val="en-US"/>
         </w:rPr>
         <w:t>Heap</w:t>
       </w:r>
-      <w:proofErr w:type="spellEnd"/>
+      <w:r>
+        <w:rPr>
+          <w:color w:val="000000"/>
+          <w:lang w:val="en-US"/>
+        </w:rPr>
+        <w:t xml:space="preserve"> class</w:t>
+      </w:r>
     </w:p>
     <w:p>
       <w:pPr>
@@ -9248,11 +8810,13 @@
         <w:jc w:val="both"/>
         <w:rPr>
           <w:color w:val="000000"/>
-        </w:rPr>
-      </w:pPr>
-      <w:r>
-        <w:rPr>
-          <w:color w:val="000000"/>
+          <w:lang w:val="en-US"/>
+        </w:rPr>
+      </w:pPr>
+      <w:r>
+        <w:rPr>
+          <w:color w:val="000000"/>
+          <w:lang w:val="en-US"/>
         </w:rPr>
         <w:t>function search(node)</w:t>
       </w:r>
@@ -9263,14 +8827,65 @@
         <w:spacing w:before="220" w:line="280" w:lineRule="auto"/>
         <w:jc w:val="both"/>
         <w:rPr>
-          <w:color w:val="000000"/>
-        </w:rPr>
-      </w:pPr>
-      <w:r>
-        <w:rPr>
-          <w:color w:val="000000"/>
+          <w:color w:val="FF0000"/>
+          <w:lang w:val="en-US"/>
+        </w:rPr>
+      </w:pPr>
+      <w:r>
+        <w:rPr>
+          <w:color w:val="000000"/>
+          <w:lang w:val="en-US"/>
         </w:rPr>
         <w:t xml:space="preserve">    search = null</w:t>
+      </w:r>
+      <w:r>
+        <w:rPr>
+          <w:color w:val="000000"/>
+          <w:lang w:val="en-US"/>
+        </w:rPr>
+        <w:t xml:space="preserve">      </w:t>
+      </w:r>
+      <w:r>
+        <w:rPr>
+          <w:color w:val="000000"/>
+          <w:lang w:val="en-US"/>
+        </w:rPr>
+        <w:tab/>
+      </w:r>
+      <w:r>
+        <w:rPr>
+          <w:color w:val="000000"/>
+          <w:lang w:val="en-US"/>
+        </w:rPr>
+        <w:tab/>
+      </w:r>
+      <w:r>
+        <w:rPr>
+          <w:color w:val="000000"/>
+          <w:lang w:val="en-US"/>
+        </w:rPr>
+        <w:tab/>
+      </w:r>
+      <w:r>
+        <w:rPr>
+          <w:color w:val="000000"/>
+          <w:lang w:val="en-US"/>
+        </w:rPr>
+        <w:tab/>
+      </w:r>
+      <w:r>
+        <w:rPr>
+          <w:color w:val="000000"/>
+          <w:lang w:val="en-US"/>
+        </w:rPr>
+        <w:tab/>
+      </w:r>
+      <w:r>
+        <w:rPr>
+          <w:color w:val="FF0000"/>
+          <w:lang w:val="en-US"/>
+        </w:rPr>
+        <w:t>1</w:t>
       </w:r>
     </w:p>
     <w:p>
@@ -9280,41 +8895,43 @@
         <w:jc w:val="both"/>
         <w:rPr>
           <w:color w:val="000000"/>
-        </w:rPr>
-      </w:pPr>
-      <w:r>
-        <w:rPr>
-          <w:color w:val="000000"/>
-        </w:rPr>
-        <w:t xml:space="preserve">    for </w:t>
-      </w:r>
-      <w:proofErr w:type="spellStart"/>
-      <w:r>
-        <w:rPr>
-          <w:color w:val="000000"/>
-        </w:rPr>
-        <w:t>i</w:t>
-      </w:r>
-      <w:proofErr w:type="spellEnd"/>
-      <w:r>
-        <w:rPr>
-          <w:color w:val="000000"/>
-        </w:rPr>
-        <w:t xml:space="preserve"> = 1 to length(</w:t>
-      </w:r>
-      <w:proofErr w:type="spellStart"/>
-      <w:r>
-        <w:rPr>
-          <w:color w:val="000000"/>
-        </w:rPr>
-        <w:t>heapArr</w:t>
-      </w:r>
-      <w:proofErr w:type="spellEnd"/>
-      <w:r>
-        <w:rPr>
-          <w:color w:val="000000"/>
-        </w:rPr>
-        <w:t>) - 1 do</w:t>
+          <w:lang w:val="en-US"/>
+        </w:rPr>
+      </w:pPr>
+      <w:r>
+        <w:rPr>
+          <w:color w:val="000000"/>
+          <w:lang w:val="en-US"/>
+        </w:rPr>
+        <w:t xml:space="preserve">    for i = 1 to length(heapArr) - 1 do</w:t>
+      </w:r>
+      <w:r>
+        <w:rPr>
+          <w:color w:val="000000"/>
+          <w:lang w:val="en-US"/>
+        </w:rPr>
+        <w:tab/>
+      </w:r>
+      <w:r>
+        <w:rPr>
+          <w:color w:val="000000"/>
+          <w:lang w:val="en-US"/>
+        </w:rPr>
+        <w:tab/>
+      </w:r>
+      <w:r>
+        <w:rPr>
+          <w:color w:val="000000"/>
+          <w:lang w:val="en-US"/>
+        </w:rPr>
+        <w:tab/>
+      </w:r>
+      <w:r>
+        <w:rPr>
+          <w:color w:val="FF0000"/>
+          <w:lang w:val="en-US"/>
+        </w:rPr>
+        <w:t>n</w:t>
       </w:r>
     </w:p>
     <w:p>
@@ -9324,57 +8941,52 @@
         <w:jc w:val="both"/>
         <w:rPr>
           <w:color w:val="000000"/>
-        </w:rPr>
-      </w:pPr>
-      <w:r>
-        <w:rPr>
-          <w:color w:val="000000"/>
-        </w:rPr>
-        <w:t xml:space="preserve">        if </w:t>
-      </w:r>
-      <w:proofErr w:type="spellStart"/>
-      <w:r>
-        <w:rPr>
-          <w:color w:val="000000"/>
-        </w:rPr>
-        <w:t>heapArr</w:t>
-      </w:r>
-      <w:proofErr w:type="spellEnd"/>
-      <w:r>
-        <w:rPr>
-          <w:color w:val="000000"/>
-        </w:rPr>
-        <w:t>[</w:t>
-      </w:r>
-      <w:proofErr w:type="spellStart"/>
-      <w:r>
-        <w:rPr>
-          <w:color w:val="000000"/>
-        </w:rPr>
-        <w:t>i</w:t>
-      </w:r>
-      <w:proofErr w:type="spellEnd"/>
+          <w:lang w:val="en-US"/>
+        </w:rPr>
+      </w:pPr>
+      <w:r>
+        <w:rPr>
+          <w:color w:val="000000"/>
+          <w:lang w:val="en-US"/>
+        </w:rPr>
+        <w:t xml:space="preserve">        if heapArr[i</w:t>
+      </w:r>
       <w:proofErr w:type="gramStart"/>
       <w:r>
         <w:rPr>
           <w:color w:val="000000"/>
-        </w:rPr>
-        <w:t>].</w:t>
-      </w:r>
-      <w:proofErr w:type="spellStart"/>
-      <w:r>
-        <w:rPr>
-          <w:color w:val="000000"/>
-        </w:rPr>
-        <w:t>getNode</w:t>
-      </w:r>
-      <w:proofErr w:type="spellEnd"/>
+          <w:lang w:val="en-US"/>
+        </w:rPr>
+        <w:t>].getNode</w:t>
+      </w:r>
       <w:proofErr w:type="gramEnd"/>
       <w:r>
         <w:rPr>
           <w:color w:val="000000"/>
+          <w:lang w:val="en-US"/>
         </w:rPr>
         <w:t>() == node then</w:t>
+      </w:r>
+      <w:r>
+        <w:rPr>
+          <w:color w:val="000000"/>
+          <w:lang w:val="en-US"/>
+        </w:rPr>
+        <w:tab/>
+      </w:r>
+      <w:r>
+        <w:rPr>
+          <w:color w:val="000000"/>
+          <w:lang w:val="en-US"/>
+        </w:rPr>
+        <w:tab/>
+      </w:r>
+      <w:r>
+        <w:rPr>
+          <w:color w:val="FF0000"/>
+          <w:lang w:val="en-US"/>
+        </w:rPr>
+        <w:t>1</w:t>
       </w:r>
     </w:p>
     <w:p>
@@ -9384,57 +8996,52 @@
         <w:jc w:val="both"/>
         <w:rPr>
           <w:color w:val="000000"/>
-        </w:rPr>
-      </w:pPr>
-      <w:r>
-        <w:rPr>
-          <w:color w:val="000000"/>
-        </w:rPr>
-        <w:t xml:space="preserve">            search = </w:t>
-      </w:r>
-      <w:proofErr w:type="spellStart"/>
-      <w:r>
-        <w:rPr>
-          <w:color w:val="000000"/>
-        </w:rPr>
-        <w:t>heapArr</w:t>
-      </w:r>
-      <w:proofErr w:type="spellEnd"/>
-      <w:r>
-        <w:rPr>
-          <w:color w:val="000000"/>
-        </w:rPr>
-        <w:t>[</w:t>
-      </w:r>
-      <w:proofErr w:type="spellStart"/>
-      <w:r>
-        <w:rPr>
-          <w:color w:val="000000"/>
-        </w:rPr>
-        <w:t>i</w:t>
-      </w:r>
-      <w:proofErr w:type="spellEnd"/>
+          <w:lang w:val="en-US"/>
+        </w:rPr>
+      </w:pPr>
+      <w:r>
+        <w:rPr>
+          <w:color w:val="000000"/>
+          <w:lang w:val="en-US"/>
+        </w:rPr>
+        <w:t xml:space="preserve">            search = heapArr[i</w:t>
+      </w:r>
       <w:proofErr w:type="gramStart"/>
       <w:r>
         <w:rPr>
           <w:color w:val="000000"/>
-        </w:rPr>
-        <w:t>].</w:t>
-      </w:r>
-      <w:proofErr w:type="spellStart"/>
-      <w:r>
-        <w:rPr>
-          <w:color w:val="000000"/>
-        </w:rPr>
-        <w:t>getNode</w:t>
-      </w:r>
-      <w:proofErr w:type="spellEnd"/>
+          <w:lang w:val="en-US"/>
+        </w:rPr>
+        <w:t>].getNode</w:t>
+      </w:r>
       <w:proofErr w:type="gramEnd"/>
       <w:r>
         <w:rPr>
           <w:color w:val="000000"/>
+          <w:lang w:val="en-US"/>
         </w:rPr>
         <w:t>()</w:t>
+      </w:r>
+      <w:r>
+        <w:rPr>
+          <w:color w:val="000000"/>
+          <w:lang w:val="en-US"/>
+        </w:rPr>
+        <w:tab/>
+      </w:r>
+      <w:r>
+        <w:rPr>
+          <w:color w:val="000000"/>
+          <w:lang w:val="en-US"/>
+        </w:rPr>
+        <w:tab/>
+      </w:r>
+      <w:r>
+        <w:rPr>
+          <w:color w:val="FF0000"/>
+          <w:lang w:val="en-US"/>
+        </w:rPr>
+        <w:t>1</w:t>
       </w:r>
     </w:p>
     <w:p>
@@ -9444,13 +9051,64 @@
         <w:jc w:val="both"/>
         <w:rPr>
           <w:color w:val="000000"/>
-        </w:rPr>
-      </w:pPr>
-      <w:r>
-        <w:rPr>
-          <w:color w:val="000000"/>
+          <w:lang w:val="en-US"/>
+        </w:rPr>
+      </w:pPr>
+      <w:r>
+        <w:rPr>
+          <w:color w:val="000000"/>
+          <w:lang w:val="en-US"/>
         </w:rPr>
         <w:t xml:space="preserve">            break</w:t>
+      </w:r>
+      <w:r>
+        <w:rPr>
+          <w:color w:val="000000"/>
+          <w:lang w:val="en-US"/>
+        </w:rPr>
+        <w:tab/>
+      </w:r>
+      <w:r>
+        <w:rPr>
+          <w:color w:val="000000"/>
+          <w:lang w:val="en-US"/>
+        </w:rPr>
+        <w:tab/>
+      </w:r>
+      <w:r>
+        <w:rPr>
+          <w:color w:val="000000"/>
+          <w:lang w:val="en-US"/>
+        </w:rPr>
+        <w:tab/>
+      </w:r>
+      <w:r>
+        <w:rPr>
+          <w:color w:val="000000"/>
+          <w:lang w:val="en-US"/>
+        </w:rPr>
+        <w:tab/>
+      </w:r>
+      <w:r>
+        <w:rPr>
+          <w:color w:val="000000"/>
+          <w:lang w:val="en-US"/>
+        </w:rPr>
+        <w:tab/>
+      </w:r>
+      <w:r>
+        <w:rPr>
+          <w:color w:val="000000"/>
+          <w:lang w:val="en-US"/>
+        </w:rPr>
+        <w:tab/>
+      </w:r>
+      <w:r>
+        <w:rPr>
+          <w:color w:val="FF0000"/>
+          <w:lang w:val="en-US"/>
+        </w:rPr>
+        <w:t>1</w:t>
       </w:r>
     </w:p>
     <w:p>
@@ -9460,13 +9118,57 @@
         <w:jc w:val="both"/>
         <w:rPr>
           <w:color w:val="000000"/>
-        </w:rPr>
-      </w:pPr>
-      <w:r>
-        <w:rPr>
-          <w:color w:val="000000"/>
+          <w:lang w:val="en-US"/>
+        </w:rPr>
+      </w:pPr>
+      <w:r>
+        <w:rPr>
+          <w:color w:val="000000"/>
+          <w:lang w:val="en-US"/>
         </w:rPr>
         <w:t xml:space="preserve">        end if</w:t>
+      </w:r>
+      <w:r>
+        <w:rPr>
+          <w:color w:val="000000"/>
+          <w:lang w:val="en-US"/>
+        </w:rPr>
+        <w:tab/>
+      </w:r>
+      <w:r>
+        <w:rPr>
+          <w:color w:val="000000"/>
+          <w:lang w:val="en-US"/>
+        </w:rPr>
+        <w:tab/>
+      </w:r>
+      <w:r>
+        <w:rPr>
+          <w:color w:val="000000"/>
+          <w:lang w:val="en-US"/>
+        </w:rPr>
+        <w:tab/>
+      </w:r>
+      <w:r>
+        <w:rPr>
+          <w:color w:val="000000"/>
+          <w:lang w:val="en-US"/>
+        </w:rPr>
+        <w:tab/>
+      </w:r>
+      <w:r>
+        <w:rPr>
+          <w:color w:val="000000"/>
+          <w:lang w:val="en-US"/>
+        </w:rPr>
+        <w:tab/>
+      </w:r>
+      <w:r>
+        <w:rPr>
+          <w:color w:val="000000"/>
+          <w:lang w:val="en-US"/>
+        </w:rPr>
+        <w:tab/>
       </w:r>
     </w:p>
     <w:p>
@@ -9476,40 +9178,58 @@
         <w:jc w:val="both"/>
         <w:rPr>
           <w:color w:val="000000"/>
-          <w:lang w:val="es-MX"/>
-        </w:rPr>
-      </w:pPr>
-      <w:r>
-        <w:rPr>
-          <w:color w:val="000000"/>
-        </w:rPr>
-        <w:t xml:space="preserve">    </w:t>
-      </w:r>
-      <w:proofErr w:type="spellStart"/>
-      <w:r>
-        <w:rPr>
-          <w:color w:val="000000"/>
-          <w:lang w:val="es-MX"/>
-        </w:rPr>
-        <w:t>end</w:t>
-      </w:r>
-      <w:proofErr w:type="spellEnd"/>
-      <w:r>
-        <w:rPr>
-          <w:color w:val="000000"/>
-          <w:lang w:val="es-MX"/>
-        </w:rPr>
-        <w:t xml:space="preserve"> </w:t>
-      </w:r>
-      <w:proofErr w:type="spellStart"/>
-      <w:r>
-        <w:rPr>
-          <w:color w:val="000000"/>
-          <w:lang w:val="es-MX"/>
-        </w:rPr>
-        <w:t>for</w:t>
-      </w:r>
-      <w:proofErr w:type="spellEnd"/>
+          <w:lang w:val="en-US"/>
+        </w:rPr>
+      </w:pPr>
+      <w:r>
+        <w:rPr>
+          <w:color w:val="000000"/>
+          <w:lang w:val="en-US"/>
+        </w:rPr>
+        <w:t xml:space="preserve">    end for</w:t>
+      </w:r>
+      <w:r>
+        <w:rPr>
+          <w:color w:val="000000"/>
+          <w:lang w:val="en-US"/>
+        </w:rPr>
+        <w:tab/>
+      </w:r>
+      <w:r>
+        <w:rPr>
+          <w:color w:val="000000"/>
+          <w:lang w:val="en-US"/>
+        </w:rPr>
+        <w:tab/>
+      </w:r>
+      <w:r>
+        <w:rPr>
+          <w:color w:val="000000"/>
+          <w:lang w:val="en-US"/>
+        </w:rPr>
+        <w:tab/>
+      </w:r>
+      <w:r>
+        <w:rPr>
+          <w:color w:val="000000"/>
+          <w:lang w:val="en-US"/>
+        </w:rPr>
+        <w:tab/>
+      </w:r>
+      <w:r>
+        <w:rPr>
+          <w:color w:val="000000"/>
+          <w:lang w:val="en-US"/>
+        </w:rPr>
+        <w:tab/>
+      </w:r>
+      <w:r>
+        <w:rPr>
+          <w:color w:val="000000"/>
+          <w:lang w:val="en-US"/>
+        </w:rPr>
+        <w:tab/>
+      </w:r>
     </w:p>
     <w:p>
       <w:pPr>
@@ -9518,41 +9238,65 @@
         <w:jc w:val="both"/>
         <w:rPr>
           <w:color w:val="000000"/>
-          <w:lang w:val="es-MX"/>
-        </w:rPr>
-      </w:pPr>
-      <w:r>
-        <w:rPr>
-          <w:color w:val="000000"/>
-          <w:lang w:val="es-MX"/>
+          <w:lang w:val="en-US"/>
+        </w:rPr>
+      </w:pPr>
+      <w:r>
+        <w:rPr>
+          <w:color w:val="000000"/>
+          <w:lang w:val="en-US"/>
         </w:rPr>
         <w:t xml:space="preserve">    </w:t>
       </w:r>
-      <w:proofErr w:type="spellStart"/>
-      <w:r>
-        <w:rPr>
-          <w:color w:val="000000"/>
-          <w:lang w:val="es-MX"/>
-        </w:rPr>
-        <w:t>return</w:t>
-      </w:r>
-      <w:proofErr w:type="spellEnd"/>
-      <w:r>
-        <w:rPr>
-          <w:color w:val="000000"/>
-          <w:lang w:val="es-MX"/>
-        </w:rPr>
-        <w:t xml:space="preserve"> </w:t>
-      </w:r>
-      <w:proofErr w:type="spellStart"/>
-      <w:r>
-        <w:rPr>
-          <w:color w:val="000000"/>
-          <w:lang w:val="es-MX"/>
-        </w:rPr>
-        <w:t>search</w:t>
-      </w:r>
-      <w:proofErr w:type="spellEnd"/>
+      <w:r>
+        <w:rPr>
+          <w:color w:val="000000"/>
+          <w:lang w:val="en-US"/>
+        </w:rPr>
+        <w:t>return search</w:t>
+      </w:r>
+      <w:r>
+        <w:rPr>
+          <w:color w:val="000000"/>
+          <w:lang w:val="en-US"/>
+        </w:rPr>
+        <w:tab/>
+      </w:r>
+      <w:r>
+        <w:rPr>
+          <w:color w:val="000000"/>
+          <w:lang w:val="en-US"/>
+        </w:rPr>
+        <w:tab/>
+      </w:r>
+      <w:r>
+        <w:rPr>
+          <w:color w:val="000000"/>
+          <w:lang w:val="en-US"/>
+        </w:rPr>
+        <w:tab/>
+      </w:r>
+      <w:r>
+        <w:rPr>
+          <w:color w:val="000000"/>
+          <w:lang w:val="en-US"/>
+        </w:rPr>
+        <w:tab/>
+      </w:r>
+      <w:r>
+        <w:rPr>
+          <w:color w:val="000000"/>
+          <w:lang w:val="en-US"/>
+        </w:rPr>
+        <w:tab/>
+      </w:r>
+      <w:r>
+        <w:rPr>
+          <w:color w:val="FF0000"/>
+          <w:lang w:val="en-US"/>
+        </w:rPr>
+        <w:t>1</w:t>
+      </w:r>
     </w:p>
     <w:p>
       <w:pPr>
@@ -9561,7 +9305,7 @@
         <w:jc w:val="both"/>
         <w:rPr>
           <w:color w:val="000000"/>
-          <w:lang w:val="es-MX"/>
+          <w:lang w:val="en-US"/>
         </w:rPr>
       </w:pPr>
     </w:p>
@@ -9572,9 +9316,9 @@
         <w:tblLook w:val="04A0" w:firstRow="1" w:lastRow="0" w:firstColumn="1" w:lastColumn="0" w:noHBand="0" w:noVBand="1"/>
       </w:tblPr>
       <w:tblGrid>
-        <w:gridCol w:w="1772"/>
-        <w:gridCol w:w="1927"/>
-        <w:gridCol w:w="6096"/>
+        <w:gridCol w:w="2191"/>
+        <w:gridCol w:w="2243"/>
+        <w:gridCol w:w="5361"/>
       </w:tblGrid>
       <w:tr>
         <w:tc>
@@ -9594,7 +9338,6 @@
                 <w:lang w:val="en-US"/>
               </w:rPr>
             </w:pPr>
-            <w:proofErr w:type="spellStart"/>
             <w:r>
               <w:rPr>
                 <w:b/>
@@ -9602,9 +9345,8 @@
                 <w:color w:val="000000"/>
                 <w:lang w:val="en-US"/>
               </w:rPr>
-              <w:t>Tipo</w:t>
-            </w:r>
-            <w:proofErr w:type="spellEnd"/>
+              <w:t>Type</w:t>
+            </w:r>
           </w:p>
         </w:tc>
         <w:tc>
@@ -9652,7 +9394,6 @@
                 <w:lang w:val="en-US"/>
               </w:rPr>
             </w:pPr>
-            <w:proofErr w:type="spellStart"/>
             <w:r>
               <w:rPr>
                 <w:b/>
@@ -9660,49 +9401,82 @@
                 <w:color w:val="000000"/>
                 <w:lang w:val="en-US"/>
               </w:rPr>
-              <w:t>Cantidad</w:t>
-            </w:r>
-            <w:proofErr w:type="spellEnd"/>
-            <w:r>
-              <w:rPr>
-                <w:b/>
-                <w:bCs/>
+              <w:t>Amount atomic values</w:t>
+            </w:r>
+          </w:p>
+        </w:tc>
+      </w:tr>
+      <w:tr>
+        <w:tc>
+          <w:tcPr>
+            <w:tcW w:w="0" w:type="auto"/>
+            <w:hideMark/>
+          </w:tcPr>
+          <w:p>
+            <w:pPr>
+              <w:widowControl w:val="0"/>
+              <w:spacing w:before="220" w:line="280" w:lineRule="auto"/>
+              <w:jc w:val="both"/>
+              <w:rPr>
                 <w:color w:val="000000"/>
                 <w:lang w:val="en-US"/>
               </w:rPr>
-              <w:t xml:space="preserve"> de </w:t>
-            </w:r>
-            <w:proofErr w:type="spellStart"/>
-            <w:r>
-              <w:rPr>
-                <w:b/>
-                <w:bCs/>
+            </w:pPr>
+            <w:r>
+              <w:rPr>
                 <w:color w:val="000000"/>
                 <w:lang w:val="en-US"/>
               </w:rPr>
-              <w:t>Valores</w:t>
-            </w:r>
-            <w:proofErr w:type="spellEnd"/>
-            <w:r>
-              <w:rPr>
-                <w:b/>
-                <w:bCs/>
+              <w:t>Input</w:t>
+            </w:r>
+          </w:p>
+        </w:tc>
+        <w:tc>
+          <w:tcPr>
+            <w:tcW w:w="0" w:type="auto"/>
+            <w:hideMark/>
+          </w:tcPr>
+          <w:p>
+            <w:pPr>
+              <w:widowControl w:val="0"/>
+              <w:spacing w:before="220" w:line="280" w:lineRule="auto"/>
+              <w:jc w:val="both"/>
+              <w:rPr>
                 <w:color w:val="000000"/>
                 <w:lang w:val="en-US"/>
               </w:rPr>
-              <w:t xml:space="preserve"> </w:t>
-            </w:r>
-            <w:proofErr w:type="spellStart"/>
-            <w:r>
-              <w:rPr>
-                <w:b/>
-                <w:bCs/>
+            </w:pPr>
+            <w:r>
+              <w:rPr>
                 <w:color w:val="000000"/>
                 <w:lang w:val="en-US"/>
               </w:rPr>
-              <w:t>Atómicos</w:t>
-            </w:r>
-            <w:proofErr w:type="spellEnd"/>
+              <w:t>node</w:t>
+            </w:r>
+          </w:p>
+        </w:tc>
+        <w:tc>
+          <w:tcPr>
+            <w:tcW w:w="0" w:type="auto"/>
+            <w:hideMark/>
+          </w:tcPr>
+          <w:p>
+            <w:pPr>
+              <w:widowControl w:val="0"/>
+              <w:spacing w:before="220" w:line="280" w:lineRule="auto"/>
+              <w:jc w:val="both"/>
+              <w:rPr>
+                <w:color w:val="000000"/>
+                <w:lang w:val="en-US"/>
+              </w:rPr>
+            </w:pPr>
+            <w:r>
+              <w:rPr>
+                <w:color w:val="000000"/>
+                <w:lang w:val="en-US"/>
+              </w:rPr>
+              <w:t>1</w:t>
+            </w:r>
           </w:p>
         </w:tc>
       </w:tr>
@@ -9727,7 +9501,7 @@
                 <w:color w:val="000000"/>
                 <w:lang w:val="en-US"/>
               </w:rPr>
-              <w:t>Entrada</w:t>
+              <w:t>Input</w:t>
             </w:r>
           </w:p>
         </w:tc>
@@ -9751,7 +9525,7 @@
                 <w:color w:val="000000"/>
                 <w:lang w:val="en-US"/>
               </w:rPr>
-              <w:t>node</w:t>
+              <w:t>heapArr</w:t>
             </w:r>
           </w:p>
         </w:tc>
@@ -9775,7 +9549,7 @@
                 <w:color w:val="000000"/>
                 <w:lang w:val="en-US"/>
               </w:rPr>
-              <w:t>1</w:t>
+              <w:t>n</w:t>
             </w:r>
           </w:p>
         </w:tc>
@@ -9801,7 +9575,7 @@
                 <w:color w:val="000000"/>
                 <w:lang w:val="en-US"/>
               </w:rPr>
-              <w:t>Entrada</w:t>
+              <w:t>Auxiliary</w:t>
             </w:r>
           </w:p>
         </w:tc>
@@ -9820,15 +9594,13 @@
                 <w:lang w:val="en-US"/>
               </w:rPr>
             </w:pPr>
-            <w:proofErr w:type="spellStart"/>
             <w:r>
               <w:rPr>
                 <w:color w:val="000000"/>
                 <w:lang w:val="en-US"/>
               </w:rPr>
-              <w:t>heapArr</w:t>
-            </w:r>
-            <w:proofErr w:type="spellEnd"/>
+              <w:t>i</w:t>
+            </w:r>
           </w:p>
         </w:tc>
         <w:tc>
@@ -9851,7 +9623,7 @@
                 <w:color w:val="000000"/>
                 <w:lang w:val="en-US"/>
               </w:rPr>
-              <w:t>n</w:t>
+              <w:t>1</w:t>
             </w:r>
           </w:p>
         </w:tc>
@@ -9872,15 +9644,13 @@
                 <w:lang w:val="en-US"/>
               </w:rPr>
             </w:pPr>
-            <w:proofErr w:type="spellStart"/>
             <w:r>
               <w:rPr>
                 <w:color w:val="000000"/>
                 <w:lang w:val="en-US"/>
               </w:rPr>
-              <w:t>Auxiliar</w:t>
-            </w:r>
-            <w:proofErr w:type="spellEnd"/>
+              <w:t>output</w:t>
+            </w:r>
           </w:p>
         </w:tc>
         <w:tc>
@@ -9898,15 +9668,13 @@
                 <w:lang w:val="en-US"/>
               </w:rPr>
             </w:pPr>
-            <w:proofErr w:type="spellStart"/>
             <w:r>
               <w:rPr>
                 <w:color w:val="000000"/>
                 <w:lang w:val="en-US"/>
               </w:rPr>
-              <w:t>i</w:t>
-            </w:r>
-            <w:proofErr w:type="spellEnd"/>
+              <w:t>search</w:t>
+            </w:r>
           </w:p>
         </w:tc>
         <w:tc>
@@ -9934,82 +9702,6 @@
           </w:p>
         </w:tc>
       </w:tr>
-      <w:tr>
-        <w:tc>
-          <w:tcPr>
-            <w:tcW w:w="0" w:type="auto"/>
-            <w:hideMark/>
-          </w:tcPr>
-          <w:p>
-            <w:pPr>
-              <w:widowControl w:val="0"/>
-              <w:spacing w:before="220" w:line="280" w:lineRule="auto"/>
-              <w:jc w:val="both"/>
-              <w:rPr>
-                <w:color w:val="000000"/>
-                <w:lang w:val="en-US"/>
-              </w:rPr>
-            </w:pPr>
-            <w:proofErr w:type="spellStart"/>
-            <w:r>
-              <w:rPr>
-                <w:color w:val="000000"/>
-                <w:lang w:val="en-US"/>
-              </w:rPr>
-              <w:t>Salida</w:t>
-            </w:r>
-            <w:proofErr w:type="spellEnd"/>
-          </w:p>
-        </w:tc>
-        <w:tc>
-          <w:tcPr>
-            <w:tcW w:w="0" w:type="auto"/>
-            <w:hideMark/>
-          </w:tcPr>
-          <w:p>
-            <w:pPr>
-              <w:widowControl w:val="0"/>
-              <w:spacing w:before="220" w:line="280" w:lineRule="auto"/>
-              <w:jc w:val="both"/>
-              <w:rPr>
-                <w:color w:val="000000"/>
-                <w:lang w:val="en-US"/>
-              </w:rPr>
-            </w:pPr>
-            <w:r>
-              <w:rPr>
-                <w:color w:val="000000"/>
-                <w:lang w:val="en-US"/>
-              </w:rPr>
-              <w:t>search</w:t>
-            </w:r>
-          </w:p>
-        </w:tc>
-        <w:tc>
-          <w:tcPr>
-            <w:tcW w:w="0" w:type="auto"/>
-            <w:hideMark/>
-          </w:tcPr>
-          <w:p>
-            <w:pPr>
-              <w:widowControl w:val="0"/>
-              <w:spacing w:before="220" w:line="280" w:lineRule="auto"/>
-              <w:jc w:val="both"/>
-              <w:rPr>
-                <w:color w:val="000000"/>
-                <w:lang w:val="en-US"/>
-              </w:rPr>
-            </w:pPr>
-            <w:r>
-              <w:rPr>
-                <w:color w:val="000000"/>
-                <w:lang w:val="en-US"/>
-              </w:rPr>
-              <w:t>1</w:t>
-            </w:r>
-          </w:p>
-        </w:tc>
-      </w:tr>
     </w:tbl>
     <w:p>
       <w:pPr>
@@ -10018,7 +9710,7 @@
         <w:jc w:val="both"/>
         <w:rPr>
           <w:color w:val="000000"/>
-          <w:lang w:val="es-MX"/>
+          <w:lang w:val="en-US"/>
         </w:rPr>
       </w:pPr>
     </w:p>
@@ -10029,187 +9721,31 @@
         <w:jc w:val="both"/>
         <w:rPr>
           <w:color w:val="000000"/>
-          <w:lang w:val="es-MX"/>
-        </w:rPr>
-      </w:pPr>
-      <w:r>
-        <w:rPr>
-          <w:color w:val="000000"/>
-          <w:lang w:val="es-MX"/>
-        </w:rPr>
-        <w:t xml:space="preserve">La complejidad temporal de la función </w:t>
-      </w:r>
-      <w:proofErr w:type="spellStart"/>
-      <w:r>
-        <w:rPr>
+          <w:lang w:val="en-US"/>
+        </w:rPr>
+      </w:pPr>
+      <w:r>
+        <w:rPr>
+          <w:color w:val="000000"/>
+          <w:lang w:val="en-US"/>
+        </w:rPr>
+        <w:t xml:space="preserve">The time complexity of the </w:t>
+      </w:r>
+      <w:r>
+        <w:rPr>
+          <w:b/>
           <w:bCs/>
           <w:color w:val="000000"/>
-          <w:lang w:val="es-MX"/>
-        </w:rPr>
-        <w:t>search</w:t>
-      </w:r>
-      <w:proofErr w:type="spellEnd"/>
-      <w:r>
-        <w:rPr>
-          <w:bCs/>
-          <w:color w:val="000000"/>
-          <w:lang w:val="es-MX"/>
-        </w:rPr>
-        <w:t>(</w:t>
-      </w:r>
-      <w:proofErr w:type="spellStart"/>
-      <w:r>
-        <w:rPr>
-          <w:bCs/>
-          <w:color w:val="000000"/>
-          <w:lang w:val="es-MX"/>
-        </w:rPr>
-        <w:t>node</w:t>
-      </w:r>
-      <w:proofErr w:type="spellEnd"/>
-      <w:r>
-        <w:rPr>
-          <w:bCs/>
-          <w:color w:val="000000"/>
-          <w:lang w:val="es-MX"/>
-        </w:rPr>
-        <w:t>)</w:t>
-      </w:r>
-      <w:r>
-        <w:rPr>
-          <w:color w:val="000000"/>
-          <w:lang w:val="es-MX"/>
-        </w:rPr>
-        <w:t xml:space="preserve"> es de O(n), donde 'n' representa la longitud de </w:t>
-      </w:r>
-      <w:proofErr w:type="spellStart"/>
-      <w:r>
-        <w:rPr>
-          <w:bCs/>
-          <w:color w:val="000000"/>
-          <w:lang w:val="es-MX"/>
-        </w:rPr>
-        <w:t>heapArr</w:t>
-      </w:r>
-      <w:proofErr w:type="spellEnd"/>
-      <w:r>
-        <w:rPr>
-          <w:color w:val="000000"/>
-          <w:lang w:val="es-MX"/>
-        </w:rPr>
-        <w:t xml:space="preserve">. Esto se debe a que el bucle </w:t>
-      </w:r>
-      <w:proofErr w:type="spellStart"/>
-      <w:r>
-        <w:rPr>
-          <w:bCs/>
-          <w:color w:val="000000"/>
-          <w:lang w:val="es-MX"/>
-        </w:rPr>
-        <w:t>for</w:t>
-      </w:r>
-      <w:proofErr w:type="spellEnd"/>
-      <w:r>
-        <w:rPr>
-          <w:color w:val="000000"/>
-          <w:lang w:val="es-MX"/>
-        </w:rPr>
-        <w:t xml:space="preserve"> itera sobre </w:t>
-      </w:r>
-      <w:proofErr w:type="spellStart"/>
-      <w:r>
-        <w:rPr>
-          <w:bCs/>
-          <w:color w:val="000000"/>
-          <w:lang w:val="es-MX"/>
-        </w:rPr>
-        <w:t>heapArr</w:t>
-      </w:r>
-      <w:proofErr w:type="spellEnd"/>
-      <w:r>
-        <w:rPr>
-          <w:color w:val="000000"/>
-          <w:lang w:val="es-MX"/>
-        </w:rPr>
-        <w:t xml:space="preserve"> hasta </w:t>
-      </w:r>
-      <w:r>
-        <w:rPr>
-          <w:bCs/>
-          <w:color w:val="000000"/>
-          <w:lang w:val="es-MX"/>
-        </w:rPr>
-        <w:t>n-1</w:t>
-      </w:r>
-      <w:r>
-        <w:rPr>
-          <w:color w:val="000000"/>
-          <w:lang w:val="es-MX"/>
-        </w:rPr>
-        <w:t xml:space="preserve"> veces en el peor caso. Dentro del bucle, la comparación de igualdad </w:t>
-      </w:r>
-      <w:proofErr w:type="spellStart"/>
-      <w:r>
-        <w:rPr>
-          <w:bCs/>
-          <w:color w:val="000000"/>
-          <w:lang w:val="es-MX"/>
-        </w:rPr>
-        <w:t>heapArr</w:t>
-      </w:r>
-      <w:proofErr w:type="spellEnd"/>
-      <w:r>
-        <w:rPr>
-          <w:bCs/>
-          <w:color w:val="000000"/>
-          <w:lang w:val="es-MX"/>
-        </w:rPr>
-        <w:t>[i</w:t>
-      </w:r>
-      <w:proofErr w:type="gramStart"/>
-      <w:r>
-        <w:rPr>
-          <w:bCs/>
-          <w:color w:val="000000"/>
-          <w:lang w:val="es-MX"/>
-        </w:rPr>
-        <w:t>].</w:t>
-      </w:r>
-      <w:proofErr w:type="spellStart"/>
-      <w:r>
-        <w:rPr>
-          <w:bCs/>
-          <w:color w:val="000000"/>
-          <w:lang w:val="es-MX"/>
-        </w:rPr>
-        <w:t>getNode</w:t>
-      </w:r>
-      <w:proofErr w:type="spellEnd"/>
-      <w:proofErr w:type="gramEnd"/>
-      <w:r>
-        <w:rPr>
-          <w:bCs/>
-          <w:color w:val="000000"/>
-          <w:lang w:val="es-MX"/>
-        </w:rPr>
-        <w:t xml:space="preserve">() == </w:t>
-      </w:r>
-      <w:proofErr w:type="spellStart"/>
-      <w:r>
-        <w:rPr>
-          <w:bCs/>
-          <w:color w:val="000000"/>
-          <w:lang w:val="es-MX"/>
-        </w:rPr>
-        <w:t>node</w:t>
-      </w:r>
-      <w:proofErr w:type="spellEnd"/>
-      <w:r>
-        <w:rPr>
-          <w:color w:val="000000"/>
-          <w:lang w:val="es-MX"/>
-        </w:rPr>
-        <w:t xml:space="preserve"> es considerada una operación de complejidad constante.</w:t>
+          <w:lang w:val="en-US"/>
+        </w:rPr>
+        <w:t>search(node)</w:t>
+      </w:r>
+      <w:r>
+        <w:rPr>
+          <w:color w:val="000000"/>
+          <w:lang w:val="en-US"/>
+        </w:rPr>
+        <w:t xml:space="preserve"> function, starting with the lines of code, would be 1 + n + 1 + 1 + 1 + 1 = n + 5. Therefore, in the end, its time complexity would be O(n) because n is the highest-order term of the complexity.</w:t>
       </w:r>
     </w:p>
     <w:p>
@@ -10219,87 +9755,31 @@
         <w:jc w:val="both"/>
         <w:rPr>
           <w:color w:val="000000"/>
-          <w:lang w:val="es-MX"/>
-        </w:rPr>
-      </w:pPr>
-      <w:r>
-        <w:rPr>
-          <w:color w:val="000000"/>
-          <w:lang w:val="es-MX"/>
-        </w:rPr>
-        <w:t xml:space="preserve">En cuanto a la complejidad espacial, se mantiene en </w:t>
-      </w:r>
-      <w:proofErr w:type="gramStart"/>
-      <w:r>
-        <w:rPr>
-          <w:color w:val="000000"/>
-          <w:lang w:val="es-MX"/>
-        </w:rPr>
-        <w:t>O(</w:t>
-      </w:r>
-      <w:proofErr w:type="gramEnd"/>
-      <w:r>
-        <w:rPr>
-          <w:color w:val="000000"/>
-          <w:lang w:val="es-MX"/>
-        </w:rPr>
-        <w:t>1) ya que las variables adicionales (</w:t>
-      </w:r>
-      <w:proofErr w:type="spellStart"/>
-      <w:r>
-        <w:rPr>
+          <w:lang w:val="en-US"/>
+        </w:rPr>
+      </w:pPr>
+      <w:r>
+        <w:rPr>
+          <w:color w:val="000000"/>
+          <w:lang w:val="en-US"/>
+        </w:rPr>
+        <w:t xml:space="preserve">Regarding the space complexity of the </w:t>
+      </w:r>
+      <w:r>
+        <w:rPr>
+          <w:b/>
           <w:bCs/>
           <w:color w:val="000000"/>
-          <w:lang w:val="es-MX"/>
-        </w:rPr>
-        <w:t>search</w:t>
-      </w:r>
-      <w:proofErr w:type="spellEnd"/>
-      <w:r>
-        <w:rPr>
-          <w:color w:val="000000"/>
-          <w:lang w:val="es-MX"/>
-        </w:rPr>
-        <w:t>,</w:t>
-      </w:r>
-      <w:r>
-        <w:rPr>
-          <w:color w:val="000000"/>
-          <w:lang w:val="es-MX"/>
-        </w:rPr>
-        <w:t xml:space="preserve"> </w:t>
-      </w:r>
-      <w:r>
-        <w:rPr>
-          <w:bCs/>
-          <w:color w:val="000000"/>
-          <w:lang w:val="es-MX"/>
-        </w:rPr>
-        <w:t>i</w:t>
-      </w:r>
-      <w:r>
-        <w:rPr>
-          <w:color w:val="000000"/>
-          <w:lang w:val="es-MX"/>
-        </w:rPr>
-        <w:t xml:space="preserve">) y la lista </w:t>
-      </w:r>
-      <w:proofErr w:type="spellStart"/>
-      <w:r>
-        <w:rPr>
-          <w:bCs/>
-          <w:color w:val="000000"/>
-          <w:lang w:val="es-MX"/>
-        </w:rPr>
-        <w:t>heapArr</w:t>
-      </w:r>
-      <w:proofErr w:type="spellEnd"/>
-      <w:r>
-        <w:rPr>
-          <w:color w:val="000000"/>
-          <w:lang w:val="es-MX"/>
-        </w:rPr>
-        <w:t xml:space="preserve"> ya existen y no dependen del tamaño de los datos. Por lo tanto, la cantidad de memoria requerida no crece con respecto al tamaño de la entrada.</w:t>
+          <w:lang w:val="en-US"/>
+        </w:rPr>
+        <w:t>search(node)</w:t>
+      </w:r>
+      <w:r>
+        <w:rPr>
+          <w:color w:val="000000"/>
+          <w:lang w:val="en-US"/>
+        </w:rPr>
+        <w:t xml:space="preserve"> function, summing up the atomic values would be 1 + n + 1 + 1 = n + 3. Therefore, in the end, its space complexity would be O(n) because n is the highest-order term of the complexity.</w:t>
       </w:r>
     </w:p>
     <w:p>
@@ -10309,9 +9789,58 @@
         <w:jc w:val="both"/>
         <w:rPr>
           <w:color w:val="000000"/>
+          <w:lang w:val="en-US"/>
+        </w:rPr>
+      </w:pPr>
+      <w:r>
+        <w:rPr>
+          <w:color w:val="000000"/>
           <w:lang w:val="es-MX"/>
         </w:rPr>
-      </w:pPr>
+        <w:t xml:space="preserve">#2 </w:t>
+      </w:r>
+      <w:r>
+        <w:rPr>
+          <w:color w:val="000000"/>
+          <w:lang w:val="en-US"/>
+        </w:rPr>
+        <w:t>C</w:t>
+      </w:r>
+      <w:r>
+        <w:rPr>
+          <w:color w:val="000000"/>
+          <w:lang w:val="en-US"/>
+        </w:rPr>
+        <w:t>lone</w:t>
+      </w:r>
+      <w:r>
+        <w:rPr>
+          <w:color w:val="000000"/>
+          <w:lang w:val="en-US"/>
+        </w:rPr>
+        <w:t xml:space="preserve"> function of</w:t>
+      </w:r>
+      <w:r>
+        <w:rPr>
+          <w:color w:val="000000"/>
+          <w:lang w:val="en-US"/>
+        </w:rPr>
+        <w:t xml:space="preserve"> </w:t>
+      </w:r>
+      <w:r>
+        <w:rPr>
+          <w:color w:val="000000"/>
+          <w:lang w:val="en-US"/>
+        </w:rPr>
+        <w:t>Queue</w:t>
+      </w:r>
+      <w:r>
+        <w:rPr>
+          <w:color w:val="000000"/>
+          <w:lang w:val="en-US"/>
+        </w:rPr>
+        <w:t xml:space="preserve"> class</w:t>
+      </w:r>
     </w:p>
     <w:p>
       <w:pPr>
@@ -10319,53 +9848,189 @@
         <w:spacing w:before="220" w:line="280" w:lineRule="auto"/>
         <w:jc w:val="both"/>
         <w:rPr>
-          <w:color w:val="000000"/>
-          <w:lang w:val="es-MX"/>
-        </w:rPr>
-      </w:pPr>
-      <w:r>
-        <w:rPr>
-          <w:color w:val="000000"/>
-          <w:lang w:val="es-MX"/>
-        </w:rPr>
-        <w:t>#2</w:t>
-      </w:r>
-      <w:r>
-        <w:rPr>
-          <w:color w:val="000000"/>
-          <w:lang w:val="es-MX"/>
-        </w:rPr>
-        <w:t xml:space="preserve"> </w:t>
-      </w:r>
-      <w:proofErr w:type="spellStart"/>
-      <w:r>
-        <w:rPr>
-          <w:color w:val="000000"/>
-          <w:lang w:val="es-MX"/>
-        </w:rPr>
-        <w:t>Funcion</w:t>
-      </w:r>
-      <w:proofErr w:type="spellEnd"/>
-      <w:r>
-        <w:rPr>
-          <w:color w:val="000000"/>
-          <w:lang w:val="es-MX"/>
-        </w:rPr>
-        <w:t xml:space="preserve"> clone</w:t>
-      </w:r>
-      <w:r>
-        <w:rPr>
-          <w:color w:val="000000"/>
-          <w:lang w:val="es-MX"/>
-        </w:rPr>
-        <w:t xml:space="preserve"> de la clase </w:t>
-      </w:r>
-      <w:r>
-        <w:rPr>
-          <w:color w:val="000000"/>
-          <w:lang w:val="es-MX"/>
-        </w:rPr>
-        <w:t>Queue</w:t>
+          <w:color w:val="FF0000"/>
+          <w:lang w:val="en-US"/>
+        </w:rPr>
+      </w:pPr>
+      <w:r>
+        <w:rPr>
+          <w:color w:val="000000"/>
+          <w:lang w:val="en-US"/>
+        </w:rPr>
+        <w:t>clone_</w:t>
+      </w:r>
+      <w:proofErr w:type="gramStart"/>
+      <w:r>
+        <w:rPr>
+          <w:color w:val="000000"/>
+          <w:lang w:val="en-US"/>
+        </w:rPr>
+        <w:t>Queue(</w:t>
+      </w:r>
+      <w:proofErr w:type="gramEnd"/>
+      <w:r>
+        <w:rPr>
+          <w:color w:val="000000"/>
+          <w:lang w:val="en-US"/>
+        </w:rPr>
+        <w:t>) {</w:t>
+      </w:r>
+      <w:r>
+        <w:rPr>
+          <w:color w:val="000000"/>
+          <w:lang w:val="en-US"/>
+        </w:rPr>
+        <w:tab/>
+      </w:r>
+      <w:r>
+        <w:rPr>
+          <w:color w:val="000000"/>
+          <w:lang w:val="en-US"/>
+        </w:rPr>
+        <w:tab/>
+      </w:r>
+      <w:r>
+        <w:rPr>
+          <w:color w:val="000000"/>
+          <w:lang w:val="en-US"/>
+        </w:rPr>
+        <w:tab/>
+      </w:r>
+      <w:r>
+        <w:rPr>
+          <w:color w:val="000000"/>
+          <w:lang w:val="en-US"/>
+        </w:rPr>
+        <w:tab/>
+      </w:r>
+    </w:p>
+    <w:p>
+      <w:pPr>
+        <w:widowControl w:val="0"/>
+        <w:spacing w:before="220" w:line="280" w:lineRule="auto"/>
+        <w:jc w:val="both"/>
+        <w:rPr>
+          <w:color w:val="FF0000"/>
+          <w:lang w:val="en-US"/>
+        </w:rPr>
+      </w:pPr>
+      <w:r>
+        <w:rPr>
+          <w:color w:val="000000"/>
+          <w:lang w:val="en-US"/>
+        </w:rPr>
+        <w:t xml:space="preserve">    clone = new </w:t>
+      </w:r>
+      <w:proofErr w:type="gramStart"/>
+      <w:r>
+        <w:rPr>
+          <w:color w:val="000000"/>
+          <w:lang w:val="en-US"/>
+        </w:rPr>
+        <w:t>Queue(</w:t>
+      </w:r>
+      <w:proofErr w:type="gramEnd"/>
+      <w:r>
+        <w:rPr>
+          <w:color w:val="000000"/>
+          <w:lang w:val="en-US"/>
+        </w:rPr>
+        <w:t>)</w:t>
+      </w:r>
+      <w:r>
+        <w:rPr>
+          <w:color w:val="000000"/>
+          <w:lang w:val="en-US"/>
+        </w:rPr>
+        <w:tab/>
+      </w:r>
+      <w:r>
+        <w:rPr>
+          <w:color w:val="000000"/>
+          <w:lang w:val="en-US"/>
+        </w:rPr>
+        <w:tab/>
+      </w:r>
+      <w:r>
+        <w:rPr>
+          <w:color w:val="000000"/>
+          <w:lang w:val="en-US"/>
+        </w:rPr>
+        <w:tab/>
+      </w:r>
+      <w:r>
+        <w:rPr>
+          <w:color w:val="000000"/>
+          <w:lang w:val="en-US"/>
+        </w:rPr>
+        <w:tab/>
+      </w:r>
+      <w:r>
+        <w:rPr>
+          <w:color w:val="FF0000"/>
+          <w:lang w:val="en-US"/>
+        </w:rPr>
+        <w:t>1</w:t>
+      </w:r>
+    </w:p>
+    <w:p>
+      <w:pPr>
+        <w:widowControl w:val="0"/>
+        <w:spacing w:before="220" w:line="280" w:lineRule="auto"/>
+        <w:jc w:val="both"/>
+        <w:rPr>
+          <w:color w:val="FF0000"/>
+          <w:lang w:val="en-US"/>
+        </w:rPr>
+      </w:pPr>
+      <w:r>
+        <w:rPr>
+          <w:color w:val="000000"/>
+          <w:lang w:val="en-US"/>
+        </w:rPr>
+        <w:t xml:space="preserve">    current = first</w:t>
+      </w:r>
+      <w:r>
+        <w:rPr>
+          <w:color w:val="000000"/>
+          <w:lang w:val="en-US"/>
+        </w:rPr>
+        <w:tab/>
+      </w:r>
+      <w:r>
+        <w:rPr>
+          <w:color w:val="000000"/>
+          <w:lang w:val="en-US"/>
+        </w:rPr>
+        <w:tab/>
+      </w:r>
+      <w:r>
+        <w:rPr>
+          <w:color w:val="000000"/>
+          <w:lang w:val="en-US"/>
+        </w:rPr>
+        <w:tab/>
+      </w:r>
+      <w:r>
+        <w:rPr>
+          <w:color w:val="000000"/>
+          <w:lang w:val="en-US"/>
+        </w:rPr>
+        <w:tab/>
+      </w:r>
+      <w:r>
+        <w:rPr>
+          <w:color w:val="000000"/>
+          <w:lang w:val="en-US"/>
+        </w:rPr>
+        <w:tab/>
+      </w:r>
+      <w:r>
+        <w:rPr>
+          <w:color w:val="FF0000"/>
+          <w:lang w:val="en-US"/>
+        </w:rPr>
+        <w:t>1</w:t>
       </w:r>
       <w:bookmarkStart w:id="0" w:name="_GoBack"/>
       <w:bookmarkEnd w:id="0"/>
@@ -10377,48 +10042,9 @@
         <w:jc w:val="both"/>
         <w:rPr>
           <w:color w:val="000000"/>
-          <w:lang w:val="es-MX"/>
-        </w:rPr>
-      </w:pPr>
-      <w:proofErr w:type="spellStart"/>
-      <w:r>
-        <w:rPr>
-          <w:color w:val="000000"/>
-          <w:lang w:val="es-MX"/>
-        </w:rPr>
-        <w:t>c</w:t>
-      </w:r>
-      <w:r>
-        <w:rPr>
-          <w:color w:val="000000"/>
-          <w:lang w:val="es-MX"/>
-        </w:rPr>
-        <w:t>lone_</w:t>
-      </w:r>
-      <w:proofErr w:type="gramStart"/>
-      <w:r>
-        <w:rPr>
-          <w:color w:val="000000"/>
-          <w:lang w:val="es-MX"/>
-        </w:rPr>
-        <w:t>Queue</w:t>
-      </w:r>
-      <w:proofErr w:type="spellEnd"/>
-      <w:r>
-        <w:rPr>
-          <w:color w:val="000000"/>
-          <w:lang w:val="es-MX"/>
-        </w:rPr>
-        <w:t>(</w:t>
-      </w:r>
-      <w:proofErr w:type="gramEnd"/>
-      <w:r>
-        <w:rPr>
-          <w:color w:val="000000"/>
-          <w:lang w:val="es-MX"/>
-        </w:rPr>
-        <w:t>) {</w:t>
-      </w:r>
+          <w:lang w:val="en-US"/>
+        </w:rPr>
+      </w:pPr>
     </w:p>
     <w:p>
       <w:pPr>
@@ -10426,41 +10052,67 @@
         <w:spacing w:before="220" w:line="280" w:lineRule="auto"/>
         <w:jc w:val="both"/>
         <w:rPr>
-          <w:color w:val="000000"/>
-          <w:lang w:val="es-MX"/>
-        </w:rPr>
-      </w:pPr>
-      <w:r>
-        <w:rPr>
-          <w:color w:val="000000"/>
-          <w:lang w:val="es-MX"/>
-        </w:rPr>
-        <w:t xml:space="preserve">    clone = new </w:t>
-      </w:r>
-      <w:proofErr w:type="spellStart"/>
+          <w:color w:val="FF0000"/>
+          <w:lang w:val="en-US"/>
+        </w:rPr>
+      </w:pPr>
+      <w:r>
+        <w:rPr>
+          <w:color w:val="000000"/>
+          <w:lang w:val="en-US"/>
+        </w:rPr>
+        <w:t xml:space="preserve">    while </w:t>
+      </w:r>
       <w:proofErr w:type="gramStart"/>
       <w:r>
         <w:rPr>
           <w:color w:val="000000"/>
-          <w:lang w:val="es-MX"/>
-        </w:rPr>
-        <w:t>Queue</w:t>
-      </w:r>
-      <w:proofErr w:type="spellEnd"/>
-      <w:r>
-        <w:rPr>
-          <w:color w:val="000000"/>
-          <w:lang w:val="es-MX"/>
-        </w:rPr>
-        <w:t>(</w:t>
+          <w:lang w:val="en-US"/>
+        </w:rPr>
+        <w:t>current !</w:t>
       </w:r>
       <w:proofErr w:type="gramEnd"/>
       <w:r>
         <w:rPr>
           <w:color w:val="000000"/>
-          <w:lang w:val="es-MX"/>
-        </w:rPr>
-        <w:t>)</w:t>
+          <w:lang w:val="en-US"/>
+        </w:rPr>
+        <w:t>= null do</w:t>
+      </w:r>
+      <w:r>
+        <w:rPr>
+          <w:color w:val="000000"/>
+          <w:lang w:val="en-US"/>
+        </w:rPr>
+        <w:tab/>
+      </w:r>
+      <w:r>
+        <w:rPr>
+          <w:color w:val="000000"/>
+          <w:lang w:val="en-US"/>
+        </w:rPr>
+        <w:tab/>
+      </w:r>
+      <w:r>
+        <w:rPr>
+          <w:color w:val="000000"/>
+          <w:lang w:val="en-US"/>
+        </w:rPr>
+        <w:tab/>
+      </w:r>
+      <w:r>
+        <w:rPr>
+          <w:color w:val="000000"/>
+          <w:lang w:val="en-US"/>
+        </w:rPr>
+        <w:tab/>
+      </w:r>
+      <w:r>
+        <w:rPr>
+          <w:color w:val="FF0000"/>
+          <w:lang w:val="en-US"/>
+        </w:rPr>
+        <w:t>n</w:t>
       </w:r>
     </w:p>
     <w:p>
@@ -10469,23 +10121,60 @@
         <w:spacing w:before="220" w:line="280" w:lineRule="auto"/>
         <w:jc w:val="both"/>
         <w:rPr>
-          <w:color w:val="000000"/>
-          <w:lang w:val="en-US"/>
-        </w:rPr>
-      </w:pPr>
-      <w:r>
-        <w:rPr>
-          <w:color w:val="000000"/>
-          <w:lang w:val="es-MX"/>
-        </w:rPr>
-        <w:t xml:space="preserve">    </w:t>
-      </w:r>
-      <w:r>
-        <w:rPr>
-          <w:color w:val="000000"/>
-          <w:lang w:val="en-US"/>
-        </w:rPr>
-        <w:t>current = first</w:t>
+          <w:color w:val="FF0000"/>
+          <w:lang w:val="en-US"/>
+        </w:rPr>
+      </w:pPr>
+      <w:r>
+        <w:rPr>
+          <w:color w:val="000000"/>
+          <w:lang w:val="en-US"/>
+        </w:rPr>
+        <w:t xml:space="preserve">        </w:t>
+      </w:r>
+      <w:proofErr w:type="gramStart"/>
+      <w:r>
+        <w:rPr>
+          <w:color w:val="000000"/>
+          <w:lang w:val="en-US"/>
+        </w:rPr>
+        <w:t>clone.offer</w:t>
+      </w:r>
+      <w:proofErr w:type="gramEnd"/>
+      <w:r>
+        <w:rPr>
+          <w:color w:val="000000"/>
+          <w:lang w:val="en-US"/>
+        </w:rPr>
+        <w:t>(current.getValue())</w:t>
+      </w:r>
+      <w:r>
+        <w:rPr>
+          <w:color w:val="000000"/>
+          <w:lang w:val="en-US"/>
+        </w:rPr>
+        <w:tab/>
+      </w:r>
+      <w:r>
+        <w:rPr>
+          <w:color w:val="000000"/>
+          <w:lang w:val="en-US"/>
+        </w:rPr>
+        <w:tab/>
+      </w:r>
+      <w:r>
+        <w:rPr>
+          <w:color w:val="000000"/>
+          <w:lang w:val="en-US"/>
+        </w:rPr>
+        <w:tab/>
+      </w:r>
+      <w:r>
+        <w:rPr>
+          <w:color w:val="FF0000"/>
+          <w:lang w:val="en-US"/>
+        </w:rPr>
+        <w:t>1</w:t>
       </w:r>
     </w:p>
     <w:p>
@@ -10494,10 +10183,61 @@
         <w:spacing w:before="220" w:line="280" w:lineRule="auto"/>
         <w:jc w:val="both"/>
         <w:rPr>
-          <w:color w:val="000000"/>
-          <w:lang w:val="en-US"/>
-        </w:rPr>
-      </w:pPr>
+          <w:color w:val="FF0000"/>
+          <w:lang w:val="en-US"/>
+        </w:rPr>
+      </w:pPr>
+      <w:r>
+        <w:rPr>
+          <w:color w:val="000000"/>
+          <w:lang w:val="en-US"/>
+        </w:rPr>
+        <w:t xml:space="preserve">        current = </w:t>
+      </w:r>
+      <w:proofErr w:type="gramStart"/>
+      <w:r>
+        <w:rPr>
+          <w:color w:val="000000"/>
+          <w:lang w:val="en-US"/>
+        </w:rPr>
+        <w:t>current.getNext</w:t>
+      </w:r>
+      <w:proofErr w:type="gramEnd"/>
+      <w:r>
+        <w:rPr>
+          <w:color w:val="000000"/>
+          <w:lang w:val="en-US"/>
+        </w:rPr>
+        <w:t>()</w:t>
+      </w:r>
+      <w:r>
+        <w:rPr>
+          <w:color w:val="000000"/>
+          <w:lang w:val="en-US"/>
+        </w:rPr>
+        <w:tab/>
+      </w:r>
+      <w:r>
+        <w:rPr>
+          <w:color w:val="000000"/>
+          <w:lang w:val="en-US"/>
+        </w:rPr>
+        <w:tab/>
+      </w:r>
+      <w:r>
+        <w:rPr>
+          <w:color w:val="000000"/>
+          <w:lang w:val="en-US"/>
+        </w:rPr>
+        <w:tab/>
+      </w:r>
+      <w:r>
+        <w:rPr>
+          <w:color w:val="FF0000"/>
+          <w:lang w:val="en-US"/>
+        </w:rPr>
+        <w:t>1</w:t>
+      </w:r>
     </w:p>
     <w:p>
       <w:pPr>
@@ -10509,29 +10249,6 @@
           <w:lang w:val="en-US"/>
         </w:rPr>
       </w:pPr>
-      <w:r>
-        <w:rPr>
-          <w:color w:val="000000"/>
-          <w:lang w:val="en-US"/>
-        </w:rPr>
-        <w:t xml:space="preserve">    while </w:t>
-      </w:r>
-      <w:proofErr w:type="gramStart"/>
-      <w:r>
-        <w:rPr>
-          <w:color w:val="000000"/>
-          <w:lang w:val="en-US"/>
-        </w:rPr>
-        <w:t>current !</w:t>
-      </w:r>
-      <w:proofErr w:type="gramEnd"/>
-      <w:r>
-        <w:rPr>
-          <w:color w:val="000000"/>
-          <w:lang w:val="en-US"/>
-        </w:rPr>
-        <w:t>= null do</w:t>
-      </w:r>
     </w:p>
     <w:p>
       <w:pPr>
@@ -10539,50 +10256,65 @@
         <w:spacing w:before="220" w:line="280" w:lineRule="auto"/>
         <w:jc w:val="both"/>
         <w:rPr>
-          <w:color w:val="000000"/>
-          <w:lang w:val="en-US"/>
-        </w:rPr>
-      </w:pPr>
-      <w:r>
-        <w:rPr>
-          <w:color w:val="000000"/>
-          <w:lang w:val="en-US"/>
-        </w:rPr>
-        <w:t xml:space="preserve">        </w:t>
-      </w:r>
-      <w:proofErr w:type="spellStart"/>
-      <w:proofErr w:type="gramStart"/>
-      <w:r>
-        <w:rPr>
-          <w:color w:val="000000"/>
-          <w:lang w:val="en-US"/>
-        </w:rPr>
-        <w:t>clone.offer</w:t>
-      </w:r>
-      <w:proofErr w:type="spellEnd"/>
-      <w:proofErr w:type="gramEnd"/>
-      <w:r>
-        <w:rPr>
-          <w:color w:val="000000"/>
-          <w:lang w:val="en-US"/>
-        </w:rPr>
-        <w:t>(</w:t>
-      </w:r>
-      <w:proofErr w:type="spellStart"/>
-      <w:r>
-        <w:rPr>
-          <w:color w:val="000000"/>
-          <w:lang w:val="en-US"/>
-        </w:rPr>
-        <w:t>current.getValue</w:t>
-      </w:r>
-      <w:proofErr w:type="spellEnd"/>
-      <w:r>
-        <w:rPr>
-          <w:color w:val="000000"/>
-          <w:lang w:val="en-US"/>
-        </w:rPr>
-        <w:t>())</w:t>
+          <w:color w:val="FF0000"/>
+          <w:lang w:val="en-US"/>
+        </w:rPr>
+      </w:pPr>
+      <w:r>
+        <w:rPr>
+          <w:color w:val="000000"/>
+          <w:lang w:val="en-US"/>
+        </w:rPr>
+        <w:t xml:space="preserve">    return clone</w:t>
+      </w:r>
+      <w:r>
+        <w:rPr>
+          <w:color w:val="000000"/>
+          <w:lang w:val="en-US"/>
+        </w:rPr>
+        <w:tab/>
+      </w:r>
+      <w:r>
+        <w:rPr>
+          <w:color w:val="000000"/>
+          <w:lang w:val="en-US"/>
+        </w:rPr>
+        <w:tab/>
+      </w:r>
+      <w:r>
+        <w:rPr>
+          <w:color w:val="000000"/>
+          <w:lang w:val="en-US"/>
+        </w:rPr>
+        <w:tab/>
+      </w:r>
+      <w:r>
+        <w:rPr>
+          <w:color w:val="000000"/>
+          <w:lang w:val="en-US"/>
+        </w:rPr>
+        <w:tab/>
+      </w:r>
+      <w:r>
+        <w:rPr>
+          <w:color w:val="000000"/>
+          <w:lang w:val="en-US"/>
+        </w:rPr>
+        <w:tab/>
+      </w:r>
+      <w:r>
+        <w:rPr>
+          <w:color w:val="000000"/>
+          <w:lang w:val="en-US"/>
+        </w:rPr>
+        <w:tab/>
+      </w:r>
+      <w:r>
+        <w:rPr>
+          <w:color w:val="FF0000"/>
+          <w:lang w:val="en-US"/>
+        </w:rPr>
+        <w:t>1</w:t>
       </w:r>
     </w:p>
     <w:p>
@@ -10600,25 +10332,7 @@
           <w:color w:val="000000"/>
           <w:lang w:val="en-US"/>
         </w:rPr>
-        <w:t xml:space="preserve">        current = </w:t>
-      </w:r>
-      <w:proofErr w:type="spellStart"/>
-      <w:proofErr w:type="gramStart"/>
-      <w:r>
-        <w:rPr>
-          <w:color w:val="000000"/>
-          <w:lang w:val="en-US"/>
-        </w:rPr>
-        <w:t>current.getNext</w:t>
-      </w:r>
-      <w:proofErr w:type="spellEnd"/>
-      <w:proofErr w:type="gramEnd"/>
-      <w:r>
-        <w:rPr>
-          <w:color w:val="000000"/>
-          <w:lang w:val="en-US"/>
-        </w:rPr>
-        <w:t>()</w:t>
+        <w:t>}</w:t>
       </w:r>
     </w:p>
     <w:p>
@@ -10629,69 +10343,6 @@
         <w:rPr>
           <w:color w:val="000000"/>
           <w:lang w:val="en-US"/>
-        </w:rPr>
-      </w:pPr>
-    </w:p>
-    <w:p>
-      <w:pPr>
-        <w:widowControl w:val="0"/>
-        <w:spacing w:before="220" w:line="280" w:lineRule="auto"/>
-        <w:jc w:val="both"/>
-        <w:rPr>
-          <w:color w:val="000000"/>
-          <w:lang w:val="es-MX"/>
-        </w:rPr>
-      </w:pPr>
-      <w:r>
-        <w:rPr>
-          <w:color w:val="000000"/>
-          <w:lang w:val="en-US"/>
-        </w:rPr>
-        <w:t xml:space="preserve">    </w:t>
-      </w:r>
-      <w:proofErr w:type="spellStart"/>
-      <w:r>
-        <w:rPr>
-          <w:color w:val="000000"/>
-          <w:lang w:val="es-MX"/>
-        </w:rPr>
-        <w:t>return</w:t>
-      </w:r>
-      <w:proofErr w:type="spellEnd"/>
-      <w:r>
-        <w:rPr>
-          <w:color w:val="000000"/>
-          <w:lang w:val="es-MX"/>
-        </w:rPr>
-        <w:t xml:space="preserve"> clone</w:t>
-      </w:r>
-    </w:p>
-    <w:p>
-      <w:pPr>
-        <w:widowControl w:val="0"/>
-        <w:spacing w:before="220" w:line="280" w:lineRule="auto"/>
-        <w:jc w:val="both"/>
-        <w:rPr>
-          <w:color w:val="000000"/>
-          <w:lang w:val="es-MX"/>
-        </w:rPr>
-      </w:pPr>
-      <w:r>
-        <w:rPr>
-          <w:color w:val="000000"/>
-          <w:lang w:val="es-MX"/>
-        </w:rPr>
-        <w:t>}</w:t>
-      </w:r>
-    </w:p>
-    <w:p>
-      <w:pPr>
-        <w:widowControl w:val="0"/>
-        <w:spacing w:before="220" w:line="280" w:lineRule="auto"/>
-        <w:jc w:val="both"/>
-        <w:rPr>
-          <w:color w:val="000000"/>
-          <w:lang w:val="es-MX"/>
         </w:rPr>
       </w:pPr>
     </w:p>
@@ -10702,9 +10353,9 @@
         <w:tblLook w:val="04A0" w:firstRow="1" w:lastRow="0" w:firstColumn="1" w:lastColumn="0" w:noHBand="0" w:noVBand="1"/>
       </w:tblPr>
       <w:tblGrid>
-        <w:gridCol w:w="1772"/>
-        <w:gridCol w:w="1927"/>
-        <w:gridCol w:w="6096"/>
+        <w:gridCol w:w="2191"/>
+        <w:gridCol w:w="2243"/>
+        <w:gridCol w:w="5361"/>
       </w:tblGrid>
       <w:tr>
         <w:tc>
@@ -10724,7 +10375,6 @@
                 <w:lang w:val="en-US"/>
               </w:rPr>
             </w:pPr>
-            <w:proofErr w:type="spellStart"/>
             <w:r>
               <w:rPr>
                 <w:b/>
@@ -10732,9 +10382,8 @@
                 <w:color w:val="000000"/>
                 <w:lang w:val="en-US"/>
               </w:rPr>
-              <w:t>Tipo</w:t>
-            </w:r>
-            <w:proofErr w:type="spellEnd"/>
+              <w:t>Type</w:t>
+            </w:r>
           </w:p>
         </w:tc>
         <w:tc>
@@ -10782,7 +10431,6 @@
                 <w:lang w:val="en-US"/>
               </w:rPr>
             </w:pPr>
-            <w:proofErr w:type="spellStart"/>
             <w:r>
               <w:rPr>
                 <w:b/>
@@ -10790,49 +10438,82 @@
                 <w:color w:val="000000"/>
                 <w:lang w:val="en-US"/>
               </w:rPr>
-              <w:t>Cantidad</w:t>
-            </w:r>
-            <w:proofErr w:type="spellEnd"/>
-            <w:r>
-              <w:rPr>
-                <w:b/>
-                <w:bCs/>
+              <w:t>Amount atomic values</w:t>
+            </w:r>
+          </w:p>
+        </w:tc>
+      </w:tr>
+      <w:tr>
+        <w:tc>
+          <w:tcPr>
+            <w:tcW w:w="0" w:type="auto"/>
+            <w:hideMark/>
+          </w:tcPr>
+          <w:p>
+            <w:pPr>
+              <w:widowControl w:val="0"/>
+              <w:spacing w:before="220" w:line="280" w:lineRule="auto"/>
+              <w:jc w:val="both"/>
+              <w:rPr>
                 <w:color w:val="000000"/>
                 <w:lang w:val="en-US"/>
               </w:rPr>
-              <w:t xml:space="preserve"> de </w:t>
-            </w:r>
-            <w:proofErr w:type="spellStart"/>
-            <w:r>
-              <w:rPr>
-                <w:b/>
-                <w:bCs/>
+            </w:pPr>
+            <w:r>
+              <w:rPr>
                 <w:color w:val="000000"/>
                 <w:lang w:val="en-US"/>
               </w:rPr>
-              <w:t>Valores</w:t>
-            </w:r>
-            <w:proofErr w:type="spellEnd"/>
-            <w:r>
-              <w:rPr>
-                <w:b/>
-                <w:bCs/>
+              <w:t>Input</w:t>
+            </w:r>
+          </w:p>
+        </w:tc>
+        <w:tc>
+          <w:tcPr>
+            <w:tcW w:w="0" w:type="auto"/>
+            <w:hideMark/>
+          </w:tcPr>
+          <w:p>
+            <w:pPr>
+              <w:widowControl w:val="0"/>
+              <w:spacing w:before="220" w:line="280" w:lineRule="auto"/>
+              <w:jc w:val="both"/>
+              <w:rPr>
                 <w:color w:val="000000"/>
                 <w:lang w:val="en-US"/>
               </w:rPr>
-              <w:t xml:space="preserve"> </w:t>
-            </w:r>
-            <w:proofErr w:type="spellStart"/>
-            <w:r>
-              <w:rPr>
-                <w:b/>
-                <w:bCs/>
+            </w:pPr>
+            <w:r>
+              <w:rPr>
                 <w:color w:val="000000"/>
                 <w:lang w:val="en-US"/>
               </w:rPr>
-              <w:t>Atómicos</w:t>
-            </w:r>
-            <w:proofErr w:type="spellEnd"/>
+              <w:t>first</w:t>
+            </w:r>
+          </w:p>
+        </w:tc>
+        <w:tc>
+          <w:tcPr>
+            <w:tcW w:w="0" w:type="auto"/>
+            <w:hideMark/>
+          </w:tcPr>
+          <w:p>
+            <w:pPr>
+              <w:widowControl w:val="0"/>
+              <w:spacing w:before="220" w:line="280" w:lineRule="auto"/>
+              <w:jc w:val="both"/>
+              <w:rPr>
+                <w:color w:val="000000"/>
+                <w:lang w:val="en-US"/>
+              </w:rPr>
+            </w:pPr>
+            <w:r>
+              <w:rPr>
+                <w:color w:val="000000"/>
+                <w:lang w:val="en-US"/>
+              </w:rPr>
+              <w:t>1</w:t>
+            </w:r>
           </w:p>
         </w:tc>
       </w:tr>
@@ -10857,7 +10538,7 @@
                 <w:color w:val="000000"/>
                 <w:lang w:val="en-US"/>
               </w:rPr>
-              <w:t>Entrada</w:t>
+              <w:t>Auxiliary</w:t>
             </w:r>
           </w:p>
         </w:tc>
@@ -10881,7 +10562,7 @@
                 <w:color w:val="000000"/>
                 <w:lang w:val="en-US"/>
               </w:rPr>
-              <w:t>first</w:t>
+              <w:t>current</w:t>
             </w:r>
           </w:p>
         </w:tc>
@@ -10926,15 +10607,13 @@
                 <w:lang w:val="en-US"/>
               </w:rPr>
             </w:pPr>
-            <w:proofErr w:type="spellStart"/>
             <w:r>
               <w:rPr>
                 <w:color w:val="000000"/>
                 <w:lang w:val="en-US"/>
               </w:rPr>
-              <w:t>Auxiliar</w:t>
-            </w:r>
-            <w:proofErr w:type="spellEnd"/>
+              <w:t>Output</w:t>
+            </w:r>
           </w:p>
         </w:tc>
         <w:tc>
@@ -10957,7 +10636,7 @@
                 <w:color w:val="000000"/>
                 <w:lang w:val="en-US"/>
               </w:rPr>
-              <w:t>current</w:t>
+              <w:t>clone</w:t>
             </w:r>
           </w:p>
         </w:tc>
@@ -10981,82 +10660,6 @@
                 <w:color w:val="000000"/>
                 <w:lang w:val="en-US"/>
               </w:rPr>
-              <w:t>1</w:t>
-            </w:r>
-          </w:p>
-        </w:tc>
-      </w:tr>
-      <w:tr>
-        <w:tc>
-          <w:tcPr>
-            <w:tcW w:w="0" w:type="auto"/>
-            <w:hideMark/>
-          </w:tcPr>
-          <w:p>
-            <w:pPr>
-              <w:widowControl w:val="0"/>
-              <w:spacing w:before="220" w:line="280" w:lineRule="auto"/>
-              <w:jc w:val="both"/>
-              <w:rPr>
-                <w:color w:val="000000"/>
-                <w:lang w:val="en-US"/>
-              </w:rPr>
-            </w:pPr>
-            <w:proofErr w:type="spellStart"/>
-            <w:r>
-              <w:rPr>
-                <w:color w:val="000000"/>
-                <w:lang w:val="en-US"/>
-              </w:rPr>
-              <w:t>Salida</w:t>
-            </w:r>
-            <w:proofErr w:type="spellEnd"/>
-          </w:p>
-        </w:tc>
-        <w:tc>
-          <w:tcPr>
-            <w:tcW w:w="0" w:type="auto"/>
-            <w:hideMark/>
-          </w:tcPr>
-          <w:p>
-            <w:pPr>
-              <w:widowControl w:val="0"/>
-              <w:spacing w:before="220" w:line="280" w:lineRule="auto"/>
-              <w:jc w:val="both"/>
-              <w:rPr>
-                <w:color w:val="000000"/>
-                <w:lang w:val="en-US"/>
-              </w:rPr>
-            </w:pPr>
-            <w:r>
-              <w:rPr>
-                <w:color w:val="000000"/>
-                <w:lang w:val="en-US"/>
-              </w:rPr>
-              <w:t>clone</w:t>
-            </w:r>
-          </w:p>
-        </w:tc>
-        <w:tc>
-          <w:tcPr>
-            <w:tcW w:w="0" w:type="auto"/>
-            <w:hideMark/>
-          </w:tcPr>
-          <w:p>
-            <w:pPr>
-              <w:widowControl w:val="0"/>
-              <w:spacing w:before="220" w:line="280" w:lineRule="auto"/>
-              <w:jc w:val="both"/>
-              <w:rPr>
-                <w:color w:val="000000"/>
-                <w:lang w:val="en-US"/>
-              </w:rPr>
-            </w:pPr>
-            <w:r>
-              <w:rPr>
-                <w:color w:val="000000"/>
-                <w:lang w:val="en-US"/>
-              </w:rPr>
               <w:t>n</w:t>
             </w:r>
           </w:p>
@@ -11070,23 +10673,9 @@
         <w:jc w:val="both"/>
         <w:rPr>
           <w:color w:val="000000"/>
-          <w:lang w:val="es-MX"/>
-        </w:rPr>
-      </w:pPr>
-      <w:r>
-        <w:rPr>
-          <w:color w:val="000000"/>
-          <w:lang w:val="es-MX"/>
-        </w:rPr>
-        <w:t>La complejidad temporal del método `clone` en el pseudocódigo proporcionado es de orden O(n), donde n representa el número de elementos presentes en la cola original. Esto se debe a que el bucle itera a través de todos los elementos de la cola, y dentro de cada iteración, se realizan operaciones de tiempo constante, como agregar un elemento a la cola clonada y actualizar el puntero al siguiente nodo. Por lo tanto, el tiempo necesario para clonar la cola aumenta de manera proporcional a la cantidad de</w:t>
-      </w:r>
-      <w:r>
-        <w:rPr>
-          <w:color w:val="000000"/>
-          <w:lang w:val="es-MX"/>
-        </w:rPr>
-        <w:t xml:space="preserve"> elementos en la cola original.</w:t>
-      </w:r>
+          <w:lang w:val="en-US"/>
+        </w:rPr>
+      </w:pPr>
     </w:p>
     <w:p>
       <w:pPr>
@@ -11095,32 +10684,38 @@
         <w:jc w:val="both"/>
         <w:rPr>
           <w:color w:val="000000"/>
-          <w:lang w:val="es-MX"/>
-        </w:rPr>
-      </w:pPr>
-      <w:r>
-        <w:rPr>
-          <w:color w:val="000000"/>
-          <w:lang w:val="es-MX"/>
-        </w:rPr>
-        <w:lastRenderedPageBreak/>
-        <w:t>En términos de complejidad espacial, el método también presenta una complejidad de orden O(n). Esto se debe a que se crea una nueva cola llamada `clone`, que debe reservar espacio para almacenar todos los elementos de la cola original. Además, se utiliza una variable adicional llamada `</w:t>
-      </w:r>
-      <w:proofErr w:type="spellStart"/>
-      <w:r>
-        <w:rPr>
-          <w:color w:val="000000"/>
-          <w:lang w:val="es-MX"/>
-        </w:rPr>
-        <w:t>current</w:t>
-      </w:r>
-      <w:proofErr w:type="spellEnd"/>
-      <w:r>
-        <w:rPr>
-          <w:color w:val="000000"/>
-          <w:lang w:val="es-MX"/>
-        </w:rPr>
-        <w:t>` para rastrear el nodo actual durante el proceso de clonación. Sin embargo, no se generan nuevas estructuras de datos en función del tamaño de la cola original, lo que significa que el espacio necesario para la cola clonada está directamente relacionado con el número de elementos presentes en la cola original.</w:t>
+          <w:lang w:val="en-US"/>
+        </w:rPr>
+      </w:pPr>
+      <w:r>
+        <w:rPr>
+          <w:color w:val="000000"/>
+          <w:lang w:val="en-US"/>
+        </w:rPr>
+        <w:t>The time complexity of the `clone_</w:t>
+      </w:r>
+      <w:proofErr w:type="gramStart"/>
+      <w:r>
+        <w:rPr>
+          <w:color w:val="000000"/>
+          <w:lang w:val="en-US"/>
+        </w:rPr>
+        <w:t>Queue(</w:t>
+      </w:r>
+      <w:proofErr w:type="gramEnd"/>
+      <w:r>
+        <w:rPr>
+          <w:color w:val="000000"/>
+          <w:lang w:val="en-US"/>
+        </w:rPr>
+        <w:t>)` function, starting with the lines of code, would be 1 + 1 + n + 1 + 1 + 1 = n + 5. Therefore, in the end, its time complexity would be O(n) because n is the highes</w:t>
+      </w:r>
+      <w:r>
+        <w:rPr>
+          <w:color w:val="000000"/>
+          <w:lang w:val="en-US"/>
+        </w:rPr>
+        <w:t>t-order term of the complexity.</w:t>
       </w:r>
     </w:p>
     <w:p>
@@ -11130,9 +10725,32 @@
         <w:jc w:val="both"/>
         <w:rPr>
           <w:color w:val="000000"/>
-          <w:lang w:val="es-MX"/>
-        </w:rPr>
-      </w:pPr>
+          <w:lang w:val="en-US"/>
+        </w:rPr>
+      </w:pPr>
+      <w:r>
+        <w:rPr>
+          <w:color w:val="000000"/>
+          <w:lang w:val="en-US"/>
+        </w:rPr>
+        <w:t>Regarding the space complexity of the `clone_</w:t>
+      </w:r>
+      <w:proofErr w:type="gramStart"/>
+      <w:r>
+        <w:rPr>
+          <w:color w:val="000000"/>
+          <w:lang w:val="en-US"/>
+        </w:rPr>
+        <w:t>Queue(</w:t>
+      </w:r>
+      <w:proofErr w:type="gramEnd"/>
+      <w:r>
+        <w:rPr>
+          <w:color w:val="000000"/>
+          <w:lang w:val="en-US"/>
+        </w:rPr>
+        <w:t>)` function, summing up the atomic values would be 1 + 1 + n = n + 2. Therefore, in the end, its space complexity would be O(n) because n is the highest-order term of the complexity.</w:t>
+      </w:r>
     </w:p>
     <w:p>
       <w:pPr>
@@ -11141,7 +10759,18 @@
         <w:jc w:val="both"/>
         <w:rPr>
           <w:color w:val="000000"/>
-          <w:lang w:val="es-MX"/>
+          <w:lang w:val="en-US"/>
+        </w:rPr>
+      </w:pPr>
+    </w:p>
+    <w:p>
+      <w:pPr>
+        <w:widowControl w:val="0"/>
+        <w:spacing w:before="220" w:line="280" w:lineRule="auto"/>
+        <w:jc w:val="both"/>
+        <w:rPr>
+          <w:color w:val="000000"/>
+          <w:lang w:val="en-US"/>
         </w:rPr>
       </w:pPr>
     </w:p>
@@ -13039,7 +12668,6 @@
   <w:style w:type="character" w:default="1" w:styleId="Fuentedeprrafopredeter">
     <w:name w:val="Default Paragraph Font"/>
     <w:uiPriority w:val="1"/>
-    <w:semiHidden/>
     <w:unhideWhenUsed/>
   </w:style>
   <w:style w:type="table" w:default="1" w:styleId="Tablanormal">

</xml_diff>

<commit_message>
added header to .doc files, tranlated Requeriments-Discreets file and finishing documenting the Testing documentation
</commit_message>
<xml_diff>
--- a/Documentation/engineering-method.docx
+++ b/Documentation/engineering-method.docx
@@ -1,6 +1,6 @@
 
 <file path=word/document.xml><?xml version="1.0" encoding="utf-8"?>
-<w:document xmlns:wpc="http://schemas.microsoft.com/office/word/2010/wordprocessingCanvas" xmlns:cx="http://schemas.microsoft.com/office/drawing/2014/chartex" xmlns:mc="http://schemas.openxmlformats.org/markup-compatibility/2006" xmlns:o="urn:schemas-microsoft-com:office:office" xmlns:r="http://schemas.openxmlformats.org/officeDocument/2006/relationships" xmlns:m="http://schemas.openxmlformats.org/officeDocument/2006/math" xmlns:v="urn:schemas-microsoft-com:vml" xmlns:wp14="http://schemas.microsoft.com/office/word/2010/wordprocessingDrawing" xmlns:wp="http://schemas.openxmlformats.org/drawingml/2006/wordprocessingDrawing" xmlns:w10="urn:schemas-microsoft-com:office:word" xmlns:w="http://schemas.openxmlformats.org/wordprocessingml/2006/main" xmlns:w14="http://schemas.microsoft.com/office/word/2010/wordml" xmlns:w15="http://schemas.microsoft.com/office/word/2012/wordml" xmlns:w16se="http://schemas.microsoft.com/office/word/2015/wordml/symex" xmlns:wpg="http://schemas.microsoft.com/office/word/2010/wordprocessingGroup" xmlns:wpi="http://schemas.microsoft.com/office/word/2010/wordprocessingInk" xmlns:wne="http://schemas.microsoft.com/office/word/2006/wordml" xmlns:wps="http://schemas.microsoft.com/office/word/2010/wordprocessingShape" mc:Ignorable="w14 w15 w16se wp14">
+<w:document xmlns:wpc="http://schemas.microsoft.com/office/word/2010/wordprocessingCanvas" xmlns:cx="http://schemas.microsoft.com/office/drawing/2014/chartex" xmlns:cx1="http://schemas.microsoft.com/office/drawing/2015/9/8/chartex" xmlns:cx2="http://schemas.microsoft.com/office/drawing/2015/10/21/chartex" xmlns:cx3="http://schemas.microsoft.com/office/drawing/2016/5/9/chartex" xmlns:cx4="http://schemas.microsoft.com/office/drawing/2016/5/10/chartex" xmlns:cx5="http://schemas.microsoft.com/office/drawing/2016/5/11/chartex" xmlns:cx6="http://schemas.microsoft.com/office/drawing/2016/5/12/chartex" xmlns:cx7="http://schemas.microsoft.com/office/drawing/2016/5/13/chartex" xmlns:cx8="http://schemas.microsoft.com/office/drawing/2016/5/14/chartex" xmlns:mc="http://schemas.openxmlformats.org/markup-compatibility/2006" xmlns:aink="http://schemas.microsoft.com/office/drawing/2016/ink" xmlns:am3d="http://schemas.microsoft.com/office/drawing/2017/model3d" xmlns:o="urn:schemas-microsoft-com:office:office" xmlns:oel="http://schemas.microsoft.com/office/2019/extlst" xmlns:r="http://schemas.openxmlformats.org/officeDocument/2006/relationships" xmlns:m="http://schemas.openxmlformats.org/officeDocument/2006/math" xmlns:v="urn:schemas-microsoft-com:vml" xmlns:wp14="http://schemas.microsoft.com/office/word/2010/wordprocessingDrawing" xmlns:wp="http://schemas.openxmlformats.org/drawingml/2006/wordprocessingDrawing" xmlns:w10="urn:schemas-microsoft-com:office:word" xmlns:w="http://schemas.openxmlformats.org/wordprocessingml/2006/main" xmlns:w14="http://schemas.microsoft.com/office/word/2010/wordml" xmlns:w15="http://schemas.microsoft.com/office/word/2012/wordml" xmlns:w16cex="http://schemas.microsoft.com/office/word/2018/wordml/cex" xmlns:w16cid="http://schemas.microsoft.com/office/word/2016/wordml/cid" xmlns:w16="http://schemas.microsoft.com/office/word/2018/wordml" xmlns:w16sdtdh="http://schemas.microsoft.com/office/word/2020/wordml/sdtdatahash" xmlns:w16se="http://schemas.microsoft.com/office/word/2015/wordml/symex" xmlns:wpg="http://schemas.microsoft.com/office/word/2010/wordprocessingGroup" xmlns:wpi="http://schemas.microsoft.com/office/word/2010/wordprocessingInk" xmlns:wne="http://schemas.microsoft.com/office/word/2006/wordml" xmlns:wps="http://schemas.microsoft.com/office/word/2010/wordprocessingShape" mc:Ignorable="w14 w15 w16se w16cid w16 w16cex w16sdtdh wp14">
   <w:body>
     <w:p>
       <w:pPr>
@@ -489,7 +489,25 @@
                 <w:sz w:val="24"/>
                 <w:szCs w:val="24"/>
               </w:rPr>
-              <w:t>Develop an intuitive user interface with JavaFx, Swing or in the terminal that allows users to easily add, modify and delete tasks or reminders.</w:t>
+              <w:t xml:space="preserve">Develop an intuitive user interface with </w:t>
+            </w:r>
+            <w:proofErr w:type="spellStart"/>
+            <w:r>
+              <w:rPr>
+                <w:rFonts w:ascii="Times New Roman" w:eastAsia="Times New Roman" w:hAnsi="Times New Roman" w:cs="Times New Roman"/>
+                <w:sz w:val="24"/>
+                <w:szCs w:val="24"/>
+              </w:rPr>
+              <w:t>JavaFx</w:t>
+            </w:r>
+            <w:proofErr w:type="spellEnd"/>
+            <w:r>
+              <w:rPr>
+                <w:rFonts w:ascii="Times New Roman" w:eastAsia="Times New Roman" w:hAnsi="Times New Roman" w:cs="Times New Roman"/>
+                <w:sz w:val="24"/>
+                <w:szCs w:val="24"/>
+              </w:rPr>
+              <w:t>, Swing or in the terminal that allows users to easily add, modify and delete tasks or reminders.</w:t>
             </w:r>
           </w:p>
           <w:p>
@@ -1447,7 +1465,7 @@
         </w:rPr>
         <w:lastRenderedPageBreak/>
         <w:drawing>
-          <wp:inline distT="114300" distB="114300" distL="114300" distR="114300">
+          <wp:inline distT="114300" distB="114300" distL="114300" distR="114300" wp14:anchorId="4036ECB8" wp14:editId="1624259D">
             <wp:extent cx="3087525" cy="1416938"/>
             <wp:effectExtent l="0" t="0" r="0" b="0"/>
             <wp:docPr id="4" name="image4.png"/>
@@ -1460,7 +1478,7 @@
                     <pic:cNvPicPr preferRelativeResize="0"/>
                   </pic:nvPicPr>
                   <pic:blipFill>
-                    <a:blip r:embed="rId5"/>
+                    <a:blip r:embed="rId7"/>
                     <a:srcRect b="18486"/>
                     <a:stretch>
                       <a:fillRect/>
@@ -1495,13 +1513,41 @@
           <w:lang w:val="es-MX"/>
         </w:rPr>
       </w:pPr>
-      <w:r>
-        <w:rPr>
-          <w:rFonts w:ascii="Times New Roman" w:eastAsia="Times New Roman" w:hAnsi="Times New Roman" w:cs="Times New Roman"/>
-          <w:sz w:val="24"/>
-          <w:szCs w:val="24"/>
-        </w:rPr>
-        <w:t xml:space="preserve">GeeksforGeeks. (s.f.). Java Program to Implement Hash Tables Chaining with Doubly Linked Lists. </w:t>
+      <w:proofErr w:type="spellStart"/>
+      <w:r>
+        <w:rPr>
+          <w:rFonts w:ascii="Times New Roman" w:eastAsia="Times New Roman" w:hAnsi="Times New Roman" w:cs="Times New Roman"/>
+          <w:sz w:val="24"/>
+          <w:szCs w:val="24"/>
+        </w:rPr>
+        <w:t>GeeksforGeeks</w:t>
+      </w:r>
+      <w:proofErr w:type="spellEnd"/>
+      <w:r>
+        <w:rPr>
+          <w:rFonts w:ascii="Times New Roman" w:eastAsia="Times New Roman" w:hAnsi="Times New Roman" w:cs="Times New Roman"/>
+          <w:sz w:val="24"/>
+          <w:szCs w:val="24"/>
+        </w:rPr>
+        <w:t>. (</w:t>
+      </w:r>
+      <w:proofErr w:type="spellStart"/>
+      <w:r>
+        <w:rPr>
+          <w:rFonts w:ascii="Times New Roman" w:eastAsia="Times New Roman" w:hAnsi="Times New Roman" w:cs="Times New Roman"/>
+          <w:sz w:val="24"/>
+          <w:szCs w:val="24"/>
+        </w:rPr>
+        <w:t>s.f.</w:t>
+      </w:r>
+      <w:proofErr w:type="spellEnd"/>
+      <w:r>
+        <w:rPr>
+          <w:rFonts w:ascii="Times New Roman" w:eastAsia="Times New Roman" w:hAnsi="Times New Roman" w:cs="Times New Roman"/>
+          <w:sz w:val="24"/>
+          <w:szCs w:val="24"/>
+        </w:rPr>
+        <w:t xml:space="preserve">). Java Program to Implement Hash Tables Chaining with Doubly Linked Lists. </w:t>
       </w:r>
       <w:r>
         <w:rPr>
@@ -1512,7 +1558,7 @@
         </w:rPr>
         <w:t xml:space="preserve">Recuperado de:  </w:t>
       </w:r>
-      <w:hyperlink r:id="rId6">
+      <w:hyperlink r:id="rId8">
         <w:r>
           <w:rPr>
             <w:rFonts w:ascii="Times New Roman" w:eastAsia="Times New Roman" w:hAnsi="Times New Roman" w:cs="Times New Roman"/>
@@ -1543,9 +1589,27 @@
           <w:sz w:val="24"/>
           <w:szCs w:val="24"/>
         </w:rPr>
-        <w:t>Oracle. (2014). Class Hashtable. Recovered from</w:t>
-      </w:r>
-      <w:hyperlink r:id="rId7">
+        <w:t xml:space="preserve">Oracle. (2014). Class </w:t>
+      </w:r>
+      <w:proofErr w:type="spellStart"/>
+      <w:r>
+        <w:rPr>
+          <w:rFonts w:ascii="Times New Roman" w:eastAsia="Times New Roman" w:hAnsi="Times New Roman" w:cs="Times New Roman"/>
+          <w:sz w:val="24"/>
+          <w:szCs w:val="24"/>
+        </w:rPr>
+        <w:t>Hashtable</w:t>
+      </w:r>
+      <w:proofErr w:type="spellEnd"/>
+      <w:r>
+        <w:rPr>
+          <w:rFonts w:ascii="Times New Roman" w:eastAsia="Times New Roman" w:hAnsi="Times New Roman" w:cs="Times New Roman"/>
+          <w:sz w:val="24"/>
+          <w:szCs w:val="24"/>
+        </w:rPr>
+        <w:t>. Recovered from</w:t>
+      </w:r>
+      <w:hyperlink r:id="rId9">
         <w:r>
           <w:rPr>
             <w:rFonts w:ascii="Times New Roman" w:eastAsia="Times New Roman" w:hAnsi="Times New Roman" w:cs="Times New Roman"/>
@@ -1609,7 +1673,7 @@
           <w:lang w:val="en-US"/>
         </w:rPr>
         <w:drawing>
-          <wp:inline distT="114300" distB="114300" distL="114300" distR="114300">
+          <wp:inline distT="114300" distB="114300" distL="114300" distR="114300" wp14:anchorId="03C3B88D" wp14:editId="068BBBC3">
             <wp:extent cx="4714875" cy="1638923"/>
             <wp:effectExtent l="0" t="0" r="0" b="0"/>
             <wp:docPr id="3" name="image5.png"/>
@@ -1622,7 +1686,7 @@
                     <pic:cNvPicPr preferRelativeResize="0"/>
                   </pic:nvPicPr>
                   <pic:blipFill>
-                    <a:blip r:embed="rId8"/>
+                    <a:blip r:embed="rId10"/>
                     <a:srcRect t="7596" b="19519"/>
                     <a:stretch>
                       <a:fillRect/>
@@ -1656,13 +1720,41 @@
           <w:lang w:val="es-MX"/>
         </w:rPr>
       </w:pPr>
-      <w:r>
-        <w:rPr>
-          <w:rFonts w:ascii="Times New Roman" w:eastAsia="Times New Roman" w:hAnsi="Times New Roman" w:cs="Times New Roman"/>
-          <w:sz w:val="24"/>
-          <w:szCs w:val="24"/>
-        </w:rPr>
-        <w:t xml:space="preserve">GeeksforGeeks. (s.f.). Linked List. </w:t>
+      <w:proofErr w:type="spellStart"/>
+      <w:r>
+        <w:rPr>
+          <w:rFonts w:ascii="Times New Roman" w:eastAsia="Times New Roman" w:hAnsi="Times New Roman" w:cs="Times New Roman"/>
+          <w:sz w:val="24"/>
+          <w:szCs w:val="24"/>
+        </w:rPr>
+        <w:t>GeeksforGeeks</w:t>
+      </w:r>
+      <w:proofErr w:type="spellEnd"/>
+      <w:r>
+        <w:rPr>
+          <w:rFonts w:ascii="Times New Roman" w:eastAsia="Times New Roman" w:hAnsi="Times New Roman" w:cs="Times New Roman"/>
+          <w:sz w:val="24"/>
+          <w:szCs w:val="24"/>
+        </w:rPr>
+        <w:t>. (</w:t>
+      </w:r>
+      <w:proofErr w:type="spellStart"/>
+      <w:r>
+        <w:rPr>
+          <w:rFonts w:ascii="Times New Roman" w:eastAsia="Times New Roman" w:hAnsi="Times New Roman" w:cs="Times New Roman"/>
+          <w:sz w:val="24"/>
+          <w:szCs w:val="24"/>
+        </w:rPr>
+        <w:t>s.f.</w:t>
+      </w:r>
+      <w:proofErr w:type="spellEnd"/>
+      <w:r>
+        <w:rPr>
+          <w:rFonts w:ascii="Times New Roman" w:eastAsia="Times New Roman" w:hAnsi="Times New Roman" w:cs="Times New Roman"/>
+          <w:sz w:val="24"/>
+          <w:szCs w:val="24"/>
+        </w:rPr>
+        <w:t xml:space="preserve">). Linked List. </w:t>
       </w:r>
       <w:r>
         <w:rPr>
@@ -1707,15 +1799,43 @@
           <w:szCs w:val="24"/>
         </w:rPr>
       </w:pPr>
-      <w:r>
-        <w:rPr>
-          <w:rFonts w:ascii="Times New Roman" w:eastAsia="Times New Roman" w:hAnsi="Times New Roman" w:cs="Times New Roman"/>
-          <w:sz w:val="24"/>
-          <w:szCs w:val="24"/>
-        </w:rPr>
-        <w:t xml:space="preserve">GeeksforGeeks. (s.f.). Introduction and Insertion in a Doubly Linked List. Recovered from </w:t>
-      </w:r>
-      <w:hyperlink r:id="rId9">
+      <w:proofErr w:type="spellStart"/>
+      <w:r>
+        <w:rPr>
+          <w:rFonts w:ascii="Times New Roman" w:eastAsia="Times New Roman" w:hAnsi="Times New Roman" w:cs="Times New Roman"/>
+          <w:sz w:val="24"/>
+          <w:szCs w:val="24"/>
+        </w:rPr>
+        <w:t>GeeksforGeeks</w:t>
+      </w:r>
+      <w:proofErr w:type="spellEnd"/>
+      <w:r>
+        <w:rPr>
+          <w:rFonts w:ascii="Times New Roman" w:eastAsia="Times New Roman" w:hAnsi="Times New Roman" w:cs="Times New Roman"/>
+          <w:sz w:val="24"/>
+          <w:szCs w:val="24"/>
+        </w:rPr>
+        <w:t>. (</w:t>
+      </w:r>
+      <w:proofErr w:type="spellStart"/>
+      <w:r>
+        <w:rPr>
+          <w:rFonts w:ascii="Times New Roman" w:eastAsia="Times New Roman" w:hAnsi="Times New Roman" w:cs="Times New Roman"/>
+          <w:sz w:val="24"/>
+          <w:szCs w:val="24"/>
+        </w:rPr>
+        <w:t>s.f.</w:t>
+      </w:r>
+      <w:proofErr w:type="spellEnd"/>
+      <w:r>
+        <w:rPr>
+          <w:rFonts w:ascii="Times New Roman" w:eastAsia="Times New Roman" w:hAnsi="Times New Roman" w:cs="Times New Roman"/>
+          <w:sz w:val="24"/>
+          <w:szCs w:val="24"/>
+        </w:rPr>
+        <w:t xml:space="preserve">). Introduction and Insertion in a Doubly Linked List. Recovered from </w:t>
+      </w:r>
+      <w:hyperlink r:id="rId11">
         <w:r>
           <w:rPr>
             <w:rFonts w:ascii="Times New Roman" w:eastAsia="Times New Roman" w:hAnsi="Times New Roman" w:cs="Times New Roman"/>
@@ -1746,7 +1866,7 @@
         </w:rPr>
         <w:t xml:space="preserve">Oracle. (2014). Class LinkedList. Recovered from </w:t>
       </w:r>
-      <w:hyperlink r:id="rId10">
+      <w:hyperlink r:id="rId12">
         <w:r>
           <w:rPr>
             <w:rFonts w:ascii="Times New Roman" w:eastAsia="Times New Roman" w:hAnsi="Times New Roman" w:cs="Times New Roman"/>
@@ -1790,6 +1910,7 @@
         </w:rPr>
         <w:t xml:space="preserve">Stacks: Data structure in which only the last added element is referenced, uses the LIFO principle (“last in, first </w:t>
       </w:r>
+      <w:proofErr w:type="spellStart"/>
       <w:proofErr w:type="gramStart"/>
       <w:r>
         <w:rPr>
@@ -1799,6 +1920,7 @@
         </w:rPr>
         <w:t>out”or</w:t>
       </w:r>
+      <w:proofErr w:type="spellEnd"/>
       <w:proofErr w:type="gramEnd"/>
       <w:r>
         <w:rPr>
@@ -1831,7 +1953,7 @@
         </w:rPr>
         <w:lastRenderedPageBreak/>
         <w:drawing>
-          <wp:inline distT="114300" distB="114300" distL="114300" distR="114300">
+          <wp:inline distT="114300" distB="114300" distL="114300" distR="114300" wp14:anchorId="39AEE6B5" wp14:editId="05D57072">
             <wp:extent cx="1984538" cy="1289949"/>
             <wp:effectExtent l="0" t="0" r="0" b="0"/>
             <wp:docPr id="1" name="image3.png"/>
@@ -1844,7 +1966,7 @@
                     <pic:cNvPicPr preferRelativeResize="0"/>
                   </pic:nvPicPr>
                   <pic:blipFill>
-                    <a:blip r:embed="rId11"/>
+                    <a:blip r:embed="rId13"/>
                     <a:srcRect l="45084" t="14478" b="14061"/>
                     <a:stretch>
                       <a:fillRect/>
@@ -1878,15 +2000,43 @@
           <w:szCs w:val="24"/>
         </w:rPr>
       </w:pPr>
-      <w:r>
-        <w:rPr>
-          <w:rFonts w:ascii="Times New Roman" w:eastAsia="Times New Roman" w:hAnsi="Times New Roman" w:cs="Times New Roman"/>
-          <w:sz w:val="24"/>
-          <w:szCs w:val="24"/>
-        </w:rPr>
-        <w:t xml:space="preserve">GeeksforGeeks. (s.f.). Stack Data Structure. Recovered from </w:t>
-      </w:r>
-      <w:hyperlink r:id="rId12">
+      <w:proofErr w:type="spellStart"/>
+      <w:r>
+        <w:rPr>
+          <w:rFonts w:ascii="Times New Roman" w:eastAsia="Times New Roman" w:hAnsi="Times New Roman" w:cs="Times New Roman"/>
+          <w:sz w:val="24"/>
+          <w:szCs w:val="24"/>
+        </w:rPr>
+        <w:t>GeeksforGeeks</w:t>
+      </w:r>
+      <w:proofErr w:type="spellEnd"/>
+      <w:r>
+        <w:rPr>
+          <w:rFonts w:ascii="Times New Roman" w:eastAsia="Times New Roman" w:hAnsi="Times New Roman" w:cs="Times New Roman"/>
+          <w:sz w:val="24"/>
+          <w:szCs w:val="24"/>
+        </w:rPr>
+        <w:t>. (</w:t>
+      </w:r>
+      <w:proofErr w:type="spellStart"/>
+      <w:r>
+        <w:rPr>
+          <w:rFonts w:ascii="Times New Roman" w:eastAsia="Times New Roman" w:hAnsi="Times New Roman" w:cs="Times New Roman"/>
+          <w:sz w:val="24"/>
+          <w:szCs w:val="24"/>
+        </w:rPr>
+        <w:t>s.f.</w:t>
+      </w:r>
+      <w:proofErr w:type="spellEnd"/>
+      <w:r>
+        <w:rPr>
+          <w:rFonts w:ascii="Times New Roman" w:eastAsia="Times New Roman" w:hAnsi="Times New Roman" w:cs="Times New Roman"/>
+          <w:sz w:val="24"/>
+          <w:szCs w:val="24"/>
+        </w:rPr>
+        <w:t xml:space="preserve">). Stack Data Structure. Recovered from </w:t>
+      </w:r>
+      <w:hyperlink r:id="rId14">
         <w:r>
           <w:rPr>
             <w:rFonts w:ascii="Times New Roman" w:eastAsia="Times New Roman" w:hAnsi="Times New Roman" w:cs="Times New Roman"/>
@@ -1924,9 +2074,27 @@
           <w:sz w:val="24"/>
           <w:szCs w:val="24"/>
         </w:rPr>
-        <w:t xml:space="preserve">Oracle. (2014). ClassStack. Recovered from </w:t>
-      </w:r>
-      <w:hyperlink r:id="rId13">
+        <w:t xml:space="preserve">Oracle. (2014). </w:t>
+      </w:r>
+      <w:proofErr w:type="spellStart"/>
+      <w:r>
+        <w:rPr>
+          <w:rFonts w:ascii="Times New Roman" w:eastAsia="Times New Roman" w:hAnsi="Times New Roman" w:cs="Times New Roman"/>
+          <w:sz w:val="24"/>
+          <w:szCs w:val="24"/>
+        </w:rPr>
+        <w:t>ClassStack</w:t>
+      </w:r>
+      <w:proofErr w:type="spellEnd"/>
+      <w:r>
+        <w:rPr>
+          <w:rFonts w:ascii="Times New Roman" w:eastAsia="Times New Roman" w:hAnsi="Times New Roman" w:cs="Times New Roman"/>
+          <w:sz w:val="24"/>
+          <w:szCs w:val="24"/>
+        </w:rPr>
+        <w:t xml:space="preserve">. Recovered from </w:t>
+      </w:r>
+      <w:hyperlink r:id="rId15">
         <w:r>
           <w:rPr>
             <w:rFonts w:ascii="Times New Roman" w:eastAsia="Times New Roman" w:hAnsi="Times New Roman" w:cs="Times New Roman"/>
@@ -2010,7 +2178,7 @@
           <w:lang w:val="en-US"/>
         </w:rPr>
         <w:drawing>
-          <wp:inline distT="114300" distB="114300" distL="114300" distR="114300">
+          <wp:inline distT="114300" distB="114300" distL="114300" distR="114300" wp14:anchorId="68476BDA" wp14:editId="17016B01">
             <wp:extent cx="3219450" cy="1342963"/>
             <wp:effectExtent l="0" t="0" r="0" b="0"/>
             <wp:docPr id="2" name="image1.png"/>
@@ -2023,7 +2191,7 @@
                     <pic:cNvPicPr preferRelativeResize="0"/>
                   </pic:nvPicPr>
                   <pic:blipFill>
-                    <a:blip r:embed="rId14"/>
+                    <a:blip r:embed="rId16"/>
                     <a:srcRect l="43853" t="25584" b="27572"/>
                     <a:stretch>
                       <a:fillRect/>
@@ -2057,15 +2225,43 @@
           <w:szCs w:val="24"/>
         </w:rPr>
       </w:pPr>
-      <w:r>
-        <w:rPr>
-          <w:rFonts w:ascii="Times New Roman" w:eastAsia="Times New Roman" w:hAnsi="Times New Roman" w:cs="Times New Roman"/>
-          <w:sz w:val="24"/>
-          <w:szCs w:val="24"/>
-        </w:rPr>
-        <w:t xml:space="preserve">GeeksforGeeks. (s.f.). Queue Data Structure. Recovered from  </w:t>
-      </w:r>
-      <w:hyperlink r:id="rId15">
+      <w:proofErr w:type="spellStart"/>
+      <w:r>
+        <w:rPr>
+          <w:rFonts w:ascii="Times New Roman" w:eastAsia="Times New Roman" w:hAnsi="Times New Roman" w:cs="Times New Roman"/>
+          <w:sz w:val="24"/>
+          <w:szCs w:val="24"/>
+        </w:rPr>
+        <w:t>GeeksforGeeks</w:t>
+      </w:r>
+      <w:proofErr w:type="spellEnd"/>
+      <w:r>
+        <w:rPr>
+          <w:rFonts w:ascii="Times New Roman" w:eastAsia="Times New Roman" w:hAnsi="Times New Roman" w:cs="Times New Roman"/>
+          <w:sz w:val="24"/>
+          <w:szCs w:val="24"/>
+        </w:rPr>
+        <w:t>. (</w:t>
+      </w:r>
+      <w:proofErr w:type="spellStart"/>
+      <w:r>
+        <w:rPr>
+          <w:rFonts w:ascii="Times New Roman" w:eastAsia="Times New Roman" w:hAnsi="Times New Roman" w:cs="Times New Roman"/>
+          <w:sz w:val="24"/>
+          <w:szCs w:val="24"/>
+        </w:rPr>
+        <w:t>s.f.</w:t>
+      </w:r>
+      <w:proofErr w:type="spellEnd"/>
+      <w:r>
+        <w:rPr>
+          <w:rFonts w:ascii="Times New Roman" w:eastAsia="Times New Roman" w:hAnsi="Times New Roman" w:cs="Times New Roman"/>
+          <w:sz w:val="24"/>
+          <w:szCs w:val="24"/>
+        </w:rPr>
+        <w:t xml:space="preserve">). Queue Data Structure. Recovered from  </w:t>
+      </w:r>
+      <w:hyperlink r:id="rId17">
         <w:r>
           <w:rPr>
             <w:rFonts w:ascii="Times New Roman" w:eastAsia="Times New Roman" w:hAnsi="Times New Roman" w:cs="Times New Roman"/>
@@ -2103,9 +2299,27 @@
           <w:sz w:val="24"/>
           <w:szCs w:val="24"/>
         </w:rPr>
-        <w:t xml:space="preserve">Oracle. (2014). InterfaceQueue. Recovered from </w:t>
-      </w:r>
-      <w:hyperlink r:id="rId16">
+        <w:t xml:space="preserve">Oracle. (2014). </w:t>
+      </w:r>
+      <w:proofErr w:type="spellStart"/>
+      <w:r>
+        <w:rPr>
+          <w:rFonts w:ascii="Times New Roman" w:eastAsia="Times New Roman" w:hAnsi="Times New Roman" w:cs="Times New Roman"/>
+          <w:sz w:val="24"/>
+          <w:szCs w:val="24"/>
+        </w:rPr>
+        <w:t>InterfaceQueue</w:t>
+      </w:r>
+      <w:proofErr w:type="spellEnd"/>
+      <w:r>
+        <w:rPr>
+          <w:rFonts w:ascii="Times New Roman" w:eastAsia="Times New Roman" w:hAnsi="Times New Roman" w:cs="Times New Roman"/>
+          <w:sz w:val="24"/>
+          <w:szCs w:val="24"/>
+        </w:rPr>
+        <w:t xml:space="preserve">. Recovered from </w:t>
+      </w:r>
+      <w:hyperlink r:id="rId18">
         <w:r>
           <w:rPr>
             <w:rFonts w:ascii="Times New Roman" w:eastAsia="Times New Roman" w:hAnsi="Times New Roman" w:cs="Times New Roman"/>
@@ -2161,15 +2375,43 @@
           <w:szCs w:val="24"/>
         </w:rPr>
       </w:pPr>
-      <w:r>
-        <w:rPr>
-          <w:rFonts w:ascii="Times New Roman" w:eastAsia="Times New Roman" w:hAnsi="Times New Roman" w:cs="Times New Roman"/>
-          <w:sz w:val="24"/>
-          <w:szCs w:val="24"/>
-        </w:rPr>
-        <w:t xml:space="preserve">GeeksforGeeks. (s.f.). Priority Queue - Introduction. Recovered from  </w:t>
-      </w:r>
-      <w:hyperlink r:id="rId17">
+      <w:proofErr w:type="spellStart"/>
+      <w:r>
+        <w:rPr>
+          <w:rFonts w:ascii="Times New Roman" w:eastAsia="Times New Roman" w:hAnsi="Times New Roman" w:cs="Times New Roman"/>
+          <w:sz w:val="24"/>
+          <w:szCs w:val="24"/>
+        </w:rPr>
+        <w:t>GeeksforGeeks</w:t>
+      </w:r>
+      <w:proofErr w:type="spellEnd"/>
+      <w:r>
+        <w:rPr>
+          <w:rFonts w:ascii="Times New Roman" w:eastAsia="Times New Roman" w:hAnsi="Times New Roman" w:cs="Times New Roman"/>
+          <w:sz w:val="24"/>
+          <w:szCs w:val="24"/>
+        </w:rPr>
+        <w:t>. (</w:t>
+      </w:r>
+      <w:proofErr w:type="spellStart"/>
+      <w:r>
+        <w:rPr>
+          <w:rFonts w:ascii="Times New Roman" w:eastAsia="Times New Roman" w:hAnsi="Times New Roman" w:cs="Times New Roman"/>
+          <w:sz w:val="24"/>
+          <w:szCs w:val="24"/>
+        </w:rPr>
+        <w:t>s.f.</w:t>
+      </w:r>
+      <w:proofErr w:type="spellEnd"/>
+      <w:r>
+        <w:rPr>
+          <w:rFonts w:ascii="Times New Roman" w:eastAsia="Times New Roman" w:hAnsi="Times New Roman" w:cs="Times New Roman"/>
+          <w:sz w:val="24"/>
+          <w:szCs w:val="24"/>
+        </w:rPr>
+        <w:t xml:space="preserve">). Priority Queue - Introduction. Recovered from  </w:t>
+      </w:r>
+      <w:hyperlink r:id="rId19">
         <w:r>
           <w:rPr>
             <w:rFonts w:ascii="Times New Roman" w:eastAsia="Times New Roman" w:hAnsi="Times New Roman" w:cs="Times New Roman"/>
@@ -2199,9 +2441,27 @@
           <w:sz w:val="24"/>
           <w:szCs w:val="24"/>
         </w:rPr>
-        <w:t xml:space="preserve">Oracle. (2014). Class PriorityQueue. Recovered from </w:t>
-      </w:r>
-      <w:hyperlink r:id="rId18">
+        <w:t xml:space="preserve">Oracle. (2014). Class </w:t>
+      </w:r>
+      <w:proofErr w:type="spellStart"/>
+      <w:r>
+        <w:rPr>
+          <w:rFonts w:ascii="Times New Roman" w:eastAsia="Times New Roman" w:hAnsi="Times New Roman" w:cs="Times New Roman"/>
+          <w:sz w:val="24"/>
+          <w:szCs w:val="24"/>
+        </w:rPr>
+        <w:t>PriorityQueue</w:t>
+      </w:r>
+      <w:proofErr w:type="spellEnd"/>
+      <w:r>
+        <w:rPr>
+          <w:rFonts w:ascii="Times New Roman" w:eastAsia="Times New Roman" w:hAnsi="Times New Roman" w:cs="Times New Roman"/>
+          <w:sz w:val="24"/>
+          <w:szCs w:val="24"/>
+        </w:rPr>
+        <w:t xml:space="preserve">. Recovered from </w:t>
+      </w:r>
+      <w:hyperlink r:id="rId20">
         <w:r>
           <w:rPr>
             <w:rFonts w:ascii="Times New Roman" w:eastAsia="Times New Roman" w:hAnsi="Times New Roman" w:cs="Times New Roman"/>
@@ -2243,7 +2503,25 @@
           <w:sz w:val="24"/>
           <w:szCs w:val="24"/>
         </w:rPr>
-        <w:t xml:space="preserve">Heaps: It is a data structure that is modeled as a binary tree, but it can also be stored in an arraylist or a common array. This can be a Max Heap in which the father is always bigger than his children or a Min Heap in which the father is always smaller than his children. The elements stored in the heap must be comparable. There are several </w:t>
+        <w:t xml:space="preserve">Heaps: It is a data structure that is modeled as a binary tree, but it can also be stored in an </w:t>
+      </w:r>
+      <w:proofErr w:type="spellStart"/>
+      <w:r>
+        <w:rPr>
+          <w:rFonts w:ascii="Times New Roman" w:eastAsia="Times New Roman" w:hAnsi="Times New Roman" w:cs="Times New Roman"/>
+          <w:sz w:val="24"/>
+          <w:szCs w:val="24"/>
+        </w:rPr>
+        <w:t>arraylist</w:t>
+      </w:r>
+      <w:proofErr w:type="spellEnd"/>
+      <w:r>
+        <w:rPr>
+          <w:rFonts w:ascii="Times New Roman" w:eastAsia="Times New Roman" w:hAnsi="Times New Roman" w:cs="Times New Roman"/>
+          <w:sz w:val="24"/>
+          <w:szCs w:val="24"/>
+        </w:rPr>
+        <w:t xml:space="preserve"> or a common array. This can be a Max Heap in which the father is always bigger than his children or a Min Heap in which the father is always smaller than his children. The elements stored in the heap must be comparable. There are several </w:t>
       </w:r>
       <w:r>
         <w:rPr>
@@ -2252,7 +2530,25 @@
           <w:szCs w:val="24"/>
         </w:rPr>
         <w:lastRenderedPageBreak/>
-        <w:t>functions of this structure: Heapify (creates a heap given a 0 (log n) array), insertion (inserts a value into the heap), elimination (Deletes the root and rearranges the heap), etc.</w:t>
+        <w:t xml:space="preserve">functions of this structure: </w:t>
+      </w:r>
+      <w:proofErr w:type="spellStart"/>
+      <w:r>
+        <w:rPr>
+          <w:rFonts w:ascii="Times New Roman" w:eastAsia="Times New Roman" w:hAnsi="Times New Roman" w:cs="Times New Roman"/>
+          <w:sz w:val="24"/>
+          <w:szCs w:val="24"/>
+        </w:rPr>
+        <w:t>Heapify</w:t>
+      </w:r>
+      <w:proofErr w:type="spellEnd"/>
+      <w:r>
+        <w:rPr>
+          <w:rFonts w:ascii="Times New Roman" w:eastAsia="Times New Roman" w:hAnsi="Times New Roman" w:cs="Times New Roman"/>
+          <w:sz w:val="24"/>
+          <w:szCs w:val="24"/>
+        </w:rPr>
+        <w:t xml:space="preserve"> (creates a heap given a 0 (log n) array), insertion (inserts a value into the heap), elimination (Deletes the root and rearranges the heap), etc.</w:t>
       </w:r>
       <w:r>
         <w:rPr>
@@ -2263,7 +2559,7 @@
           <w:lang w:val="en-US"/>
         </w:rPr>
         <w:drawing>
-          <wp:inline distT="114300" distB="114300" distL="114300" distR="114300">
+          <wp:inline distT="114300" distB="114300" distL="114300" distR="114300" wp14:anchorId="2C72D2EA" wp14:editId="4C1234C6">
             <wp:extent cx="2808450" cy="1690523"/>
             <wp:effectExtent l="0" t="0" r="0" b="0"/>
             <wp:docPr id="5" name="image2.png"/>
@@ -2276,7 +2572,7 @@
                     <pic:cNvPicPr preferRelativeResize="0"/>
                   </pic:nvPicPr>
                   <pic:blipFill>
-                    <a:blip r:embed="rId19"/>
+                    <a:blip r:embed="rId21"/>
                     <a:srcRect/>
                     <a:stretch>
                       <a:fillRect/>
@@ -2310,15 +2606,61 @@
           <w:szCs w:val="24"/>
         </w:rPr>
       </w:pPr>
-      <w:r>
-        <w:rPr>
-          <w:rFonts w:ascii="Times New Roman" w:eastAsia="Times New Roman" w:hAnsi="Times New Roman" w:cs="Times New Roman"/>
-          <w:sz w:val="24"/>
-          <w:szCs w:val="24"/>
-        </w:rPr>
-        <w:t xml:space="preserve">GeeksforGeeks. (s.f.). Heap Data Structure. GeeksforGeeks. Recovered from  </w:t>
-      </w:r>
-      <w:hyperlink r:id="rId20">
+      <w:proofErr w:type="spellStart"/>
+      <w:r>
+        <w:rPr>
+          <w:rFonts w:ascii="Times New Roman" w:eastAsia="Times New Roman" w:hAnsi="Times New Roman" w:cs="Times New Roman"/>
+          <w:sz w:val="24"/>
+          <w:szCs w:val="24"/>
+        </w:rPr>
+        <w:t>GeeksforGeeks</w:t>
+      </w:r>
+      <w:proofErr w:type="spellEnd"/>
+      <w:r>
+        <w:rPr>
+          <w:rFonts w:ascii="Times New Roman" w:eastAsia="Times New Roman" w:hAnsi="Times New Roman" w:cs="Times New Roman"/>
+          <w:sz w:val="24"/>
+          <w:szCs w:val="24"/>
+        </w:rPr>
+        <w:t>. (</w:t>
+      </w:r>
+      <w:proofErr w:type="spellStart"/>
+      <w:r>
+        <w:rPr>
+          <w:rFonts w:ascii="Times New Roman" w:eastAsia="Times New Roman" w:hAnsi="Times New Roman" w:cs="Times New Roman"/>
+          <w:sz w:val="24"/>
+          <w:szCs w:val="24"/>
+        </w:rPr>
+        <w:t>s.f.</w:t>
+      </w:r>
+      <w:proofErr w:type="spellEnd"/>
+      <w:r>
+        <w:rPr>
+          <w:rFonts w:ascii="Times New Roman" w:eastAsia="Times New Roman" w:hAnsi="Times New Roman" w:cs="Times New Roman"/>
+          <w:sz w:val="24"/>
+          <w:szCs w:val="24"/>
+        </w:rPr>
+        <w:t xml:space="preserve">). Heap Data Structure. </w:t>
+      </w:r>
+      <w:proofErr w:type="spellStart"/>
+      <w:r>
+        <w:rPr>
+          <w:rFonts w:ascii="Times New Roman" w:eastAsia="Times New Roman" w:hAnsi="Times New Roman" w:cs="Times New Roman"/>
+          <w:sz w:val="24"/>
+          <w:szCs w:val="24"/>
+        </w:rPr>
+        <w:t>GeeksforGeeks</w:t>
+      </w:r>
+      <w:proofErr w:type="spellEnd"/>
+      <w:r>
+        <w:rPr>
+          <w:rFonts w:ascii="Times New Roman" w:eastAsia="Times New Roman" w:hAnsi="Times New Roman" w:cs="Times New Roman"/>
+          <w:sz w:val="24"/>
+          <w:szCs w:val="24"/>
+        </w:rPr>
+        <w:t xml:space="preserve">. Recovered from  </w:t>
+      </w:r>
+      <w:hyperlink r:id="rId22">
         <w:r>
           <w:rPr>
             <w:rFonts w:ascii="Times New Roman" w:eastAsia="Times New Roman" w:hAnsi="Times New Roman" w:cs="Times New Roman"/>
@@ -2348,9 +2690,27 @@
           <w:sz w:val="24"/>
           <w:szCs w:val="24"/>
         </w:rPr>
-        <w:t xml:space="preserve">Oracle. (2014). Class PriorityQueue. Recovered from </w:t>
-      </w:r>
-      <w:hyperlink r:id="rId21">
+        <w:t xml:space="preserve">Oracle. (2014). Class </w:t>
+      </w:r>
+      <w:proofErr w:type="spellStart"/>
+      <w:r>
+        <w:rPr>
+          <w:rFonts w:ascii="Times New Roman" w:eastAsia="Times New Roman" w:hAnsi="Times New Roman" w:cs="Times New Roman"/>
+          <w:sz w:val="24"/>
+          <w:szCs w:val="24"/>
+        </w:rPr>
+        <w:t>PriorityQueue</w:t>
+      </w:r>
+      <w:proofErr w:type="spellEnd"/>
+      <w:r>
+        <w:rPr>
+          <w:rFonts w:ascii="Times New Roman" w:eastAsia="Times New Roman" w:hAnsi="Times New Roman" w:cs="Times New Roman"/>
+          <w:sz w:val="24"/>
+          <w:szCs w:val="24"/>
+        </w:rPr>
+        <w:t xml:space="preserve">. Recovered from </w:t>
+      </w:r>
+      <w:hyperlink r:id="rId23">
         <w:r>
           <w:rPr>
             <w:rFonts w:ascii="Times New Roman" w:eastAsia="Times New Roman" w:hAnsi="Times New Roman" w:cs="Times New Roman"/>
@@ -2498,6 +2858,7 @@
           <w:szCs w:val="24"/>
         </w:rPr>
       </w:pPr>
+      <w:proofErr w:type="spellStart"/>
       <w:r>
         <w:rPr>
           <w:rFonts w:ascii="Times New Roman" w:eastAsia="Times New Roman" w:hAnsi="Times New Roman" w:cs="Times New Roman"/>
@@ -2506,6 +2867,7 @@
         </w:rPr>
         <w:t>Arraylist</w:t>
       </w:r>
+      <w:proofErr w:type="spellEnd"/>
     </w:p>
     <w:p>
       <w:pPr>
@@ -3107,7 +3469,25 @@
           <w:sz w:val="24"/>
           <w:szCs w:val="24"/>
         </w:rPr>
-        <w:t>In the storage of tasks and reminders, a Hash Table was finally chosen, because the double linkedList and the arrays did not allow us to have such a clear and fixed union of the identifier with its information, unlike the hash table already had this form of implementation implemented. join the two sections of key and value (identifier and information).</w:t>
+        <w:t xml:space="preserve">In the storage of tasks and reminders, a Hash Table was finally chosen, because the double </w:t>
+      </w:r>
+      <w:proofErr w:type="spellStart"/>
+      <w:r>
+        <w:rPr>
+          <w:rFonts w:ascii="Times New Roman" w:eastAsia="Times New Roman" w:hAnsi="Times New Roman" w:cs="Times New Roman"/>
+          <w:sz w:val="24"/>
+          <w:szCs w:val="24"/>
+        </w:rPr>
+        <w:t>linkedList</w:t>
+      </w:r>
+      <w:proofErr w:type="spellEnd"/>
+      <w:r>
+        <w:rPr>
+          <w:rFonts w:ascii="Times New Roman" w:eastAsia="Times New Roman" w:hAnsi="Times New Roman" w:cs="Times New Roman"/>
+          <w:sz w:val="24"/>
+          <w:szCs w:val="24"/>
+        </w:rPr>
+        <w:t xml:space="preserve"> and the arrays did not allow us to have such a clear and fixed union of the identifier with its information, unlike the hash table already had this form of implementation implemented. join the two sections of key and value (identifier and information).</w:t>
       </w:r>
     </w:p>
     <w:p>
@@ -3149,7 +3529,25 @@
           <w:sz w:val="24"/>
           <w:szCs w:val="24"/>
         </w:rPr>
-        <w:t>We decided that Swing will be the library that will help us create the graphical interface we need since the console does not give us useful bonuses for our implementation, it is too basic but it is so easy to implement, more than javaFX and AWT. the future, therefore, Swing is easier to use and better to use in our context.</w:t>
+        <w:t xml:space="preserve">We decided that Swing will be the library that will help us create the graphical interface we need since the console does not give us useful bonuses for our implementation, it is too basic but it is so easy to implement, more than </w:t>
+      </w:r>
+      <w:proofErr w:type="spellStart"/>
+      <w:r>
+        <w:rPr>
+          <w:rFonts w:ascii="Times New Roman" w:eastAsia="Times New Roman" w:hAnsi="Times New Roman" w:cs="Times New Roman"/>
+          <w:sz w:val="24"/>
+          <w:szCs w:val="24"/>
+        </w:rPr>
+        <w:t>javaFX</w:t>
+      </w:r>
+      <w:proofErr w:type="spellEnd"/>
+      <w:r>
+        <w:rPr>
+          <w:rFonts w:ascii="Times New Roman" w:eastAsia="Times New Roman" w:hAnsi="Times New Roman" w:cs="Times New Roman"/>
+          <w:sz w:val="24"/>
+          <w:szCs w:val="24"/>
+        </w:rPr>
+        <w:t xml:space="preserve"> and AWT. the future, therefore, Swing is easier to use and better to use in our context.</w:t>
       </w:r>
     </w:p>
     <w:p>
@@ -3521,18 +3919,8 @@
           <w:sz w:val="24"/>
           <w:szCs w:val="24"/>
         </w:rPr>
-        <w:t xml:space="preserve">- Usability: Is the solution easy to use for end-users? Is it easy to </w:t>
-      </w:r>
-      <w:proofErr w:type="gramStart"/>
-      <w:r>
-        <w:rPr>
-          <w:rFonts w:ascii="Times New Roman" w:eastAsia="Times New Roman" w:hAnsi="Times New Roman" w:cs="Times New Roman"/>
-          <w:sz w:val="24"/>
-          <w:szCs w:val="24"/>
-        </w:rPr>
-        <w:t>implement.</w:t>
-      </w:r>
-      <w:proofErr w:type="gramEnd"/>
+        <w:t>- Usability: Is the solution easy to use for end-users? Is it easy to implement.</w:t>
+      </w:r>
     </w:p>
     <w:p>
       <w:pPr>
@@ -4336,6 +4724,7 @@
                 <w:szCs w:val="24"/>
               </w:rPr>
             </w:pPr>
+            <w:proofErr w:type="spellStart"/>
             <w:r>
               <w:rPr>
                 <w:rFonts w:ascii="Times New Roman" w:eastAsia="Times New Roman" w:hAnsi="Times New Roman" w:cs="Times New Roman"/>
@@ -4344,6 +4733,7 @@
               </w:rPr>
               <w:t>Arraylist</w:t>
             </w:r>
+            <w:proofErr w:type="spellEnd"/>
           </w:p>
         </w:tc>
         <w:tc>
@@ -8903,7 +9293,39 @@
           <w:color w:val="000000"/>
           <w:lang w:val="en-US"/>
         </w:rPr>
-        <w:t xml:space="preserve">    for i = 1 to length(heapArr) - 1 do</w:t>
+        <w:t xml:space="preserve">    for </w:t>
+      </w:r>
+      <w:proofErr w:type="spellStart"/>
+      <w:r>
+        <w:rPr>
+          <w:color w:val="000000"/>
+          <w:lang w:val="en-US"/>
+        </w:rPr>
+        <w:t>i</w:t>
+      </w:r>
+      <w:proofErr w:type="spellEnd"/>
+      <w:r>
+        <w:rPr>
+          <w:color w:val="000000"/>
+          <w:lang w:val="en-US"/>
+        </w:rPr>
+        <w:t xml:space="preserve"> = 1 to length(</w:t>
+      </w:r>
+      <w:proofErr w:type="spellStart"/>
+      <w:r>
+        <w:rPr>
+          <w:color w:val="000000"/>
+          <w:lang w:val="en-US"/>
+        </w:rPr>
+        <w:t>heapArr</w:t>
+      </w:r>
+      <w:proofErr w:type="spellEnd"/>
+      <w:r>
+        <w:rPr>
+          <w:color w:val="000000"/>
+          <w:lang w:val="en-US"/>
+        </w:rPr>
+        <w:t>) - 1 do</w:t>
       </w:r>
       <w:r>
         <w:rPr>
@@ -8949,16 +9371,50 @@
           <w:color w:val="000000"/>
           <w:lang w:val="en-US"/>
         </w:rPr>
-        <w:t xml:space="preserve">        if heapArr[i</w:t>
-      </w:r>
+        <w:t xml:space="preserve">        if </w:t>
+      </w:r>
+      <w:proofErr w:type="spellStart"/>
+      <w:r>
+        <w:rPr>
+          <w:color w:val="000000"/>
+          <w:lang w:val="en-US"/>
+        </w:rPr>
+        <w:t>heapArr</w:t>
+      </w:r>
+      <w:proofErr w:type="spellEnd"/>
+      <w:r>
+        <w:rPr>
+          <w:color w:val="000000"/>
+          <w:lang w:val="en-US"/>
+        </w:rPr>
+        <w:t>[</w:t>
+      </w:r>
+      <w:proofErr w:type="spellStart"/>
+      <w:r>
+        <w:rPr>
+          <w:color w:val="000000"/>
+          <w:lang w:val="en-US"/>
+        </w:rPr>
+        <w:t>i</w:t>
+      </w:r>
+      <w:proofErr w:type="spellEnd"/>
       <w:proofErr w:type="gramStart"/>
       <w:r>
         <w:rPr>
           <w:color w:val="000000"/>
           <w:lang w:val="en-US"/>
         </w:rPr>
-        <w:t>].getNode</w:t>
-      </w:r>
+        <w:t>].</w:t>
+      </w:r>
+      <w:proofErr w:type="spellStart"/>
+      <w:r>
+        <w:rPr>
+          <w:color w:val="000000"/>
+          <w:lang w:val="en-US"/>
+        </w:rPr>
+        <w:t>getNode</w:t>
+      </w:r>
+      <w:proofErr w:type="spellEnd"/>
       <w:proofErr w:type="gramEnd"/>
       <w:r>
         <w:rPr>
@@ -9004,16 +9460,50 @@
           <w:color w:val="000000"/>
           <w:lang w:val="en-US"/>
         </w:rPr>
-        <w:t xml:space="preserve">            search = heapArr[i</w:t>
-      </w:r>
+        <w:t xml:space="preserve">            search = </w:t>
+      </w:r>
+      <w:proofErr w:type="spellStart"/>
+      <w:r>
+        <w:rPr>
+          <w:color w:val="000000"/>
+          <w:lang w:val="en-US"/>
+        </w:rPr>
+        <w:t>heapArr</w:t>
+      </w:r>
+      <w:proofErr w:type="spellEnd"/>
+      <w:r>
+        <w:rPr>
+          <w:color w:val="000000"/>
+          <w:lang w:val="en-US"/>
+        </w:rPr>
+        <w:t>[</w:t>
+      </w:r>
+      <w:proofErr w:type="spellStart"/>
+      <w:r>
+        <w:rPr>
+          <w:color w:val="000000"/>
+          <w:lang w:val="en-US"/>
+        </w:rPr>
+        <w:t>i</w:t>
+      </w:r>
+      <w:proofErr w:type="spellEnd"/>
       <w:proofErr w:type="gramStart"/>
       <w:r>
         <w:rPr>
           <w:color w:val="000000"/>
           <w:lang w:val="en-US"/>
         </w:rPr>
-        <w:t>].getNode</w:t>
-      </w:r>
+        <w:t>].</w:t>
+      </w:r>
+      <w:proofErr w:type="spellStart"/>
+      <w:r>
+        <w:rPr>
+          <w:color w:val="000000"/>
+          <w:lang w:val="en-US"/>
+        </w:rPr>
+        <w:t>getNode</w:t>
+      </w:r>
+      <w:proofErr w:type="spellEnd"/>
       <w:proofErr w:type="gramEnd"/>
       <w:r>
         <w:rPr>
@@ -9520,6 +10010,7 @@
                 <w:lang w:val="en-US"/>
               </w:rPr>
             </w:pPr>
+            <w:proofErr w:type="spellStart"/>
             <w:r>
               <w:rPr>
                 <w:color w:val="000000"/>
@@ -9527,6 +10018,7 @@
               </w:rPr>
               <w:t>heapArr</w:t>
             </w:r>
+            <w:proofErr w:type="spellEnd"/>
           </w:p>
         </w:tc>
         <w:tc>
@@ -9594,6 +10086,7 @@
                 <w:lang w:val="en-US"/>
               </w:rPr>
             </w:pPr>
+            <w:proofErr w:type="spellStart"/>
             <w:r>
               <w:rPr>
                 <w:color w:val="000000"/>
@@ -9601,6 +10094,7 @@
               </w:rPr>
               <w:t>i</w:t>
             </w:r>
+            <w:proofErr w:type="spellEnd"/>
           </w:p>
         </w:tc>
         <w:tc>
@@ -9852,6 +10346,7 @@
           <w:lang w:val="en-US"/>
         </w:rPr>
       </w:pPr>
+      <w:proofErr w:type="spellStart"/>
       <w:r>
         <w:rPr>
           <w:color w:val="000000"/>
@@ -9865,7 +10360,15 @@
           <w:color w:val="000000"/>
           <w:lang w:val="en-US"/>
         </w:rPr>
-        <w:t>Queue(</w:t>
+        <w:t>Queue</w:t>
+      </w:r>
+      <w:proofErr w:type="spellEnd"/>
+      <w:r>
+        <w:rPr>
+          <w:color w:val="000000"/>
+          <w:lang w:val="en-US"/>
+        </w:rPr>
+        <w:t>(</w:t>
       </w:r>
       <w:proofErr w:type="gramEnd"/>
       <w:r>
@@ -10032,8 +10535,6 @@
         </w:rPr>
         <w:t>1</w:t>
       </w:r>
-      <w:bookmarkStart w:id="0" w:name="_GoBack"/>
-      <w:bookmarkEnd w:id="0"/>
     </w:p>
     <w:p>
       <w:pPr>
@@ -10132,6 +10633,7 @@
         </w:rPr>
         <w:t xml:space="preserve">        </w:t>
       </w:r>
+      <w:proofErr w:type="spellStart"/>
       <w:proofErr w:type="gramStart"/>
       <w:r>
         <w:rPr>
@@ -10140,13 +10642,30 @@
         </w:rPr>
         <w:t>clone.offer</w:t>
       </w:r>
+      <w:proofErr w:type="spellEnd"/>
       <w:proofErr w:type="gramEnd"/>
       <w:r>
         <w:rPr>
           <w:color w:val="000000"/>
           <w:lang w:val="en-US"/>
         </w:rPr>
-        <w:t>(current.getValue())</w:t>
+        <w:t>(</w:t>
+      </w:r>
+      <w:proofErr w:type="spellStart"/>
+      <w:r>
+        <w:rPr>
+          <w:color w:val="000000"/>
+          <w:lang w:val="en-US"/>
+        </w:rPr>
+        <w:t>current.getValue</w:t>
+      </w:r>
+      <w:proofErr w:type="spellEnd"/>
+      <w:r>
+        <w:rPr>
+          <w:color w:val="000000"/>
+          <w:lang w:val="en-US"/>
+        </w:rPr>
+        <w:t>())</w:t>
       </w:r>
       <w:r>
         <w:rPr>
@@ -10194,6 +10713,7 @@
         </w:rPr>
         <w:t xml:space="preserve">        current = </w:t>
       </w:r>
+      <w:proofErr w:type="spellStart"/>
       <w:proofErr w:type="gramStart"/>
       <w:r>
         <w:rPr>
@@ -10202,6 +10722,7 @@
         </w:rPr>
         <w:t>current.getNext</w:t>
       </w:r>
+      <w:proofErr w:type="spellEnd"/>
       <w:proofErr w:type="gramEnd"/>
       <w:r>
         <w:rPr>
@@ -10692,7 +11213,15 @@
           <w:color w:val="000000"/>
           <w:lang w:val="en-US"/>
         </w:rPr>
-        <w:t>The time complexity of the `clone_</w:t>
+        <w:t>The time complexity of the `</w:t>
+      </w:r>
+      <w:proofErr w:type="spellStart"/>
+      <w:r>
+        <w:rPr>
+          <w:color w:val="000000"/>
+          <w:lang w:val="en-US"/>
+        </w:rPr>
+        <w:t>clone_</w:t>
       </w:r>
       <w:proofErr w:type="gramStart"/>
       <w:r>
@@ -10700,7 +11229,15 @@
           <w:color w:val="000000"/>
           <w:lang w:val="en-US"/>
         </w:rPr>
-        <w:t>Queue(</w:t>
+        <w:t>Queue</w:t>
+      </w:r>
+      <w:proofErr w:type="spellEnd"/>
+      <w:r>
+        <w:rPr>
+          <w:color w:val="000000"/>
+          <w:lang w:val="en-US"/>
+        </w:rPr>
+        <w:t>(</w:t>
       </w:r>
       <w:proofErr w:type="gramEnd"/>
       <w:r>
@@ -10733,7 +11270,15 @@
           <w:color w:val="000000"/>
           <w:lang w:val="en-US"/>
         </w:rPr>
-        <w:t>Regarding the space complexity of the `clone_</w:t>
+        <w:t>Regarding the space complexity of the `</w:t>
+      </w:r>
+      <w:proofErr w:type="spellStart"/>
+      <w:r>
+        <w:rPr>
+          <w:color w:val="000000"/>
+          <w:lang w:val="en-US"/>
+        </w:rPr>
+        <w:t>clone_</w:t>
       </w:r>
       <w:proofErr w:type="gramStart"/>
       <w:r>
@@ -10741,7 +11286,15 @@
           <w:color w:val="000000"/>
           <w:lang w:val="en-US"/>
         </w:rPr>
-        <w:t>Queue(</w:t>
+        <w:t>Queue</w:t>
+      </w:r>
+      <w:proofErr w:type="spellEnd"/>
+      <w:r>
+        <w:rPr>
+          <w:color w:val="000000"/>
+          <w:lang w:val="en-US"/>
+        </w:rPr>
+        <w:t>(</w:t>
       </w:r>
       <w:proofErr w:type="gramEnd"/>
       <w:r>
@@ -10775,17 +11328,233 @@
       </w:pPr>
     </w:p>
     <w:sectPr>
+      <w:headerReference w:type="default" r:id="rId24"/>
       <w:pgSz w:w="11909" w:h="16834"/>
-      <w:pgMar w:top="1440" w:right="1440" w:bottom="1440" w:left="1440" w:header="720" w:footer="720" w:gutter="0"/>
+      <w:pgMar w:top="1440" w:right="1440" w:bottom="1440" w:left="1440" w:header="283" w:footer="720" w:gutter="0"/>
       <w:pgNumType w:start="1"/>
       <w:cols w:space="720"/>
+      <w:docGrid w:linePitch="299"/>
     </w:sectPr>
   </w:body>
 </w:document>
 </file>
 
+<file path=word/endnotes.xml><?xml version="1.0" encoding="utf-8"?>
+<w:endnotes xmlns:wpc="http://schemas.microsoft.com/office/word/2010/wordprocessingCanvas" xmlns:cx="http://schemas.microsoft.com/office/drawing/2014/chartex" xmlns:cx1="http://schemas.microsoft.com/office/drawing/2015/9/8/chartex" xmlns:cx2="http://schemas.microsoft.com/office/drawing/2015/10/21/chartex" xmlns:cx3="http://schemas.microsoft.com/office/drawing/2016/5/9/chartex" xmlns:cx4="http://schemas.microsoft.com/office/drawing/2016/5/10/chartex" xmlns:cx5="http://schemas.microsoft.com/office/drawing/2016/5/11/chartex" xmlns:cx6="http://schemas.microsoft.com/office/drawing/2016/5/12/chartex" xmlns:cx7="http://schemas.microsoft.com/office/drawing/2016/5/13/chartex" xmlns:cx8="http://schemas.microsoft.com/office/drawing/2016/5/14/chartex" xmlns:mc="http://schemas.openxmlformats.org/markup-compatibility/2006" xmlns:aink="http://schemas.microsoft.com/office/drawing/2016/ink" xmlns:am3d="http://schemas.microsoft.com/office/drawing/2017/model3d" xmlns:o="urn:schemas-microsoft-com:office:office" xmlns:oel="http://schemas.microsoft.com/office/2019/extlst" xmlns:r="http://schemas.openxmlformats.org/officeDocument/2006/relationships" xmlns:m="http://schemas.openxmlformats.org/officeDocument/2006/math" xmlns:v="urn:schemas-microsoft-com:vml" xmlns:wp14="http://schemas.microsoft.com/office/word/2010/wordprocessingDrawing" xmlns:wp="http://schemas.openxmlformats.org/drawingml/2006/wordprocessingDrawing" xmlns:w10="urn:schemas-microsoft-com:office:word" xmlns:w="http://schemas.openxmlformats.org/wordprocessingml/2006/main" xmlns:w14="http://schemas.microsoft.com/office/word/2010/wordml" xmlns:w15="http://schemas.microsoft.com/office/word/2012/wordml" xmlns:w16cex="http://schemas.microsoft.com/office/word/2018/wordml/cex" xmlns:w16cid="http://schemas.microsoft.com/office/word/2016/wordml/cid" xmlns:w16="http://schemas.microsoft.com/office/word/2018/wordml" xmlns:w16sdtdh="http://schemas.microsoft.com/office/word/2020/wordml/sdtdatahash" xmlns:w16se="http://schemas.microsoft.com/office/word/2015/wordml/symex" xmlns:wpg="http://schemas.microsoft.com/office/word/2010/wordprocessingGroup" xmlns:wpi="http://schemas.microsoft.com/office/word/2010/wordprocessingInk" xmlns:wne="http://schemas.microsoft.com/office/word/2006/wordml" xmlns:wps="http://schemas.microsoft.com/office/word/2010/wordprocessingShape" mc:Ignorable="w14 w15 w16se w16cid w16 w16cex w16sdtdh wp14">
+  <w:endnote w:type="separator" w:id="-1">
+    <w:p>
+      <w:pPr>
+        <w:spacing w:line="240" w:lineRule="auto"/>
+      </w:pPr>
+      <w:r>
+        <w:separator/>
+      </w:r>
+    </w:p>
+  </w:endnote>
+  <w:endnote w:type="continuationSeparator" w:id="0">
+    <w:p>
+      <w:pPr>
+        <w:spacing w:line="240" w:lineRule="auto"/>
+      </w:pPr>
+      <w:r>
+        <w:continuationSeparator/>
+      </w:r>
+    </w:p>
+  </w:endnote>
+</w:endnotes>
+</file>
+
+<file path=word/footnotes.xml><?xml version="1.0" encoding="utf-8"?>
+<w:footnotes xmlns:wpc="http://schemas.microsoft.com/office/word/2010/wordprocessingCanvas" xmlns:cx="http://schemas.microsoft.com/office/drawing/2014/chartex" xmlns:cx1="http://schemas.microsoft.com/office/drawing/2015/9/8/chartex" xmlns:cx2="http://schemas.microsoft.com/office/drawing/2015/10/21/chartex" xmlns:cx3="http://schemas.microsoft.com/office/drawing/2016/5/9/chartex" xmlns:cx4="http://schemas.microsoft.com/office/drawing/2016/5/10/chartex" xmlns:cx5="http://schemas.microsoft.com/office/drawing/2016/5/11/chartex" xmlns:cx6="http://schemas.microsoft.com/office/drawing/2016/5/12/chartex" xmlns:cx7="http://schemas.microsoft.com/office/drawing/2016/5/13/chartex" xmlns:cx8="http://schemas.microsoft.com/office/drawing/2016/5/14/chartex" xmlns:mc="http://schemas.openxmlformats.org/markup-compatibility/2006" xmlns:aink="http://schemas.microsoft.com/office/drawing/2016/ink" xmlns:am3d="http://schemas.microsoft.com/office/drawing/2017/model3d" xmlns:o="urn:schemas-microsoft-com:office:office" xmlns:oel="http://schemas.microsoft.com/office/2019/extlst" xmlns:r="http://schemas.openxmlformats.org/officeDocument/2006/relationships" xmlns:m="http://schemas.openxmlformats.org/officeDocument/2006/math" xmlns:v="urn:schemas-microsoft-com:vml" xmlns:wp14="http://schemas.microsoft.com/office/word/2010/wordprocessingDrawing" xmlns:wp="http://schemas.openxmlformats.org/drawingml/2006/wordprocessingDrawing" xmlns:w10="urn:schemas-microsoft-com:office:word" xmlns:w="http://schemas.openxmlformats.org/wordprocessingml/2006/main" xmlns:w14="http://schemas.microsoft.com/office/word/2010/wordml" xmlns:w15="http://schemas.microsoft.com/office/word/2012/wordml" xmlns:w16cex="http://schemas.microsoft.com/office/word/2018/wordml/cex" xmlns:w16cid="http://schemas.microsoft.com/office/word/2016/wordml/cid" xmlns:w16="http://schemas.microsoft.com/office/word/2018/wordml" xmlns:w16sdtdh="http://schemas.microsoft.com/office/word/2020/wordml/sdtdatahash" xmlns:w16se="http://schemas.microsoft.com/office/word/2015/wordml/symex" xmlns:wpg="http://schemas.microsoft.com/office/word/2010/wordprocessingGroup" xmlns:wpi="http://schemas.microsoft.com/office/word/2010/wordprocessingInk" xmlns:wne="http://schemas.microsoft.com/office/word/2006/wordml" xmlns:wps="http://schemas.microsoft.com/office/word/2010/wordprocessingShape" mc:Ignorable="w14 w15 w16se w16cid w16 w16cex w16sdtdh wp14">
+  <w:footnote w:type="separator" w:id="-1">
+    <w:p>
+      <w:pPr>
+        <w:spacing w:line="240" w:lineRule="auto"/>
+      </w:pPr>
+      <w:r>
+        <w:separator/>
+      </w:r>
+    </w:p>
+  </w:footnote>
+  <w:footnote w:type="continuationSeparator" w:id="0">
+    <w:p>
+      <w:pPr>
+        <w:spacing w:line="240" w:lineRule="auto"/>
+      </w:pPr>
+      <w:r>
+        <w:continuationSeparator/>
+      </w:r>
+    </w:p>
+  </w:footnote>
+</w:footnotes>
+</file>
+
+<file path=word/header1.xml><?xml version="1.0" encoding="utf-8"?>
+<w:hdr xmlns:wpc="http://schemas.microsoft.com/office/word/2010/wordprocessingCanvas" xmlns:cx="http://schemas.microsoft.com/office/drawing/2014/chartex" xmlns:cx1="http://schemas.microsoft.com/office/drawing/2015/9/8/chartex" xmlns:cx2="http://schemas.microsoft.com/office/drawing/2015/10/21/chartex" xmlns:cx3="http://schemas.microsoft.com/office/drawing/2016/5/9/chartex" xmlns:cx4="http://schemas.microsoft.com/office/drawing/2016/5/10/chartex" xmlns:cx5="http://schemas.microsoft.com/office/drawing/2016/5/11/chartex" xmlns:cx6="http://schemas.microsoft.com/office/drawing/2016/5/12/chartex" xmlns:cx7="http://schemas.microsoft.com/office/drawing/2016/5/13/chartex" xmlns:cx8="http://schemas.microsoft.com/office/drawing/2016/5/14/chartex" xmlns:mc="http://schemas.openxmlformats.org/markup-compatibility/2006" xmlns:aink="http://schemas.microsoft.com/office/drawing/2016/ink" xmlns:am3d="http://schemas.microsoft.com/office/drawing/2017/model3d" xmlns:o="urn:schemas-microsoft-com:office:office" xmlns:oel="http://schemas.microsoft.com/office/2019/extlst" xmlns:r="http://schemas.openxmlformats.org/officeDocument/2006/relationships" xmlns:m="http://schemas.openxmlformats.org/officeDocument/2006/math" xmlns:v="urn:schemas-microsoft-com:vml" xmlns:wp14="http://schemas.microsoft.com/office/word/2010/wordprocessingDrawing" xmlns:wp="http://schemas.openxmlformats.org/drawingml/2006/wordprocessingDrawing" xmlns:w10="urn:schemas-microsoft-com:office:word" xmlns:w="http://schemas.openxmlformats.org/wordprocessingml/2006/main" xmlns:w14="http://schemas.microsoft.com/office/word/2010/wordml" xmlns:w15="http://schemas.microsoft.com/office/word/2012/wordml" xmlns:w16cex="http://schemas.microsoft.com/office/word/2018/wordml/cex" xmlns:w16cid="http://schemas.microsoft.com/office/word/2016/wordml/cid" xmlns:w16="http://schemas.microsoft.com/office/word/2018/wordml" xmlns:w16sdtdh="http://schemas.microsoft.com/office/word/2020/wordml/sdtdatahash" xmlns:w16se="http://schemas.microsoft.com/office/word/2015/wordml/symex" xmlns:wpg="http://schemas.microsoft.com/office/word/2010/wordprocessingGroup" xmlns:wpi="http://schemas.microsoft.com/office/word/2010/wordprocessingInk" xmlns:wne="http://schemas.microsoft.com/office/word/2006/wordml" xmlns:wps="http://schemas.microsoft.com/office/word/2010/wordprocessingShape" mc:Ignorable="w14 w15 w16se w16cid w16 w16cex w16sdtdh wp14">
+  <w:p>
+    <w:pPr>
+      <w:pStyle w:val="Encabezado"/>
+      <w:rPr>
+        <w:rFonts w:ascii="Times New Roman" w:hAnsi="Times New Roman" w:cs="Times New Roman"/>
+      </w:rPr>
+    </w:pPr>
+    <w:r>
+      <w:rPr>
+        <w:rFonts w:ascii="Times New Roman" w:hAnsi="Times New Roman" w:cs="Times New Roman"/>
+        <w:noProof/>
+      </w:rPr>
+      <w:drawing>
+        <wp:anchor distT="0" distB="0" distL="114300" distR="114300" simplePos="0" relativeHeight="251659264" behindDoc="0" locked="0" layoutInCell="1" allowOverlap="1" wp14:anchorId="09DE9DFB" wp14:editId="56874612">
+          <wp:simplePos x="0" y="0"/>
+          <wp:positionH relativeFrom="column">
+            <wp:posOffset>3921125</wp:posOffset>
+          </wp:positionH>
+          <wp:positionV relativeFrom="paragraph">
+            <wp:posOffset>-43180</wp:posOffset>
+          </wp:positionV>
+          <wp:extent cx="2204085" cy="690245"/>
+          <wp:effectExtent l="0" t="0" r="5715" b="0"/>
+          <wp:wrapSquare wrapText="bothSides"/>
+          <wp:docPr id="468389632" name="Imagen 1" descr="Logotipo&#10;&#10;Descripción generada automáticamente"/>
+          <wp:cNvGraphicFramePr>
+            <a:graphicFrameLocks xmlns:a="http://schemas.openxmlformats.org/drawingml/2006/main" noChangeAspect="1"/>
+          </wp:cNvGraphicFramePr>
+          <a:graphic xmlns:a="http://schemas.openxmlformats.org/drawingml/2006/main">
+            <a:graphicData uri="http://schemas.openxmlformats.org/drawingml/2006/picture">
+              <pic:pic xmlns:pic="http://schemas.openxmlformats.org/drawingml/2006/picture">
+                <pic:nvPicPr>
+                  <pic:cNvPr id="468389632" name="Imagen 1" descr="Logotipo&#10;&#10;Descripción generada automáticamente"/>
+                  <pic:cNvPicPr/>
+                </pic:nvPicPr>
+                <pic:blipFill>
+                  <a:blip r:embed="rId1">
+                    <a:extLst>
+                      <a:ext uri="{28A0092B-C50C-407E-A947-70E740481C1C}">
+                        <a14:useLocalDpi xmlns:a14="http://schemas.microsoft.com/office/drawing/2010/main" val="0"/>
+                      </a:ext>
+                    </a:extLst>
+                  </a:blip>
+                  <a:stretch>
+                    <a:fillRect/>
+                  </a:stretch>
+                </pic:blipFill>
+                <pic:spPr>
+                  <a:xfrm>
+                    <a:off x="0" y="0"/>
+                    <a:ext cx="2204085" cy="690245"/>
+                  </a:xfrm>
+                  <a:prstGeom prst="rect">
+                    <a:avLst/>
+                  </a:prstGeom>
+                </pic:spPr>
+              </pic:pic>
+            </a:graphicData>
+          </a:graphic>
+        </wp:anchor>
+      </w:drawing>
+    </w:r>
+    <w:r>
+      <w:rPr>
+        <w:rFonts w:ascii="Times New Roman" w:hAnsi="Times New Roman" w:cs="Times New Roman"/>
+      </w:rPr>
+      <w:t>P</w:t>
+    </w:r>
+    <w:r>
+      <w:rPr>
+        <w:rFonts w:ascii="Times New Roman" w:hAnsi="Times New Roman" w:cs="Times New Roman"/>
+      </w:rPr>
+      <w:t>ablo Andres Guzman Alarcon A00399523</w:t>
+    </w:r>
+  </w:p>
+  <w:p>
+    <w:pPr>
+      <w:pStyle w:val="Encabezado"/>
+      <w:rPr>
+        <w:rFonts w:ascii="Times New Roman" w:hAnsi="Times New Roman" w:cs="Times New Roman"/>
+      </w:rPr>
+    </w:pPr>
+    <w:r>
+      <w:rPr>
+        <w:rFonts w:ascii="Times New Roman" w:hAnsi="Times New Roman" w:cs="Times New Roman"/>
+      </w:rPr>
+      <w:t>Oscar Stiven Muñoz Ramirez A00399922</w:t>
+    </w:r>
+  </w:p>
+  <w:p>
+    <w:pPr>
+      <w:pStyle w:val="Encabezado"/>
+      <w:rPr>
+        <w:rFonts w:ascii="Times New Roman" w:hAnsi="Times New Roman" w:cs="Times New Roman"/>
+      </w:rPr>
+    </w:pPr>
+    <w:r>
+      <w:rPr>
+        <w:rFonts w:ascii="Times New Roman" w:hAnsi="Times New Roman" w:cs="Times New Roman"/>
+      </w:rPr>
+      <w:t>Diego Armando Polanco Lozano A00399926</w:t>
+    </w:r>
+  </w:p>
+  <w:p>
+    <w:pPr>
+      <w:pStyle w:val="Encabezado"/>
+      <w:rPr>
+        <w:rFonts w:ascii="Times New Roman" w:hAnsi="Times New Roman" w:cs="Times New Roman"/>
+      </w:rPr>
+    </w:pPr>
+    <w:proofErr w:type="spellStart"/>
+    <w:r>
+      <w:rPr>
+        <w:rFonts w:ascii="Times New Roman" w:hAnsi="Times New Roman" w:cs="Times New Roman"/>
+      </w:rPr>
+      <w:t>Computación</w:t>
+    </w:r>
+    <w:proofErr w:type="spellEnd"/>
+    <w:r>
+      <w:rPr>
+        <w:rFonts w:ascii="Times New Roman" w:hAnsi="Times New Roman" w:cs="Times New Roman"/>
+      </w:rPr>
+      <w:t xml:space="preserve"> Y </w:t>
+    </w:r>
+    <w:proofErr w:type="spellStart"/>
+    <w:r>
+      <w:rPr>
+        <w:rFonts w:ascii="Times New Roman" w:hAnsi="Times New Roman" w:cs="Times New Roman"/>
+      </w:rPr>
+      <w:t>Estructuras</w:t>
+    </w:r>
+    <w:proofErr w:type="spellEnd"/>
+    <w:r>
+      <w:rPr>
+        <w:rFonts w:ascii="Times New Roman" w:hAnsi="Times New Roman" w:cs="Times New Roman"/>
+      </w:rPr>
+      <w:t xml:space="preserve"> </w:t>
+    </w:r>
+    <w:proofErr w:type="spellStart"/>
+    <w:r>
+      <w:rPr>
+        <w:rFonts w:ascii="Times New Roman" w:hAnsi="Times New Roman" w:cs="Times New Roman"/>
+      </w:rPr>
+      <w:t>Discretas</w:t>
+    </w:r>
+    <w:proofErr w:type="spellEnd"/>
+    <w:r>
+      <w:rPr>
+        <w:rFonts w:ascii="Times New Roman" w:hAnsi="Times New Roman" w:cs="Times New Roman"/>
+      </w:rPr>
+      <w:t xml:space="preserve"> </w:t>
+    </w:r>
+    <w:r>
+      <w:rPr>
+        <w:rFonts w:ascii="Times New Roman" w:hAnsi="Times New Roman" w:cs="Times New Roman"/>
+      </w:rPr>
+      <w:t>l</w:t>
+    </w:r>
+  </w:p>
+</w:hdr>
+</file>
+
 <file path=word/numbering.xml><?xml version="1.0" encoding="utf-8"?>
-<w:numbering xmlns:wpc="http://schemas.microsoft.com/office/word/2010/wordprocessingCanvas" xmlns:cx="http://schemas.microsoft.com/office/drawing/2014/chartex" xmlns:mc="http://schemas.openxmlformats.org/markup-compatibility/2006" xmlns:o="urn:schemas-microsoft-com:office:office" xmlns:r="http://schemas.openxmlformats.org/officeDocument/2006/relationships" xmlns:m="http://schemas.openxmlformats.org/officeDocument/2006/math" xmlns:v="urn:schemas-microsoft-com:vml" xmlns:wp14="http://schemas.microsoft.com/office/word/2010/wordprocessingDrawing" xmlns:wp="http://schemas.openxmlformats.org/drawingml/2006/wordprocessingDrawing" xmlns:w10="urn:schemas-microsoft-com:office:word" xmlns:w="http://schemas.openxmlformats.org/wordprocessingml/2006/main" xmlns:w14="http://schemas.microsoft.com/office/word/2010/wordml" xmlns:w15="http://schemas.microsoft.com/office/word/2012/wordml" xmlns:w16se="http://schemas.microsoft.com/office/word/2015/wordml/symex" xmlns:wpg="http://schemas.microsoft.com/office/word/2010/wordprocessingGroup" xmlns:wpi="http://schemas.microsoft.com/office/word/2010/wordprocessingInk" xmlns:wne="http://schemas.microsoft.com/office/word/2006/wordml" xmlns:wps="http://schemas.microsoft.com/office/word/2010/wordprocessingShape" mc:Ignorable="w14 w15 w16se wp14">
+<w:numbering xmlns:wpc="http://schemas.microsoft.com/office/word/2010/wordprocessingCanvas" xmlns:cx="http://schemas.microsoft.com/office/drawing/2014/chartex" xmlns:cx1="http://schemas.microsoft.com/office/drawing/2015/9/8/chartex" xmlns:cx2="http://schemas.microsoft.com/office/drawing/2015/10/21/chartex" xmlns:cx3="http://schemas.microsoft.com/office/drawing/2016/5/9/chartex" xmlns:cx4="http://schemas.microsoft.com/office/drawing/2016/5/10/chartex" xmlns:cx5="http://schemas.microsoft.com/office/drawing/2016/5/11/chartex" xmlns:cx6="http://schemas.microsoft.com/office/drawing/2016/5/12/chartex" xmlns:cx7="http://schemas.microsoft.com/office/drawing/2016/5/13/chartex" xmlns:cx8="http://schemas.microsoft.com/office/drawing/2016/5/14/chartex" xmlns:mc="http://schemas.openxmlformats.org/markup-compatibility/2006" xmlns:aink="http://schemas.microsoft.com/office/drawing/2016/ink" xmlns:am3d="http://schemas.microsoft.com/office/drawing/2017/model3d" xmlns:o="urn:schemas-microsoft-com:office:office" xmlns:oel="http://schemas.microsoft.com/office/2019/extlst" xmlns:r="http://schemas.openxmlformats.org/officeDocument/2006/relationships" xmlns:m="http://schemas.openxmlformats.org/officeDocument/2006/math" xmlns:v="urn:schemas-microsoft-com:vml" xmlns:wp14="http://schemas.microsoft.com/office/word/2010/wordprocessingDrawing" xmlns:wp="http://schemas.openxmlformats.org/drawingml/2006/wordprocessingDrawing" xmlns:w10="urn:schemas-microsoft-com:office:word" xmlns:w="http://schemas.openxmlformats.org/wordprocessingml/2006/main" xmlns:w14="http://schemas.microsoft.com/office/word/2010/wordml" xmlns:w15="http://schemas.microsoft.com/office/word/2012/wordml" xmlns:w16cex="http://schemas.microsoft.com/office/word/2018/wordml/cex" xmlns:w16cid="http://schemas.microsoft.com/office/word/2016/wordml/cid" xmlns:w16="http://schemas.microsoft.com/office/word/2018/wordml" xmlns:w16sdtdh="http://schemas.microsoft.com/office/word/2020/wordml/sdtdatahash" xmlns:w16se="http://schemas.microsoft.com/office/word/2015/wordml/symex" xmlns:wpg="http://schemas.microsoft.com/office/word/2010/wordprocessingGroup" xmlns:wpi="http://schemas.microsoft.com/office/word/2010/wordprocessingInk" xmlns:wne="http://schemas.microsoft.com/office/word/2006/wordml" xmlns:wps="http://schemas.microsoft.com/office/word/2010/wordprocessingShape" mc:Ignorable="w14 w15 w16se w16cid w16 w16cex w16sdtdh wp14">
   <w:abstractNum w:abstractNumId="0" w15:restartNumberingAfterBreak="0">
     <w:nsid w:val="0BBA0231"/>
     <w:multiLevelType w:val="multilevel"/>
@@ -12142,47 +12911,47 @@
       </w:rPr>
     </w:lvl>
   </w:abstractNum>
-  <w:num w:numId="1">
+  <w:num w:numId="1" w16cid:durableId="84695554">
     <w:abstractNumId w:val="2"/>
   </w:num>
-  <w:num w:numId="2">
+  <w:num w:numId="2" w16cid:durableId="832335360">
     <w:abstractNumId w:val="8"/>
   </w:num>
-  <w:num w:numId="3">
+  <w:num w:numId="3" w16cid:durableId="1461267089">
     <w:abstractNumId w:val="4"/>
   </w:num>
-  <w:num w:numId="4">
+  <w:num w:numId="4" w16cid:durableId="1182283887">
     <w:abstractNumId w:val="11"/>
   </w:num>
-  <w:num w:numId="5">
+  <w:num w:numId="5" w16cid:durableId="1242831030">
     <w:abstractNumId w:val="7"/>
   </w:num>
-  <w:num w:numId="6">
+  <w:num w:numId="6" w16cid:durableId="1573197901">
     <w:abstractNumId w:val="10"/>
   </w:num>
-  <w:num w:numId="7">
+  <w:num w:numId="7" w16cid:durableId="1774856037">
     <w:abstractNumId w:val="0"/>
   </w:num>
-  <w:num w:numId="8">
+  <w:num w:numId="8" w16cid:durableId="164368101">
     <w:abstractNumId w:val="3"/>
   </w:num>
-  <w:num w:numId="9">
+  <w:num w:numId="9" w16cid:durableId="1830444298">
     <w:abstractNumId w:val="1"/>
   </w:num>
-  <w:num w:numId="10">
+  <w:num w:numId="10" w16cid:durableId="982782288">
     <w:abstractNumId w:val="9"/>
   </w:num>
-  <w:num w:numId="11">
+  <w:num w:numId="11" w16cid:durableId="982856158">
     <w:abstractNumId w:val="6"/>
   </w:num>
-  <w:num w:numId="12">
+  <w:num w:numId="12" w16cid:durableId="649481794">
     <w:abstractNumId w:val="5"/>
   </w:num>
 </w:numbering>
 </file>
 
 <file path=word/styles.xml><?xml version="1.0" encoding="utf-8"?>
-<w:styles xmlns:mc="http://schemas.openxmlformats.org/markup-compatibility/2006" xmlns:r="http://schemas.openxmlformats.org/officeDocument/2006/relationships" xmlns:w="http://schemas.openxmlformats.org/wordprocessingml/2006/main" xmlns:w14="http://schemas.microsoft.com/office/word/2010/wordml" xmlns:w15="http://schemas.microsoft.com/office/word/2012/wordml" xmlns:w16se="http://schemas.microsoft.com/office/word/2015/wordml/symex" mc:Ignorable="w14 w15 w16se">
+<w:styles xmlns:mc="http://schemas.openxmlformats.org/markup-compatibility/2006" xmlns:r="http://schemas.openxmlformats.org/officeDocument/2006/relationships" xmlns:w="http://schemas.openxmlformats.org/wordprocessingml/2006/main" xmlns:w14="http://schemas.microsoft.com/office/word/2010/wordml" xmlns:w15="http://schemas.microsoft.com/office/word/2012/wordml" xmlns:w16cex="http://schemas.microsoft.com/office/word/2018/wordml/cex" xmlns:w16cid="http://schemas.microsoft.com/office/word/2016/wordml/cid" xmlns:w16="http://schemas.microsoft.com/office/word/2018/wordml" xmlns:w16sdtdh="http://schemas.microsoft.com/office/word/2020/wordml/sdtdatahash" xmlns:w16se="http://schemas.microsoft.com/office/word/2015/wordml/symex" mc:Ignorable="w14 w15 w16se w16cid w16 w16cex w16sdtdh">
   <w:docDefaults>
     <w:rPrDefault>
       <w:rPr>
@@ -12198,7 +12967,7 @@
       </w:pPr>
     </w:pPrDefault>
   </w:docDefaults>
-  <w:latentStyles w:defLockedState="0" w:defUIPriority="99" w:defSemiHidden="0" w:defUnhideWhenUsed="0" w:defQFormat="0" w:count="371">
+  <w:latentStyles w:defLockedState="0" w:defUIPriority="99" w:defSemiHidden="0" w:defUnhideWhenUsed="0" w:defQFormat="0" w:count="376">
     <w:lsdException w:name="Normal" w:uiPriority="0" w:qFormat="1"/>
     <w:lsdException w:name="heading 1" w:uiPriority="9" w:qFormat="1"/>
     <w:lsdException w:name="heading 2" w:semiHidden="1" w:uiPriority="9" w:unhideWhenUsed="1" w:qFormat="1"/>
@@ -12570,6 +13339,11 @@
     <w:lsdException w:name="List Table 5 Dark Accent 6" w:uiPriority="50"/>
     <w:lsdException w:name="List Table 6 Colorful Accent 6" w:uiPriority="51"/>
     <w:lsdException w:name="List Table 7 Colorful Accent 6" w:uiPriority="52"/>
+    <w:lsdException w:name="Mention" w:semiHidden="1" w:unhideWhenUsed="1"/>
+    <w:lsdException w:name="Smart Hyperlink" w:semiHidden="1" w:unhideWhenUsed="1"/>
+    <w:lsdException w:name="Hashtag" w:semiHidden="1" w:unhideWhenUsed="1"/>
+    <w:lsdException w:name="Unresolved Mention" w:semiHidden="1" w:unhideWhenUsed="1"/>
+    <w:lsdException w:name="Smart Link" w:semiHidden="1" w:unhideWhenUsed="1"/>
   </w:latentStyles>
   <w:style w:type="paragraph" w:default="1" w:styleId="Normal">
     <w:name w:val="Normal"/>
@@ -12668,6 +13442,7 @@
   <w:style w:type="character" w:default="1" w:styleId="Fuentedeprrafopredeter">
     <w:name w:val="Default Paragraph Font"/>
     <w:uiPriority w:val="1"/>
+    <w:semiHidden/>
     <w:unhideWhenUsed/>
   </w:style>
   <w:style w:type="table" w:default="1" w:styleId="Tablanormal">
@@ -12827,6 +13602,50 @@
         <w:insideV w:val="single" w:sz="4" w:space="0" w:color="auto"/>
       </w:tblBorders>
     </w:tblPr>
+  </w:style>
+  <w:style w:type="paragraph" w:styleId="Encabezado">
+    <w:name w:val="header"/>
+    <w:basedOn w:val="Normal"/>
+    <w:link w:val="EncabezadoCar"/>
+    <w:uiPriority w:val="99"/>
+    <w:unhideWhenUsed/>
+    <w:rsid w:val="002A4E9A"/>
+    <w:pPr>
+      <w:tabs>
+        <w:tab w:val="center" w:pos="4419"/>
+        <w:tab w:val="right" w:pos="8838"/>
+      </w:tabs>
+      <w:spacing w:line="240" w:lineRule="auto"/>
+    </w:pPr>
+  </w:style>
+  <w:style w:type="character" w:customStyle="1" w:styleId="EncabezadoCar">
+    <w:name w:val="Encabezado Car"/>
+    <w:basedOn w:val="Fuentedeprrafopredeter"/>
+    <w:link w:val="Encabezado"/>
+    <w:uiPriority w:val="99"/>
+    <w:rsid w:val="002A4E9A"/>
+  </w:style>
+  <w:style w:type="paragraph" w:styleId="Piedepgina">
+    <w:name w:val="footer"/>
+    <w:basedOn w:val="Normal"/>
+    <w:link w:val="PiedepginaCar"/>
+    <w:uiPriority w:val="99"/>
+    <w:unhideWhenUsed/>
+    <w:rsid w:val="002A4E9A"/>
+    <w:pPr>
+      <w:tabs>
+        <w:tab w:val="center" w:pos="4419"/>
+        <w:tab w:val="right" w:pos="8838"/>
+      </w:tabs>
+      <w:spacing w:line="240" w:lineRule="auto"/>
+    </w:pPr>
+  </w:style>
+  <w:style w:type="character" w:customStyle="1" w:styleId="PiedepginaCar">
+    <w:name w:val="Pie de página Car"/>
+    <w:basedOn w:val="Fuentedeprrafopredeter"/>
+    <w:link w:val="Piedepgina"/>
+    <w:uiPriority w:val="99"/>
+    <w:rsid w:val="002A4E9A"/>
   </w:style>
 </w:styles>
 </file>

</xml_diff>